<commit_message>
UPDrel - inserimento attributi entità da confermare
</commit_message>
<xml_diff>
--- a/relazioneDB.docx
+++ b/relazioneDB.docx
@@ -4,6 +4,13 @@
   <w:body>
     <w:sdt>
       <w:sdtPr>
+        <w:rPr>
+          <w:rFonts w:asciiTheme="minorHAnsi" w:eastAsiaTheme="minorHAnsi" w:hAnsiTheme="minorHAnsi" w:cstheme="minorBidi"/>
+          <w:color w:val="auto"/>
+          <w:sz w:val="22"/>
+          <w:szCs w:val="22"/>
+          <w:lang w:eastAsia="en-US"/>
+        </w:rPr>
         <w:id w:val="-791670331"/>
         <w:docPartObj>
           <w:docPartGallery w:val="Table of Contents"/>
@@ -12,13 +19,8 @@
       </w:sdtPr>
       <w:sdtEndPr>
         <w:rPr>
-          <w:rFonts w:asciiTheme="minorHAnsi" w:eastAsiaTheme="minorHAnsi" w:hAnsiTheme="minorHAnsi" w:cstheme="minorBidi"/>
-          <w:b/>
-          <w:bCs/>
-          <w:color w:val="auto"/>
-          <w:sz w:val="22"/>
-          <w:szCs w:val="22"/>
-          <w:lang w:eastAsia="en-US"/>
+          <w:b/>
+          <w:bCs/>
         </w:rPr>
       </w:sdtEndPr>
       <w:sdtContent>
@@ -51,7 +53,7 @@
           <w:r>
             <w:fldChar w:fldCharType="separate"/>
           </w:r>
-          <w:hyperlink w:anchor="_Toc59458649" w:history="1">
+          <w:hyperlink w:anchor="_Toc59526345" w:history="1">
             <w:r>
               <w:rPr>
                 <w:rStyle w:val="Collegamentoipertestuale"/>
@@ -78,7 +80,7 @@
                 <w:noProof/>
                 <w:webHidden/>
               </w:rPr>
-              <w:instrText xml:space="preserve"> PAGEREF _Toc59458649 \h </w:instrText>
+              <w:instrText xml:space="preserve"> PAGEREF _Toc59526345 \h </w:instrText>
             </w:r>
             <w:r>
               <w:rPr>
@@ -121,7 +123,7 @@
               <w:lang w:eastAsia="it-IT"/>
             </w:rPr>
           </w:pPr>
-          <w:hyperlink w:anchor="_Toc59458650" w:history="1">
+          <w:hyperlink w:anchor="_Toc59526346" w:history="1">
             <w:r>
               <w:rPr>
                 <w:rStyle w:val="Collegamentoipertestuale"/>
@@ -148,7 +150,7 @@
                 <w:noProof/>
                 <w:webHidden/>
               </w:rPr>
-              <w:instrText xml:space="preserve"> PAGEREF _Toc59458650 \h </w:instrText>
+              <w:instrText xml:space="preserve"> PAGEREF _Toc59526346 \h </w:instrText>
             </w:r>
             <w:r>
               <w:rPr>
@@ -186,10 +188,12 @@
               <w:tab w:val="right" w:leader="dot" w:pos="9628"/>
             </w:tabs>
             <w:rPr>
+              <w:rFonts w:eastAsiaTheme="minorEastAsia"/>
               <w:noProof/>
+              <w:lang w:eastAsia="it-IT"/>
             </w:rPr>
           </w:pPr>
-          <w:hyperlink w:anchor="_Toc59458651" w:history="1">
+          <w:hyperlink w:anchor="_Toc59526347" w:history="1">
             <w:r>
               <w:rPr>
                 <w:rStyle w:val="Collegamentoipertestuale"/>
@@ -216,7 +220,7 @@
                 <w:noProof/>
                 <w:webHidden/>
               </w:rPr>
-              <w:instrText xml:space="preserve"> PAGEREF _Toc59458651 \h </w:instrText>
+              <w:instrText xml:space="preserve"> PAGEREF _Toc59526347 \h </w:instrText>
             </w:r>
             <w:r>
               <w:rPr>
@@ -237,6 +241,356 @@
                 <w:webHidden/>
               </w:rPr>
               <w:t>1</w:t>
+            </w:r>
+            <w:r>
+              <w:rPr>
+                <w:noProof/>
+                <w:webHidden/>
+              </w:rPr>
+              <w:fldChar w:fldCharType="end"/>
+            </w:r>
+          </w:hyperlink>
+        </w:p>
+        <w:p>
+          <w:pPr>
+            <w:pStyle w:val="Sommario1"/>
+            <w:tabs>
+              <w:tab w:val="right" w:leader="dot" w:pos="9628"/>
+            </w:tabs>
+            <w:rPr>
+              <w:rFonts w:eastAsiaTheme="minorEastAsia"/>
+              <w:noProof/>
+              <w:lang w:eastAsia="it-IT"/>
+            </w:rPr>
+          </w:pPr>
+          <w:hyperlink w:anchor="_Toc59526348" w:history="1">
+            <w:r>
+              <w:rPr>
+                <w:rStyle w:val="Collegamentoipertestuale"/>
+                <w:noProof/>
+              </w:rPr>
+              <w:t>3 – Progettazione Concettuale</w:t>
+            </w:r>
+            <w:r>
+              <w:rPr>
+                <w:noProof/>
+                <w:webHidden/>
+              </w:rPr>
+              <w:tab/>
+            </w:r>
+            <w:r>
+              <w:rPr>
+                <w:noProof/>
+                <w:webHidden/>
+              </w:rPr>
+              <w:fldChar w:fldCharType="begin"/>
+            </w:r>
+            <w:r>
+              <w:rPr>
+                <w:noProof/>
+                <w:webHidden/>
+              </w:rPr>
+              <w:instrText xml:space="preserve"> PAGEREF _Toc59526348 \h </w:instrText>
+            </w:r>
+            <w:r>
+              <w:rPr>
+                <w:noProof/>
+                <w:webHidden/>
+              </w:rPr>
+            </w:r>
+            <w:r>
+              <w:rPr>
+                <w:noProof/>
+                <w:webHidden/>
+              </w:rPr>
+              <w:fldChar w:fldCharType="separate"/>
+            </w:r>
+            <w:r>
+              <w:rPr>
+                <w:noProof/>
+                <w:webHidden/>
+              </w:rPr>
+              <w:t>1</w:t>
+            </w:r>
+            <w:r>
+              <w:rPr>
+                <w:noProof/>
+                <w:webHidden/>
+              </w:rPr>
+              <w:fldChar w:fldCharType="end"/>
+            </w:r>
+          </w:hyperlink>
+        </w:p>
+        <w:p>
+          <w:pPr>
+            <w:pStyle w:val="Sommario2"/>
+            <w:tabs>
+              <w:tab w:val="right" w:leader="dot" w:pos="9628"/>
+            </w:tabs>
+            <w:rPr>
+              <w:rFonts w:eastAsiaTheme="minorEastAsia"/>
+              <w:noProof/>
+              <w:lang w:eastAsia="it-IT"/>
+            </w:rPr>
+          </w:pPr>
+          <w:hyperlink w:anchor="_Toc59526349" w:history="1">
+            <w:r>
+              <w:rPr>
+                <w:rStyle w:val="Collegamentoipertestuale"/>
+                <w:noProof/>
+              </w:rPr>
+              <w:t>3.1 Descrizione delle entità e relazioni</w:t>
+            </w:r>
+            <w:r>
+              <w:rPr>
+                <w:noProof/>
+                <w:webHidden/>
+              </w:rPr>
+              <w:tab/>
+            </w:r>
+            <w:r>
+              <w:rPr>
+                <w:noProof/>
+                <w:webHidden/>
+              </w:rPr>
+              <w:fldChar w:fldCharType="begin"/>
+            </w:r>
+            <w:r>
+              <w:rPr>
+                <w:noProof/>
+                <w:webHidden/>
+              </w:rPr>
+              <w:instrText xml:space="preserve"> PAGEREF _Toc59526349 \h </w:instrText>
+            </w:r>
+            <w:r>
+              <w:rPr>
+                <w:noProof/>
+                <w:webHidden/>
+              </w:rPr>
+            </w:r>
+            <w:r>
+              <w:rPr>
+                <w:noProof/>
+                <w:webHidden/>
+              </w:rPr>
+              <w:fldChar w:fldCharType="separate"/>
+            </w:r>
+            <w:r>
+              <w:rPr>
+                <w:noProof/>
+                <w:webHidden/>
+              </w:rPr>
+              <w:t>1</w:t>
+            </w:r>
+            <w:r>
+              <w:rPr>
+                <w:noProof/>
+                <w:webHidden/>
+              </w:rPr>
+              <w:fldChar w:fldCharType="end"/>
+            </w:r>
+          </w:hyperlink>
+        </w:p>
+        <w:p>
+          <w:pPr>
+            <w:pStyle w:val="Sommario1"/>
+            <w:tabs>
+              <w:tab w:val="right" w:leader="dot" w:pos="9628"/>
+            </w:tabs>
+            <w:rPr>
+              <w:rFonts w:eastAsiaTheme="minorEastAsia"/>
+              <w:noProof/>
+              <w:lang w:eastAsia="it-IT"/>
+            </w:rPr>
+          </w:pPr>
+          <w:hyperlink w:anchor="_Toc59526350" w:history="1">
+            <w:r>
+              <w:rPr>
+                <w:rStyle w:val="Collegamentoipertestuale"/>
+                <w:noProof/>
+              </w:rPr>
+              <w:t>4 – Progettazione logica</w:t>
+            </w:r>
+            <w:r>
+              <w:rPr>
+                <w:noProof/>
+                <w:webHidden/>
+              </w:rPr>
+              <w:tab/>
+            </w:r>
+            <w:r>
+              <w:rPr>
+                <w:noProof/>
+                <w:webHidden/>
+              </w:rPr>
+              <w:fldChar w:fldCharType="begin"/>
+            </w:r>
+            <w:r>
+              <w:rPr>
+                <w:noProof/>
+                <w:webHidden/>
+              </w:rPr>
+              <w:instrText xml:space="preserve"> PAGEREF _Toc59526350 \h </w:instrText>
+            </w:r>
+            <w:r>
+              <w:rPr>
+                <w:noProof/>
+                <w:webHidden/>
+              </w:rPr>
+            </w:r>
+            <w:r>
+              <w:rPr>
+                <w:noProof/>
+                <w:webHidden/>
+              </w:rPr>
+              <w:fldChar w:fldCharType="separate"/>
+            </w:r>
+            <w:r>
+              <w:rPr>
+                <w:noProof/>
+                <w:webHidden/>
+              </w:rPr>
+              <w:t>2</w:t>
+            </w:r>
+            <w:r>
+              <w:rPr>
+                <w:noProof/>
+                <w:webHidden/>
+              </w:rPr>
+              <w:fldChar w:fldCharType="end"/>
+            </w:r>
+          </w:hyperlink>
+        </w:p>
+        <w:p>
+          <w:pPr>
+            <w:pStyle w:val="Sommario2"/>
+            <w:tabs>
+              <w:tab w:val="right" w:leader="dot" w:pos="9628"/>
+            </w:tabs>
+            <w:rPr>
+              <w:rFonts w:eastAsiaTheme="minorEastAsia"/>
+              <w:noProof/>
+              <w:lang w:eastAsia="it-IT"/>
+            </w:rPr>
+          </w:pPr>
+          <w:hyperlink w:anchor="_Toc59526351" w:history="1">
+            <w:r>
+              <w:rPr>
+                <w:rStyle w:val="Collegamentoipertestuale"/>
+                <w:noProof/>
+              </w:rPr>
+              <w:t>4.1 Ristrutturazione ecc…</w:t>
+            </w:r>
+            <w:r>
+              <w:rPr>
+                <w:noProof/>
+                <w:webHidden/>
+              </w:rPr>
+              <w:tab/>
+            </w:r>
+            <w:r>
+              <w:rPr>
+                <w:noProof/>
+                <w:webHidden/>
+              </w:rPr>
+              <w:fldChar w:fldCharType="begin"/>
+            </w:r>
+            <w:r>
+              <w:rPr>
+                <w:noProof/>
+                <w:webHidden/>
+              </w:rPr>
+              <w:instrText xml:space="preserve"> PAGEREF _Toc59526351 \h </w:instrText>
+            </w:r>
+            <w:r>
+              <w:rPr>
+                <w:noProof/>
+                <w:webHidden/>
+              </w:rPr>
+            </w:r>
+            <w:r>
+              <w:rPr>
+                <w:noProof/>
+                <w:webHidden/>
+              </w:rPr>
+              <w:fldChar w:fldCharType="separate"/>
+            </w:r>
+            <w:r>
+              <w:rPr>
+                <w:noProof/>
+                <w:webHidden/>
+              </w:rPr>
+              <w:t>2</w:t>
+            </w:r>
+            <w:r>
+              <w:rPr>
+                <w:noProof/>
+                <w:webHidden/>
+              </w:rPr>
+              <w:fldChar w:fldCharType="end"/>
+            </w:r>
+          </w:hyperlink>
+        </w:p>
+        <w:p>
+          <w:pPr>
+            <w:pStyle w:val="Sommario1"/>
+            <w:tabs>
+              <w:tab w:val="right" w:leader="dot" w:pos="9628"/>
+            </w:tabs>
+            <w:rPr>
+              <w:rFonts w:eastAsiaTheme="minorEastAsia"/>
+              <w:noProof/>
+              <w:lang w:eastAsia="it-IT"/>
+            </w:rPr>
+          </w:pPr>
+          <w:hyperlink w:anchor="_Toc59526352" w:history="1">
+            <w:r>
+              <w:rPr>
+                <w:rStyle w:val="Collegamentoipertestuale"/>
+                <w:noProof/>
+              </w:rPr>
+              <w:t>5 – Query e indici</w:t>
+            </w:r>
+            <w:r>
+              <w:rPr>
+                <w:noProof/>
+                <w:webHidden/>
+              </w:rPr>
+              <w:tab/>
+            </w:r>
+            <w:r>
+              <w:rPr>
+                <w:noProof/>
+                <w:webHidden/>
+              </w:rPr>
+              <w:fldChar w:fldCharType="begin"/>
+            </w:r>
+            <w:r>
+              <w:rPr>
+                <w:noProof/>
+                <w:webHidden/>
+              </w:rPr>
+              <w:instrText xml:space="preserve"> PAGEREF _Toc59526352 \h </w:instrText>
+            </w:r>
+            <w:r>
+              <w:rPr>
+                <w:noProof/>
+                <w:webHidden/>
+              </w:rPr>
+            </w:r>
+            <w:r>
+              <w:rPr>
+                <w:noProof/>
+                <w:webHidden/>
+              </w:rPr>
+              <w:fldChar w:fldCharType="separate"/>
+            </w:r>
+            <w:r>
+              <w:rPr>
+                <w:noProof/>
+                <w:webHidden/>
+              </w:rPr>
+              <w:t>2</w:t>
             </w:r>
             <w:r>
               <w:rPr>
@@ -288,7 +642,7 @@
       <w:pPr>
         <w:pStyle w:val="Titolo1"/>
       </w:pPr>
-      <w:bookmarkStart w:id="0" w:name="_Toc59458649"/>
+      <w:bookmarkStart w:id="0" w:name="_Toc59526345"/>
       <w:r>
         <w:t xml:space="preserve">1 – </w:t>
       </w:r>
@@ -302,15 +656,7 @@
         <w:jc w:val="both"/>
       </w:pPr>
       <w:r>
-        <w:t xml:space="preserve">“Simple Sport Manager” è una piattaforma online nata nell’estate del 2021 in seguito all’uscita globale dalla pandemia da </w:t>
-      </w:r>
-      <w:proofErr w:type="spellStart"/>
-      <w:r>
-        <w:t>Covid</w:t>
-      </w:r>
-      <w:proofErr w:type="spellEnd"/>
-      <w:r>
-        <w:t xml:space="preserve"> 19</w:t>
+        <w:t>“Simple Sport Manager” è una piattaforma online nata nell’estate del 2021 in seguito all’uscita globale dalla pandemia da Covid 19</w:t>
       </w:r>
       <w:r>
         <w:t xml:space="preserve">. Dopo un forte richiamo alla ripresa delle attività sportive, questa piattaforma si propone come supporto, ad </w:t>
@@ -351,7 +697,7 @@
       <w:pPr>
         <w:pStyle w:val="Titolo1"/>
       </w:pPr>
-      <w:bookmarkStart w:id="1" w:name="_Toc59458650"/>
+      <w:bookmarkStart w:id="1" w:name="_Toc59526346"/>
       <w:r>
         <w:t>2 – Analisi dei requisiti</w:t>
       </w:r>
@@ -361,11 +707,792 @@
       <w:pPr>
         <w:pStyle w:val="Titolo2"/>
       </w:pPr>
-      <w:bookmarkStart w:id="2" w:name="_Toc59458651"/>
+      <w:bookmarkStart w:id="2" w:name="_Toc59526347"/>
       <w:r>
         <w:t>2.1 Descrizione dei requisiti</w:t>
       </w:r>
       <w:bookmarkEnd w:id="2"/>
+    </w:p>
+    <w:p/>
+    <w:p/>
+    <w:p/>
+    <w:p/>
+    <w:p/>
+    <w:p/>
+    <w:p/>
+    <w:p>
+      <w:pPr>
+        <w:pStyle w:val="Titolo1"/>
+      </w:pPr>
+      <w:bookmarkStart w:id="3" w:name="_Toc59526348"/>
+      <w:r>
+        <w:t>3 – Progettazione Concettuale</w:t>
+      </w:r>
+      <w:bookmarkEnd w:id="3"/>
+    </w:p>
+    <w:p>
+      <w:pPr>
+        <w:pStyle w:val="Titolo2"/>
+      </w:pPr>
+      <w:bookmarkStart w:id="4" w:name="_Toc59526349"/>
+      <w:r>
+        <w:t>3.1 Descrizione delle entità e relazioni</w:t>
+      </w:r>
+      <w:bookmarkEnd w:id="4"/>
+    </w:p>
+    <w:p/>
+    <w:p>
+      <w:pPr>
+        <w:rPr>
+          <w:b/>
+          <w:bCs/>
+        </w:rPr>
+      </w:pPr>
+      <w:r>
+        <w:rPr>
+          <w:b/>
+          <w:bCs/>
+        </w:rPr>
+        <w:t>Entità (per il modello concettuale):</w:t>
+      </w:r>
+    </w:p>
+    <w:p>
+      <w:pPr>
+        <w:rPr>
+          <w:b/>
+          <w:bCs/>
+        </w:rPr>
+      </w:pPr>
+      <w:r>
+        <w:rPr>
+          <w:b/>
+          <w:bCs/>
+        </w:rPr>
+        <w:t>Associazione</w:t>
+      </w:r>
+      <w:r>
+        <w:rPr>
+          <w:b/>
+          <w:bCs/>
+        </w:rPr>
+        <w:t>:</w:t>
+      </w:r>
+    </w:p>
+    <w:p>
+      <w:pPr>
+        <w:pStyle w:val="Paragrafoelenco"/>
+        <w:numPr>
+          <w:ilvl w:val="0"/>
+          <w:numId w:val="1"/>
+        </w:numPr>
+        <w:rPr>
+          <w:b/>
+          <w:bCs/>
+          <w:u w:val="single"/>
+        </w:rPr>
+      </w:pPr>
+      <w:r>
+        <w:rPr>
+          <w:u w:val="single"/>
+        </w:rPr>
+        <w:t>Codice</w:t>
+      </w:r>
+    </w:p>
+    <w:p>
+      <w:pPr>
+        <w:pStyle w:val="Paragrafoelenco"/>
+        <w:numPr>
+          <w:ilvl w:val="0"/>
+          <w:numId w:val="1"/>
+        </w:numPr>
+        <w:rPr>
+          <w:b/>
+          <w:bCs/>
+        </w:rPr>
+      </w:pPr>
+      <w:r>
+        <w:t>Nome</w:t>
+      </w:r>
+    </w:p>
+    <w:p>
+      <w:pPr>
+        <w:pStyle w:val="Paragrafoelenco"/>
+        <w:numPr>
+          <w:ilvl w:val="0"/>
+          <w:numId w:val="1"/>
+        </w:numPr>
+        <w:rPr>
+          <w:b/>
+          <w:bCs/>
+        </w:rPr>
+      </w:pPr>
+      <w:r>
+        <w:t>Sito web</w:t>
+      </w:r>
+    </w:p>
+    <w:p>
+      <w:pPr>
+        <w:pStyle w:val="Paragrafoelenco"/>
+        <w:numPr>
+          <w:ilvl w:val="0"/>
+          <w:numId w:val="1"/>
+        </w:numPr>
+        <w:rPr>
+          <w:b/>
+          <w:bCs/>
+        </w:rPr>
+      </w:pPr>
+      <w:r>
+        <w:t>E-mail</w:t>
+      </w:r>
+    </w:p>
+    <w:p>
+      <w:pPr>
+        <w:pStyle w:val="Paragrafoelenco"/>
+        <w:numPr>
+          <w:ilvl w:val="0"/>
+          <w:numId w:val="1"/>
+        </w:numPr>
+        <w:rPr>
+          <w:b/>
+          <w:bCs/>
+        </w:rPr>
+      </w:pPr>
+      <w:r>
+        <w:t>Password</w:t>
+      </w:r>
+    </w:p>
+    <w:p>
+      <w:pPr>
+        <w:rPr>
+          <w:b/>
+          <w:bCs/>
+        </w:rPr>
+      </w:pPr>
+      <w:r>
+        <w:rPr>
+          <w:b/>
+          <w:bCs/>
+        </w:rPr>
+        <w:t>Tesserato:</w:t>
+      </w:r>
+    </w:p>
+    <w:p>
+      <w:pPr>
+        <w:pStyle w:val="Paragrafoelenco"/>
+        <w:numPr>
+          <w:ilvl w:val="0"/>
+          <w:numId w:val="2"/>
+        </w:numPr>
+        <w:rPr>
+          <w:b/>
+          <w:bCs/>
+          <w:u w:val="single"/>
+        </w:rPr>
+      </w:pPr>
+      <w:r>
+        <w:rPr>
+          <w:u w:val="single"/>
+        </w:rPr>
+        <w:t>Codice fiscale</w:t>
+      </w:r>
+    </w:p>
+    <w:p>
+      <w:pPr>
+        <w:pStyle w:val="Paragrafoelenco"/>
+        <w:numPr>
+          <w:ilvl w:val="0"/>
+          <w:numId w:val="2"/>
+        </w:numPr>
+        <w:rPr>
+          <w:b/>
+          <w:bCs/>
+        </w:rPr>
+      </w:pPr>
+      <w:r>
+        <w:t>Nome</w:t>
+      </w:r>
+    </w:p>
+    <w:p>
+      <w:pPr>
+        <w:pStyle w:val="Paragrafoelenco"/>
+        <w:numPr>
+          <w:ilvl w:val="0"/>
+          <w:numId w:val="2"/>
+        </w:numPr>
+        <w:rPr>
+          <w:b/>
+          <w:bCs/>
+        </w:rPr>
+      </w:pPr>
+      <w:r>
+        <w:t>Cognome</w:t>
+      </w:r>
+    </w:p>
+    <w:p>
+      <w:pPr>
+        <w:pStyle w:val="Paragrafoelenco"/>
+        <w:numPr>
+          <w:ilvl w:val="0"/>
+          <w:numId w:val="2"/>
+        </w:numPr>
+        <w:rPr>
+          <w:b/>
+          <w:bCs/>
+        </w:rPr>
+      </w:pPr>
+      <w:r>
+        <w:t>Data di nascita</w:t>
+      </w:r>
+    </w:p>
+    <w:p>
+      <w:pPr>
+        <w:pStyle w:val="Paragrafoelenco"/>
+        <w:numPr>
+          <w:ilvl w:val="0"/>
+          <w:numId w:val="2"/>
+        </w:numPr>
+        <w:rPr>
+          <w:b/>
+          <w:bCs/>
+        </w:rPr>
+      </w:pPr>
+      <w:r>
+        <w:t>E-mail</w:t>
+      </w:r>
+    </w:p>
+    <w:p>
+      <w:pPr>
+        <w:pStyle w:val="Paragrafoelenco"/>
+        <w:numPr>
+          <w:ilvl w:val="0"/>
+          <w:numId w:val="2"/>
+        </w:numPr>
+        <w:rPr>
+          <w:b/>
+          <w:bCs/>
+        </w:rPr>
+      </w:pPr>
+      <w:r>
+        <w:t>Cellulare</w:t>
+      </w:r>
+    </w:p>
+    <w:p>
+      <w:pPr>
+        <w:pStyle w:val="Paragrafoelenco"/>
+        <w:numPr>
+          <w:ilvl w:val="0"/>
+          <w:numId w:val="2"/>
+        </w:numPr>
+        <w:rPr>
+          <w:b/>
+          <w:bCs/>
+        </w:rPr>
+      </w:pPr>
+      <w:r>
+        <w:t>Password</w:t>
+      </w:r>
+    </w:p>
+    <w:p>
+      <w:pPr>
+        <w:rPr>
+          <w:b/>
+          <w:bCs/>
+        </w:rPr>
+      </w:pPr>
+      <w:r>
+        <w:rPr>
+          <w:b/>
+          <w:bCs/>
+        </w:rPr>
+        <w:t>Sede:</w:t>
+      </w:r>
+    </w:p>
+    <w:p>
+      <w:pPr>
+        <w:pStyle w:val="Paragrafoelenco"/>
+        <w:numPr>
+          <w:ilvl w:val="0"/>
+          <w:numId w:val="3"/>
+        </w:numPr>
+        <w:rPr>
+          <w:b/>
+          <w:bCs/>
+        </w:rPr>
+      </w:pPr>
+      <w:r>
+        <w:t>Indirizzo</w:t>
+      </w:r>
+    </w:p>
+    <w:p>
+      <w:pPr>
+        <w:pStyle w:val="Paragrafoelenco"/>
+        <w:numPr>
+          <w:ilvl w:val="0"/>
+          <w:numId w:val="3"/>
+        </w:numPr>
+        <w:rPr>
+          <w:b/>
+          <w:bCs/>
+        </w:rPr>
+      </w:pPr>
+      <w:r>
+        <w:t>Telefono</w:t>
+      </w:r>
+    </w:p>
+    <w:p>
+      <w:pPr>
+        <w:pStyle w:val="Paragrafoelenco"/>
+        <w:numPr>
+          <w:ilvl w:val="0"/>
+          <w:numId w:val="3"/>
+        </w:numPr>
+        <w:rPr>
+          <w:b/>
+          <w:bCs/>
+        </w:rPr>
+      </w:pPr>
+      <w:r>
+        <w:t>Nome (es. Polisportiva Rossi Mestre)</w:t>
+      </w:r>
+    </w:p>
+    <w:p>
+      <w:pPr>
+        <w:rPr>
+          <w:b/>
+          <w:bCs/>
+        </w:rPr>
+      </w:pPr>
+      <w:r>
+        <w:rPr>
+          <w:b/>
+          <w:bCs/>
+        </w:rPr>
+        <w:t>Città:</w:t>
+      </w:r>
+    </w:p>
+    <w:p>
+      <w:pPr>
+        <w:pStyle w:val="Paragrafoelenco"/>
+        <w:numPr>
+          <w:ilvl w:val="0"/>
+          <w:numId w:val="4"/>
+        </w:numPr>
+        <w:rPr>
+          <w:b/>
+          <w:bCs/>
+        </w:rPr>
+      </w:pPr>
+      <w:r>
+        <w:t xml:space="preserve">Provincia (2 lettere; es. VE) </w:t>
+      </w:r>
+    </w:p>
+    <w:p>
+      <w:pPr>
+        <w:pStyle w:val="Paragrafoelenco"/>
+        <w:numPr>
+          <w:ilvl w:val="0"/>
+          <w:numId w:val="4"/>
+        </w:numPr>
+        <w:rPr>
+          <w:b/>
+          <w:bCs/>
+        </w:rPr>
+      </w:pPr>
+      <w:r>
+        <w:t>Descrizione (es. San Donà di Piave)</w:t>
+      </w:r>
+    </w:p>
+    <w:p>
+      <w:pPr>
+        <w:rPr>
+          <w:b/>
+          <w:bCs/>
+        </w:rPr>
+      </w:pPr>
+      <w:r>
+        <w:rPr>
+          <w:b/>
+          <w:bCs/>
+        </w:rPr>
+        <w:t>Fornitore:</w:t>
+      </w:r>
+    </w:p>
+    <w:p>
+      <w:pPr>
+        <w:pStyle w:val="Paragrafoelenco"/>
+        <w:numPr>
+          <w:ilvl w:val="0"/>
+          <w:numId w:val="5"/>
+        </w:numPr>
+        <w:rPr>
+          <w:b/>
+          <w:bCs/>
+        </w:rPr>
+      </w:pPr>
+      <w:r>
+        <w:t>Codice</w:t>
+      </w:r>
+    </w:p>
+    <w:p>
+      <w:pPr>
+        <w:pStyle w:val="Paragrafoelenco"/>
+        <w:numPr>
+          <w:ilvl w:val="0"/>
+          <w:numId w:val="5"/>
+        </w:numPr>
+        <w:rPr>
+          <w:b/>
+          <w:bCs/>
+        </w:rPr>
+      </w:pPr>
+      <w:r>
+        <w:t>P.IVA</w:t>
+      </w:r>
+    </w:p>
+    <w:p>
+      <w:pPr>
+        <w:pStyle w:val="Paragrafoelenco"/>
+        <w:numPr>
+          <w:ilvl w:val="0"/>
+          <w:numId w:val="5"/>
+        </w:numPr>
+        <w:rPr>
+          <w:b/>
+          <w:bCs/>
+        </w:rPr>
+      </w:pPr>
+      <w:r>
+        <w:t>Nome</w:t>
+      </w:r>
+    </w:p>
+    <w:p>
+      <w:pPr>
+        <w:pStyle w:val="Paragrafoelenco"/>
+        <w:numPr>
+          <w:ilvl w:val="0"/>
+          <w:numId w:val="5"/>
+        </w:numPr>
+        <w:rPr>
+          <w:b/>
+          <w:bCs/>
+        </w:rPr>
+      </w:pPr>
+      <w:r>
+        <w:t>E-mail</w:t>
+      </w:r>
+    </w:p>
+    <w:p>
+      <w:pPr>
+        <w:pStyle w:val="Paragrafoelenco"/>
+        <w:numPr>
+          <w:ilvl w:val="0"/>
+          <w:numId w:val="5"/>
+        </w:numPr>
+        <w:rPr>
+          <w:b/>
+          <w:bCs/>
+        </w:rPr>
+      </w:pPr>
+      <w:r>
+        <w:t>Telefono</w:t>
+      </w:r>
+    </w:p>
+    <w:p>
+      <w:pPr>
+        <w:rPr>
+          <w:b/>
+          <w:bCs/>
+        </w:rPr>
+      </w:pPr>
+      <w:r>
+        <w:rPr>
+          <w:b/>
+          <w:bCs/>
+        </w:rPr>
+        <w:t>Campo:</w:t>
+      </w:r>
+    </w:p>
+    <w:p>
+      <w:pPr>
+        <w:pStyle w:val="Paragrafoelenco"/>
+        <w:numPr>
+          <w:ilvl w:val="0"/>
+          <w:numId w:val="6"/>
+        </w:numPr>
+        <w:rPr>
+          <w:b/>
+          <w:bCs/>
+        </w:rPr>
+      </w:pPr>
+      <w:r>
+        <w:t>Codice</w:t>
+      </w:r>
+    </w:p>
+    <w:p>
+      <w:pPr>
+        <w:pStyle w:val="Paragrafoelenco"/>
+        <w:numPr>
+          <w:ilvl w:val="0"/>
+          <w:numId w:val="6"/>
+        </w:numPr>
+        <w:rPr>
+          <w:b/>
+          <w:bCs/>
+        </w:rPr>
+      </w:pPr>
+      <w:r>
+        <w:t>Tipo</w:t>
+      </w:r>
+    </w:p>
+    <w:p>
+      <w:pPr>
+        <w:pStyle w:val="Paragrafoelenco"/>
+        <w:numPr>
+          <w:ilvl w:val="1"/>
+          <w:numId w:val="6"/>
+        </w:numPr>
+        <w:rPr>
+          <w:b/>
+          <w:bCs/>
+        </w:rPr>
+      </w:pPr>
+      <w:r>
+        <w:t>Larghezza</w:t>
+      </w:r>
+    </w:p>
+    <w:p>
+      <w:pPr>
+        <w:pStyle w:val="Paragrafoelenco"/>
+        <w:numPr>
+          <w:ilvl w:val="1"/>
+          <w:numId w:val="6"/>
+        </w:numPr>
+        <w:rPr>
+          <w:b/>
+          <w:bCs/>
+        </w:rPr>
+      </w:pPr>
+      <w:r>
+        <w:t>Lunghezza</w:t>
+      </w:r>
+    </w:p>
+    <w:p>
+      <w:pPr>
+        <w:pStyle w:val="Paragrafoelenco"/>
+        <w:numPr>
+          <w:ilvl w:val="1"/>
+          <w:numId w:val="6"/>
+        </w:numPr>
+        <w:rPr>
+          <w:b/>
+          <w:bCs/>
+        </w:rPr>
+      </w:pPr>
+      <w:r>
+        <w:t>Sport di riferimento</w:t>
+      </w:r>
+    </w:p>
+    <w:p>
+      <w:pPr>
+        <w:pStyle w:val="Paragrafoelenco"/>
+        <w:numPr>
+          <w:ilvl w:val="0"/>
+          <w:numId w:val="6"/>
+        </w:numPr>
+        <w:rPr>
+          <w:b/>
+          <w:bCs/>
+        </w:rPr>
+      </w:pPr>
+      <w:r>
+        <w:lastRenderedPageBreak/>
+        <w:t>Terreno</w:t>
+      </w:r>
+    </w:p>
+    <w:p>
+      <w:pPr>
+        <w:pStyle w:val="Paragrafoelenco"/>
+        <w:numPr>
+          <w:ilvl w:val="0"/>
+          <w:numId w:val="6"/>
+        </w:numPr>
+        <w:rPr>
+          <w:b/>
+          <w:bCs/>
+        </w:rPr>
+      </w:pPr>
+      <w:r>
+        <w:t>Attrezzatura (bool)</w:t>
+      </w:r>
+    </w:p>
+    <w:p>
+      <w:pPr>
+        <w:rPr>
+          <w:b/>
+          <w:bCs/>
+        </w:rPr>
+      </w:pPr>
+      <w:r>
+        <w:rPr>
+          <w:b/>
+          <w:bCs/>
+        </w:rPr>
+        <w:t>Listino:</w:t>
+      </w:r>
+    </w:p>
+    <w:p>
+      <w:pPr>
+        <w:pStyle w:val="Paragrafoelenco"/>
+        <w:numPr>
+          <w:ilvl w:val="0"/>
+          <w:numId w:val="7"/>
+        </w:numPr>
+        <w:rPr>
+          <w:b/>
+          <w:bCs/>
+          <w:u w:val="single"/>
+        </w:rPr>
+      </w:pPr>
+      <w:r>
+        <w:rPr>
+          <w:u w:val="single"/>
+        </w:rPr>
+        <w:t>Codice</w:t>
+      </w:r>
+    </w:p>
+    <w:p>
+      <w:pPr>
+        <w:pStyle w:val="Paragrafoelenco"/>
+        <w:numPr>
+          <w:ilvl w:val="0"/>
+          <w:numId w:val="7"/>
+        </w:numPr>
+        <w:rPr>
+          <w:b/>
+          <w:bCs/>
+        </w:rPr>
+      </w:pPr>
+      <w:r>
+        <w:t>Tariffa</w:t>
+      </w:r>
+    </w:p>
+    <w:p>
+      <w:pPr>
+        <w:pStyle w:val="Paragrafoelenco"/>
+        <w:numPr>
+          <w:ilvl w:val="0"/>
+          <w:numId w:val="7"/>
+        </w:numPr>
+        <w:rPr>
+          <w:b/>
+          <w:bCs/>
+        </w:rPr>
+      </w:pPr>
+      <w:r>
+        <w:t>Descrizione</w:t>
+      </w:r>
+    </w:p>
+    <w:p>
+      <w:pPr>
+        <w:rPr>
+          <w:b/>
+          <w:bCs/>
+        </w:rPr>
+      </w:pPr>
+      <w:r>
+        <w:rPr>
+          <w:b/>
+          <w:bCs/>
+        </w:rPr>
+        <w:t>Pagamenti:</w:t>
+      </w:r>
+    </w:p>
+    <w:p>
+      <w:pPr>
+        <w:pStyle w:val="Paragrafoelenco"/>
+        <w:numPr>
+          <w:ilvl w:val="0"/>
+          <w:numId w:val="8"/>
+        </w:numPr>
+        <w:rPr>
+          <w:b/>
+          <w:bCs/>
+        </w:rPr>
+      </w:pPr>
+      <w:r>
+        <w:t>Codice progressivo</w:t>
+      </w:r>
+      <w:r>
+        <w:t xml:space="preserve"> (forse inutile, possiamo usare la data e i campi ottenuti dalle relazioni)</w:t>
+      </w:r>
+    </w:p>
+    <w:p>
+      <w:pPr>
+        <w:pStyle w:val="Paragrafoelenco"/>
+        <w:numPr>
+          <w:ilvl w:val="0"/>
+          <w:numId w:val="8"/>
+        </w:numPr>
+        <w:rPr>
+          <w:b/>
+          <w:bCs/>
+        </w:rPr>
+      </w:pPr>
+      <w:r>
+        <w:t>Data</w:t>
+      </w:r>
+    </w:p>
+    <w:p>
+      <w:pPr>
+        <w:pStyle w:val="Paragrafoelenco"/>
+        <w:numPr>
+          <w:ilvl w:val="0"/>
+          <w:numId w:val="8"/>
+        </w:numPr>
+        <w:rPr>
+          <w:b/>
+          <w:bCs/>
+        </w:rPr>
+      </w:pPr>
+      <w:r>
+        <w:t>(il resto sono campi ottenuti dalle relazioni</w:t>
+      </w:r>
+      <w:r>
+        <w:t>)</w:t>
+      </w:r>
+    </w:p>
+    <w:p/>
+    <w:p>
+      <w:pPr>
+        <w:pStyle w:val="Titolo1"/>
+      </w:pPr>
+      <w:bookmarkStart w:id="5" w:name="_Toc59526350"/>
+      <w:r>
+        <w:t>4 – Progettazione logica</w:t>
+      </w:r>
+      <w:bookmarkEnd w:id="5"/>
+    </w:p>
+    <w:p>
+      <w:pPr>
+        <w:pStyle w:val="Titolo2"/>
+      </w:pPr>
+      <w:bookmarkStart w:id="6" w:name="_Toc59526351"/>
+      <w:r>
+        <w:t>4.1 Ristrutturazione ecc…</w:t>
+      </w:r>
+      <w:bookmarkEnd w:id="6"/>
+    </w:p>
+    <w:p/>
+    <w:p>
+      <w:pPr>
+        <w:pStyle w:val="Titolo1"/>
+      </w:pPr>
+      <w:bookmarkStart w:id="7" w:name="_Toc59526352"/>
+      <w:r>
+        <w:t>5 – Query e indici</w:t>
+      </w:r>
+      <w:bookmarkEnd w:id="7"/>
     </w:p>
     <w:p/>
     <w:p/>
@@ -382,6 +1509,939 @@
     </w:sectPr>
   </w:body>
 </w:document>
+</file>
+
+<file path=word/numbering.xml><?xml version="1.0" encoding="utf-8"?>
+<w:numbering xmlns:wpc="http://schemas.microsoft.com/office/word/2010/wordprocessingCanvas" xmlns:cx="http://schemas.microsoft.com/office/drawing/2014/chartex" xmlns:cx1="http://schemas.microsoft.com/office/drawing/2015/9/8/chartex" xmlns:cx2="http://schemas.microsoft.com/office/drawing/2015/10/21/chartex" xmlns:cx3="http://schemas.microsoft.com/office/drawing/2016/5/9/chartex" xmlns:cx4="http://schemas.microsoft.com/office/drawing/2016/5/10/chartex" xmlns:cx5="http://schemas.microsoft.com/office/drawing/2016/5/11/chartex" xmlns:cx6="http://schemas.microsoft.com/office/drawing/2016/5/12/chartex" xmlns:cx7="http://schemas.microsoft.com/office/drawing/2016/5/13/chartex" xmlns:cx8="http://schemas.microsoft.com/office/drawing/2016/5/14/chartex" xmlns:mc="http://schemas.openxmlformats.org/markup-compatibility/2006" xmlns:aink="http://schemas.microsoft.com/office/drawing/2016/ink" xmlns:am3d="http://schemas.microsoft.com/office/drawing/2017/model3d" xmlns:o="urn:schemas-microsoft-com:office:office" xmlns:r="http://schemas.openxmlformats.org/officeDocument/2006/relationships" xmlns:m="http://schemas.openxmlformats.org/officeDocument/2006/math" xmlns:v="urn:schemas-microsoft-com:vml" xmlns:wp14="http://schemas.microsoft.com/office/word/2010/wordprocessingDrawing" xmlns:wp="http://schemas.openxmlformats.org/drawingml/2006/wordprocessingDrawing" xmlns:w10="urn:schemas-microsoft-com:office:word" xmlns:w="http://schemas.openxmlformats.org/wordprocessingml/2006/main" xmlns:w14="http://schemas.microsoft.com/office/word/2010/wordml" xmlns:w15="http://schemas.microsoft.com/office/word/2012/wordml" xmlns:w16cex="http://schemas.microsoft.com/office/word/2018/wordml/cex" xmlns:w16cid="http://schemas.microsoft.com/office/word/2016/wordml/cid" xmlns:w16="http://schemas.microsoft.com/office/word/2018/wordml" xmlns:w16se="http://schemas.microsoft.com/office/word/2015/wordml/symex" xmlns:wpg="http://schemas.microsoft.com/office/word/2010/wordprocessingGroup" xmlns:wpi="http://schemas.microsoft.com/office/word/2010/wordprocessingInk" xmlns:wne="http://schemas.microsoft.com/office/word/2006/wordml" xmlns:wps="http://schemas.microsoft.com/office/word/2010/wordprocessingShape" mc:Ignorable="w14 w15 w16se w16cid w16 w16cex wp14">
+  <w:abstractNum w:abstractNumId="0" w15:restartNumberingAfterBreak="0">
+    <w:nsid w:val="01C87827"/>
+    <w:multiLevelType w:val="hybridMultilevel"/>
+    <w:tmpl w:val="8EDAD00C"/>
+    <w:lvl w:ilvl="0" w:tplc="04100001">
+      <w:start w:val="1"/>
+      <w:numFmt w:val="bullet"/>
+      <w:lvlText w:val=""/>
+      <w:lvlJc w:val="left"/>
+      <w:pPr>
+        <w:ind w:left="720" w:hanging="360"/>
+      </w:pPr>
+      <w:rPr>
+        <w:rFonts w:ascii="Symbol" w:hAnsi="Symbol" w:hint="default"/>
+      </w:rPr>
+    </w:lvl>
+    <w:lvl w:ilvl="1" w:tplc="04100003" w:tentative="1">
+      <w:start w:val="1"/>
+      <w:numFmt w:val="bullet"/>
+      <w:lvlText w:val="o"/>
+      <w:lvlJc w:val="left"/>
+      <w:pPr>
+        <w:ind w:left="1440" w:hanging="360"/>
+      </w:pPr>
+      <w:rPr>
+        <w:rFonts w:ascii="Courier New" w:hAnsi="Courier New" w:cs="Courier New" w:hint="default"/>
+      </w:rPr>
+    </w:lvl>
+    <w:lvl w:ilvl="2" w:tplc="04100005" w:tentative="1">
+      <w:start w:val="1"/>
+      <w:numFmt w:val="bullet"/>
+      <w:lvlText w:val=""/>
+      <w:lvlJc w:val="left"/>
+      <w:pPr>
+        <w:ind w:left="2160" w:hanging="360"/>
+      </w:pPr>
+      <w:rPr>
+        <w:rFonts w:ascii="Wingdings" w:hAnsi="Wingdings" w:hint="default"/>
+      </w:rPr>
+    </w:lvl>
+    <w:lvl w:ilvl="3" w:tplc="04100001" w:tentative="1">
+      <w:start w:val="1"/>
+      <w:numFmt w:val="bullet"/>
+      <w:lvlText w:val=""/>
+      <w:lvlJc w:val="left"/>
+      <w:pPr>
+        <w:ind w:left="2880" w:hanging="360"/>
+      </w:pPr>
+      <w:rPr>
+        <w:rFonts w:ascii="Symbol" w:hAnsi="Symbol" w:hint="default"/>
+      </w:rPr>
+    </w:lvl>
+    <w:lvl w:ilvl="4" w:tplc="04100003" w:tentative="1">
+      <w:start w:val="1"/>
+      <w:numFmt w:val="bullet"/>
+      <w:lvlText w:val="o"/>
+      <w:lvlJc w:val="left"/>
+      <w:pPr>
+        <w:ind w:left="3600" w:hanging="360"/>
+      </w:pPr>
+      <w:rPr>
+        <w:rFonts w:ascii="Courier New" w:hAnsi="Courier New" w:cs="Courier New" w:hint="default"/>
+      </w:rPr>
+    </w:lvl>
+    <w:lvl w:ilvl="5" w:tplc="04100005" w:tentative="1">
+      <w:start w:val="1"/>
+      <w:numFmt w:val="bullet"/>
+      <w:lvlText w:val=""/>
+      <w:lvlJc w:val="left"/>
+      <w:pPr>
+        <w:ind w:left="4320" w:hanging="360"/>
+      </w:pPr>
+      <w:rPr>
+        <w:rFonts w:ascii="Wingdings" w:hAnsi="Wingdings" w:hint="default"/>
+      </w:rPr>
+    </w:lvl>
+    <w:lvl w:ilvl="6" w:tplc="04100001" w:tentative="1">
+      <w:start w:val="1"/>
+      <w:numFmt w:val="bullet"/>
+      <w:lvlText w:val=""/>
+      <w:lvlJc w:val="left"/>
+      <w:pPr>
+        <w:ind w:left="5040" w:hanging="360"/>
+      </w:pPr>
+      <w:rPr>
+        <w:rFonts w:ascii="Symbol" w:hAnsi="Symbol" w:hint="default"/>
+      </w:rPr>
+    </w:lvl>
+    <w:lvl w:ilvl="7" w:tplc="04100003" w:tentative="1">
+      <w:start w:val="1"/>
+      <w:numFmt w:val="bullet"/>
+      <w:lvlText w:val="o"/>
+      <w:lvlJc w:val="left"/>
+      <w:pPr>
+        <w:ind w:left="5760" w:hanging="360"/>
+      </w:pPr>
+      <w:rPr>
+        <w:rFonts w:ascii="Courier New" w:hAnsi="Courier New" w:cs="Courier New" w:hint="default"/>
+      </w:rPr>
+    </w:lvl>
+    <w:lvl w:ilvl="8" w:tplc="04100005" w:tentative="1">
+      <w:start w:val="1"/>
+      <w:numFmt w:val="bullet"/>
+      <w:lvlText w:val=""/>
+      <w:lvlJc w:val="left"/>
+      <w:pPr>
+        <w:ind w:left="6480" w:hanging="360"/>
+      </w:pPr>
+      <w:rPr>
+        <w:rFonts w:ascii="Wingdings" w:hAnsi="Wingdings" w:hint="default"/>
+      </w:rPr>
+    </w:lvl>
+  </w:abstractNum>
+  <w:abstractNum w:abstractNumId="1" w15:restartNumberingAfterBreak="0">
+    <w:nsid w:val="09DC65CB"/>
+    <w:multiLevelType w:val="hybridMultilevel"/>
+    <w:tmpl w:val="DBAE5D68"/>
+    <w:lvl w:ilvl="0" w:tplc="04100001">
+      <w:start w:val="1"/>
+      <w:numFmt w:val="bullet"/>
+      <w:lvlText w:val=""/>
+      <w:lvlJc w:val="left"/>
+      <w:pPr>
+        <w:ind w:left="720" w:hanging="360"/>
+      </w:pPr>
+      <w:rPr>
+        <w:rFonts w:ascii="Symbol" w:hAnsi="Symbol" w:hint="default"/>
+      </w:rPr>
+    </w:lvl>
+    <w:lvl w:ilvl="1" w:tplc="04100003" w:tentative="1">
+      <w:start w:val="1"/>
+      <w:numFmt w:val="bullet"/>
+      <w:lvlText w:val="o"/>
+      <w:lvlJc w:val="left"/>
+      <w:pPr>
+        <w:ind w:left="1440" w:hanging="360"/>
+      </w:pPr>
+      <w:rPr>
+        <w:rFonts w:ascii="Courier New" w:hAnsi="Courier New" w:cs="Courier New" w:hint="default"/>
+      </w:rPr>
+    </w:lvl>
+    <w:lvl w:ilvl="2" w:tplc="04100005" w:tentative="1">
+      <w:start w:val="1"/>
+      <w:numFmt w:val="bullet"/>
+      <w:lvlText w:val=""/>
+      <w:lvlJc w:val="left"/>
+      <w:pPr>
+        <w:ind w:left="2160" w:hanging="360"/>
+      </w:pPr>
+      <w:rPr>
+        <w:rFonts w:ascii="Wingdings" w:hAnsi="Wingdings" w:hint="default"/>
+      </w:rPr>
+    </w:lvl>
+    <w:lvl w:ilvl="3" w:tplc="04100001" w:tentative="1">
+      <w:start w:val="1"/>
+      <w:numFmt w:val="bullet"/>
+      <w:lvlText w:val=""/>
+      <w:lvlJc w:val="left"/>
+      <w:pPr>
+        <w:ind w:left="2880" w:hanging="360"/>
+      </w:pPr>
+      <w:rPr>
+        <w:rFonts w:ascii="Symbol" w:hAnsi="Symbol" w:hint="default"/>
+      </w:rPr>
+    </w:lvl>
+    <w:lvl w:ilvl="4" w:tplc="04100003" w:tentative="1">
+      <w:start w:val="1"/>
+      <w:numFmt w:val="bullet"/>
+      <w:lvlText w:val="o"/>
+      <w:lvlJc w:val="left"/>
+      <w:pPr>
+        <w:ind w:left="3600" w:hanging="360"/>
+      </w:pPr>
+      <w:rPr>
+        <w:rFonts w:ascii="Courier New" w:hAnsi="Courier New" w:cs="Courier New" w:hint="default"/>
+      </w:rPr>
+    </w:lvl>
+    <w:lvl w:ilvl="5" w:tplc="04100005" w:tentative="1">
+      <w:start w:val="1"/>
+      <w:numFmt w:val="bullet"/>
+      <w:lvlText w:val=""/>
+      <w:lvlJc w:val="left"/>
+      <w:pPr>
+        <w:ind w:left="4320" w:hanging="360"/>
+      </w:pPr>
+      <w:rPr>
+        <w:rFonts w:ascii="Wingdings" w:hAnsi="Wingdings" w:hint="default"/>
+      </w:rPr>
+    </w:lvl>
+    <w:lvl w:ilvl="6" w:tplc="04100001" w:tentative="1">
+      <w:start w:val="1"/>
+      <w:numFmt w:val="bullet"/>
+      <w:lvlText w:val=""/>
+      <w:lvlJc w:val="left"/>
+      <w:pPr>
+        <w:ind w:left="5040" w:hanging="360"/>
+      </w:pPr>
+      <w:rPr>
+        <w:rFonts w:ascii="Symbol" w:hAnsi="Symbol" w:hint="default"/>
+      </w:rPr>
+    </w:lvl>
+    <w:lvl w:ilvl="7" w:tplc="04100003" w:tentative="1">
+      <w:start w:val="1"/>
+      <w:numFmt w:val="bullet"/>
+      <w:lvlText w:val="o"/>
+      <w:lvlJc w:val="left"/>
+      <w:pPr>
+        <w:ind w:left="5760" w:hanging="360"/>
+      </w:pPr>
+      <w:rPr>
+        <w:rFonts w:ascii="Courier New" w:hAnsi="Courier New" w:cs="Courier New" w:hint="default"/>
+      </w:rPr>
+    </w:lvl>
+    <w:lvl w:ilvl="8" w:tplc="04100005" w:tentative="1">
+      <w:start w:val="1"/>
+      <w:numFmt w:val="bullet"/>
+      <w:lvlText w:val=""/>
+      <w:lvlJc w:val="left"/>
+      <w:pPr>
+        <w:ind w:left="6480" w:hanging="360"/>
+      </w:pPr>
+      <w:rPr>
+        <w:rFonts w:ascii="Wingdings" w:hAnsi="Wingdings" w:hint="default"/>
+      </w:rPr>
+    </w:lvl>
+  </w:abstractNum>
+  <w:abstractNum w:abstractNumId="2" w15:restartNumberingAfterBreak="0">
+    <w:nsid w:val="3A6D3985"/>
+    <w:multiLevelType w:val="hybridMultilevel"/>
+    <w:tmpl w:val="B862247C"/>
+    <w:lvl w:ilvl="0" w:tplc="04100001">
+      <w:start w:val="1"/>
+      <w:numFmt w:val="bullet"/>
+      <w:lvlText w:val=""/>
+      <w:lvlJc w:val="left"/>
+      <w:pPr>
+        <w:ind w:left="720" w:hanging="360"/>
+      </w:pPr>
+      <w:rPr>
+        <w:rFonts w:ascii="Symbol" w:hAnsi="Symbol" w:hint="default"/>
+      </w:rPr>
+    </w:lvl>
+    <w:lvl w:ilvl="1" w:tplc="04100003" w:tentative="1">
+      <w:start w:val="1"/>
+      <w:numFmt w:val="bullet"/>
+      <w:lvlText w:val="o"/>
+      <w:lvlJc w:val="left"/>
+      <w:pPr>
+        <w:ind w:left="1440" w:hanging="360"/>
+      </w:pPr>
+      <w:rPr>
+        <w:rFonts w:ascii="Courier New" w:hAnsi="Courier New" w:cs="Courier New" w:hint="default"/>
+      </w:rPr>
+    </w:lvl>
+    <w:lvl w:ilvl="2" w:tplc="04100005" w:tentative="1">
+      <w:start w:val="1"/>
+      <w:numFmt w:val="bullet"/>
+      <w:lvlText w:val=""/>
+      <w:lvlJc w:val="left"/>
+      <w:pPr>
+        <w:ind w:left="2160" w:hanging="360"/>
+      </w:pPr>
+      <w:rPr>
+        <w:rFonts w:ascii="Wingdings" w:hAnsi="Wingdings" w:hint="default"/>
+      </w:rPr>
+    </w:lvl>
+    <w:lvl w:ilvl="3" w:tplc="04100001" w:tentative="1">
+      <w:start w:val="1"/>
+      <w:numFmt w:val="bullet"/>
+      <w:lvlText w:val=""/>
+      <w:lvlJc w:val="left"/>
+      <w:pPr>
+        <w:ind w:left="2880" w:hanging="360"/>
+      </w:pPr>
+      <w:rPr>
+        <w:rFonts w:ascii="Symbol" w:hAnsi="Symbol" w:hint="default"/>
+      </w:rPr>
+    </w:lvl>
+    <w:lvl w:ilvl="4" w:tplc="04100003" w:tentative="1">
+      <w:start w:val="1"/>
+      <w:numFmt w:val="bullet"/>
+      <w:lvlText w:val="o"/>
+      <w:lvlJc w:val="left"/>
+      <w:pPr>
+        <w:ind w:left="3600" w:hanging="360"/>
+      </w:pPr>
+      <w:rPr>
+        <w:rFonts w:ascii="Courier New" w:hAnsi="Courier New" w:cs="Courier New" w:hint="default"/>
+      </w:rPr>
+    </w:lvl>
+    <w:lvl w:ilvl="5" w:tplc="04100005" w:tentative="1">
+      <w:start w:val="1"/>
+      <w:numFmt w:val="bullet"/>
+      <w:lvlText w:val=""/>
+      <w:lvlJc w:val="left"/>
+      <w:pPr>
+        <w:ind w:left="4320" w:hanging="360"/>
+      </w:pPr>
+      <w:rPr>
+        <w:rFonts w:ascii="Wingdings" w:hAnsi="Wingdings" w:hint="default"/>
+      </w:rPr>
+    </w:lvl>
+    <w:lvl w:ilvl="6" w:tplc="04100001" w:tentative="1">
+      <w:start w:val="1"/>
+      <w:numFmt w:val="bullet"/>
+      <w:lvlText w:val=""/>
+      <w:lvlJc w:val="left"/>
+      <w:pPr>
+        <w:ind w:left="5040" w:hanging="360"/>
+      </w:pPr>
+      <w:rPr>
+        <w:rFonts w:ascii="Symbol" w:hAnsi="Symbol" w:hint="default"/>
+      </w:rPr>
+    </w:lvl>
+    <w:lvl w:ilvl="7" w:tplc="04100003" w:tentative="1">
+      <w:start w:val="1"/>
+      <w:numFmt w:val="bullet"/>
+      <w:lvlText w:val="o"/>
+      <w:lvlJc w:val="left"/>
+      <w:pPr>
+        <w:ind w:left="5760" w:hanging="360"/>
+      </w:pPr>
+      <w:rPr>
+        <w:rFonts w:ascii="Courier New" w:hAnsi="Courier New" w:cs="Courier New" w:hint="default"/>
+      </w:rPr>
+    </w:lvl>
+    <w:lvl w:ilvl="8" w:tplc="04100005" w:tentative="1">
+      <w:start w:val="1"/>
+      <w:numFmt w:val="bullet"/>
+      <w:lvlText w:val=""/>
+      <w:lvlJc w:val="left"/>
+      <w:pPr>
+        <w:ind w:left="6480" w:hanging="360"/>
+      </w:pPr>
+      <w:rPr>
+        <w:rFonts w:ascii="Wingdings" w:hAnsi="Wingdings" w:hint="default"/>
+      </w:rPr>
+    </w:lvl>
+  </w:abstractNum>
+  <w:abstractNum w:abstractNumId="3" w15:restartNumberingAfterBreak="0">
+    <w:nsid w:val="3F00342E"/>
+    <w:multiLevelType w:val="hybridMultilevel"/>
+    <w:tmpl w:val="1D1E69BE"/>
+    <w:lvl w:ilvl="0" w:tplc="04100001">
+      <w:start w:val="1"/>
+      <w:numFmt w:val="bullet"/>
+      <w:lvlText w:val=""/>
+      <w:lvlJc w:val="left"/>
+      <w:pPr>
+        <w:ind w:left="720" w:hanging="360"/>
+      </w:pPr>
+      <w:rPr>
+        <w:rFonts w:ascii="Symbol" w:hAnsi="Symbol" w:hint="default"/>
+      </w:rPr>
+    </w:lvl>
+    <w:lvl w:ilvl="1" w:tplc="04100003">
+      <w:start w:val="1"/>
+      <w:numFmt w:val="bullet"/>
+      <w:lvlText w:val="o"/>
+      <w:lvlJc w:val="left"/>
+      <w:pPr>
+        <w:ind w:left="1440" w:hanging="360"/>
+      </w:pPr>
+      <w:rPr>
+        <w:rFonts w:ascii="Courier New" w:hAnsi="Courier New" w:cs="Courier New" w:hint="default"/>
+      </w:rPr>
+    </w:lvl>
+    <w:lvl w:ilvl="2" w:tplc="04100005" w:tentative="1">
+      <w:start w:val="1"/>
+      <w:numFmt w:val="bullet"/>
+      <w:lvlText w:val=""/>
+      <w:lvlJc w:val="left"/>
+      <w:pPr>
+        <w:ind w:left="2160" w:hanging="360"/>
+      </w:pPr>
+      <w:rPr>
+        <w:rFonts w:ascii="Wingdings" w:hAnsi="Wingdings" w:hint="default"/>
+      </w:rPr>
+    </w:lvl>
+    <w:lvl w:ilvl="3" w:tplc="04100001" w:tentative="1">
+      <w:start w:val="1"/>
+      <w:numFmt w:val="bullet"/>
+      <w:lvlText w:val=""/>
+      <w:lvlJc w:val="left"/>
+      <w:pPr>
+        <w:ind w:left="2880" w:hanging="360"/>
+      </w:pPr>
+      <w:rPr>
+        <w:rFonts w:ascii="Symbol" w:hAnsi="Symbol" w:hint="default"/>
+      </w:rPr>
+    </w:lvl>
+    <w:lvl w:ilvl="4" w:tplc="04100003" w:tentative="1">
+      <w:start w:val="1"/>
+      <w:numFmt w:val="bullet"/>
+      <w:lvlText w:val="o"/>
+      <w:lvlJc w:val="left"/>
+      <w:pPr>
+        <w:ind w:left="3600" w:hanging="360"/>
+      </w:pPr>
+      <w:rPr>
+        <w:rFonts w:ascii="Courier New" w:hAnsi="Courier New" w:cs="Courier New" w:hint="default"/>
+      </w:rPr>
+    </w:lvl>
+    <w:lvl w:ilvl="5" w:tplc="04100005" w:tentative="1">
+      <w:start w:val="1"/>
+      <w:numFmt w:val="bullet"/>
+      <w:lvlText w:val=""/>
+      <w:lvlJc w:val="left"/>
+      <w:pPr>
+        <w:ind w:left="4320" w:hanging="360"/>
+      </w:pPr>
+      <w:rPr>
+        <w:rFonts w:ascii="Wingdings" w:hAnsi="Wingdings" w:hint="default"/>
+      </w:rPr>
+    </w:lvl>
+    <w:lvl w:ilvl="6" w:tplc="04100001" w:tentative="1">
+      <w:start w:val="1"/>
+      <w:numFmt w:val="bullet"/>
+      <w:lvlText w:val=""/>
+      <w:lvlJc w:val="left"/>
+      <w:pPr>
+        <w:ind w:left="5040" w:hanging="360"/>
+      </w:pPr>
+      <w:rPr>
+        <w:rFonts w:ascii="Symbol" w:hAnsi="Symbol" w:hint="default"/>
+      </w:rPr>
+    </w:lvl>
+    <w:lvl w:ilvl="7" w:tplc="04100003" w:tentative="1">
+      <w:start w:val="1"/>
+      <w:numFmt w:val="bullet"/>
+      <w:lvlText w:val="o"/>
+      <w:lvlJc w:val="left"/>
+      <w:pPr>
+        <w:ind w:left="5760" w:hanging="360"/>
+      </w:pPr>
+      <w:rPr>
+        <w:rFonts w:ascii="Courier New" w:hAnsi="Courier New" w:cs="Courier New" w:hint="default"/>
+      </w:rPr>
+    </w:lvl>
+    <w:lvl w:ilvl="8" w:tplc="04100005" w:tentative="1">
+      <w:start w:val="1"/>
+      <w:numFmt w:val="bullet"/>
+      <w:lvlText w:val=""/>
+      <w:lvlJc w:val="left"/>
+      <w:pPr>
+        <w:ind w:left="6480" w:hanging="360"/>
+      </w:pPr>
+      <w:rPr>
+        <w:rFonts w:ascii="Wingdings" w:hAnsi="Wingdings" w:hint="default"/>
+      </w:rPr>
+    </w:lvl>
+  </w:abstractNum>
+  <w:abstractNum w:abstractNumId="4" w15:restartNumberingAfterBreak="0">
+    <w:nsid w:val="3FE16124"/>
+    <w:multiLevelType w:val="hybridMultilevel"/>
+    <w:tmpl w:val="E0F22D02"/>
+    <w:lvl w:ilvl="0" w:tplc="04100001">
+      <w:start w:val="1"/>
+      <w:numFmt w:val="bullet"/>
+      <w:lvlText w:val=""/>
+      <w:lvlJc w:val="left"/>
+      <w:pPr>
+        <w:ind w:left="720" w:hanging="360"/>
+      </w:pPr>
+      <w:rPr>
+        <w:rFonts w:ascii="Symbol" w:hAnsi="Symbol" w:hint="default"/>
+      </w:rPr>
+    </w:lvl>
+    <w:lvl w:ilvl="1" w:tplc="04100003" w:tentative="1">
+      <w:start w:val="1"/>
+      <w:numFmt w:val="bullet"/>
+      <w:lvlText w:val="o"/>
+      <w:lvlJc w:val="left"/>
+      <w:pPr>
+        <w:ind w:left="1440" w:hanging="360"/>
+      </w:pPr>
+      <w:rPr>
+        <w:rFonts w:ascii="Courier New" w:hAnsi="Courier New" w:cs="Courier New" w:hint="default"/>
+      </w:rPr>
+    </w:lvl>
+    <w:lvl w:ilvl="2" w:tplc="04100005" w:tentative="1">
+      <w:start w:val="1"/>
+      <w:numFmt w:val="bullet"/>
+      <w:lvlText w:val=""/>
+      <w:lvlJc w:val="left"/>
+      <w:pPr>
+        <w:ind w:left="2160" w:hanging="360"/>
+      </w:pPr>
+      <w:rPr>
+        <w:rFonts w:ascii="Wingdings" w:hAnsi="Wingdings" w:hint="default"/>
+      </w:rPr>
+    </w:lvl>
+    <w:lvl w:ilvl="3" w:tplc="04100001" w:tentative="1">
+      <w:start w:val="1"/>
+      <w:numFmt w:val="bullet"/>
+      <w:lvlText w:val=""/>
+      <w:lvlJc w:val="left"/>
+      <w:pPr>
+        <w:ind w:left="2880" w:hanging="360"/>
+      </w:pPr>
+      <w:rPr>
+        <w:rFonts w:ascii="Symbol" w:hAnsi="Symbol" w:hint="default"/>
+      </w:rPr>
+    </w:lvl>
+    <w:lvl w:ilvl="4" w:tplc="04100003" w:tentative="1">
+      <w:start w:val="1"/>
+      <w:numFmt w:val="bullet"/>
+      <w:lvlText w:val="o"/>
+      <w:lvlJc w:val="left"/>
+      <w:pPr>
+        <w:ind w:left="3600" w:hanging="360"/>
+      </w:pPr>
+      <w:rPr>
+        <w:rFonts w:ascii="Courier New" w:hAnsi="Courier New" w:cs="Courier New" w:hint="default"/>
+      </w:rPr>
+    </w:lvl>
+    <w:lvl w:ilvl="5" w:tplc="04100005" w:tentative="1">
+      <w:start w:val="1"/>
+      <w:numFmt w:val="bullet"/>
+      <w:lvlText w:val=""/>
+      <w:lvlJc w:val="left"/>
+      <w:pPr>
+        <w:ind w:left="4320" w:hanging="360"/>
+      </w:pPr>
+      <w:rPr>
+        <w:rFonts w:ascii="Wingdings" w:hAnsi="Wingdings" w:hint="default"/>
+      </w:rPr>
+    </w:lvl>
+    <w:lvl w:ilvl="6" w:tplc="04100001" w:tentative="1">
+      <w:start w:val="1"/>
+      <w:numFmt w:val="bullet"/>
+      <w:lvlText w:val=""/>
+      <w:lvlJc w:val="left"/>
+      <w:pPr>
+        <w:ind w:left="5040" w:hanging="360"/>
+      </w:pPr>
+      <w:rPr>
+        <w:rFonts w:ascii="Symbol" w:hAnsi="Symbol" w:hint="default"/>
+      </w:rPr>
+    </w:lvl>
+    <w:lvl w:ilvl="7" w:tplc="04100003" w:tentative="1">
+      <w:start w:val="1"/>
+      <w:numFmt w:val="bullet"/>
+      <w:lvlText w:val="o"/>
+      <w:lvlJc w:val="left"/>
+      <w:pPr>
+        <w:ind w:left="5760" w:hanging="360"/>
+      </w:pPr>
+      <w:rPr>
+        <w:rFonts w:ascii="Courier New" w:hAnsi="Courier New" w:cs="Courier New" w:hint="default"/>
+      </w:rPr>
+    </w:lvl>
+    <w:lvl w:ilvl="8" w:tplc="04100005" w:tentative="1">
+      <w:start w:val="1"/>
+      <w:numFmt w:val="bullet"/>
+      <w:lvlText w:val=""/>
+      <w:lvlJc w:val="left"/>
+      <w:pPr>
+        <w:ind w:left="6480" w:hanging="360"/>
+      </w:pPr>
+      <w:rPr>
+        <w:rFonts w:ascii="Wingdings" w:hAnsi="Wingdings" w:hint="default"/>
+      </w:rPr>
+    </w:lvl>
+  </w:abstractNum>
+  <w:abstractNum w:abstractNumId="5" w15:restartNumberingAfterBreak="0">
+    <w:nsid w:val="44B3583C"/>
+    <w:multiLevelType w:val="hybridMultilevel"/>
+    <w:tmpl w:val="63400C64"/>
+    <w:lvl w:ilvl="0" w:tplc="04100001">
+      <w:start w:val="1"/>
+      <w:numFmt w:val="bullet"/>
+      <w:lvlText w:val=""/>
+      <w:lvlJc w:val="left"/>
+      <w:pPr>
+        <w:ind w:left="720" w:hanging="360"/>
+      </w:pPr>
+      <w:rPr>
+        <w:rFonts w:ascii="Symbol" w:hAnsi="Symbol" w:hint="default"/>
+      </w:rPr>
+    </w:lvl>
+    <w:lvl w:ilvl="1" w:tplc="04100003" w:tentative="1">
+      <w:start w:val="1"/>
+      <w:numFmt w:val="bullet"/>
+      <w:lvlText w:val="o"/>
+      <w:lvlJc w:val="left"/>
+      <w:pPr>
+        <w:ind w:left="1440" w:hanging="360"/>
+      </w:pPr>
+      <w:rPr>
+        <w:rFonts w:ascii="Courier New" w:hAnsi="Courier New" w:cs="Courier New" w:hint="default"/>
+      </w:rPr>
+    </w:lvl>
+    <w:lvl w:ilvl="2" w:tplc="04100005" w:tentative="1">
+      <w:start w:val="1"/>
+      <w:numFmt w:val="bullet"/>
+      <w:lvlText w:val=""/>
+      <w:lvlJc w:val="left"/>
+      <w:pPr>
+        <w:ind w:left="2160" w:hanging="360"/>
+      </w:pPr>
+      <w:rPr>
+        <w:rFonts w:ascii="Wingdings" w:hAnsi="Wingdings" w:hint="default"/>
+      </w:rPr>
+    </w:lvl>
+    <w:lvl w:ilvl="3" w:tplc="04100001" w:tentative="1">
+      <w:start w:val="1"/>
+      <w:numFmt w:val="bullet"/>
+      <w:lvlText w:val=""/>
+      <w:lvlJc w:val="left"/>
+      <w:pPr>
+        <w:ind w:left="2880" w:hanging="360"/>
+      </w:pPr>
+      <w:rPr>
+        <w:rFonts w:ascii="Symbol" w:hAnsi="Symbol" w:hint="default"/>
+      </w:rPr>
+    </w:lvl>
+    <w:lvl w:ilvl="4" w:tplc="04100003" w:tentative="1">
+      <w:start w:val="1"/>
+      <w:numFmt w:val="bullet"/>
+      <w:lvlText w:val="o"/>
+      <w:lvlJc w:val="left"/>
+      <w:pPr>
+        <w:ind w:left="3600" w:hanging="360"/>
+      </w:pPr>
+      <w:rPr>
+        <w:rFonts w:ascii="Courier New" w:hAnsi="Courier New" w:cs="Courier New" w:hint="default"/>
+      </w:rPr>
+    </w:lvl>
+    <w:lvl w:ilvl="5" w:tplc="04100005" w:tentative="1">
+      <w:start w:val="1"/>
+      <w:numFmt w:val="bullet"/>
+      <w:lvlText w:val=""/>
+      <w:lvlJc w:val="left"/>
+      <w:pPr>
+        <w:ind w:left="4320" w:hanging="360"/>
+      </w:pPr>
+      <w:rPr>
+        <w:rFonts w:ascii="Wingdings" w:hAnsi="Wingdings" w:hint="default"/>
+      </w:rPr>
+    </w:lvl>
+    <w:lvl w:ilvl="6" w:tplc="04100001" w:tentative="1">
+      <w:start w:val="1"/>
+      <w:numFmt w:val="bullet"/>
+      <w:lvlText w:val=""/>
+      <w:lvlJc w:val="left"/>
+      <w:pPr>
+        <w:ind w:left="5040" w:hanging="360"/>
+      </w:pPr>
+      <w:rPr>
+        <w:rFonts w:ascii="Symbol" w:hAnsi="Symbol" w:hint="default"/>
+      </w:rPr>
+    </w:lvl>
+    <w:lvl w:ilvl="7" w:tplc="04100003" w:tentative="1">
+      <w:start w:val="1"/>
+      <w:numFmt w:val="bullet"/>
+      <w:lvlText w:val="o"/>
+      <w:lvlJc w:val="left"/>
+      <w:pPr>
+        <w:ind w:left="5760" w:hanging="360"/>
+      </w:pPr>
+      <w:rPr>
+        <w:rFonts w:ascii="Courier New" w:hAnsi="Courier New" w:cs="Courier New" w:hint="default"/>
+      </w:rPr>
+    </w:lvl>
+    <w:lvl w:ilvl="8" w:tplc="04100005" w:tentative="1">
+      <w:start w:val="1"/>
+      <w:numFmt w:val="bullet"/>
+      <w:lvlText w:val=""/>
+      <w:lvlJc w:val="left"/>
+      <w:pPr>
+        <w:ind w:left="6480" w:hanging="360"/>
+      </w:pPr>
+      <w:rPr>
+        <w:rFonts w:ascii="Wingdings" w:hAnsi="Wingdings" w:hint="default"/>
+      </w:rPr>
+    </w:lvl>
+  </w:abstractNum>
+  <w:abstractNum w:abstractNumId="6" w15:restartNumberingAfterBreak="0">
+    <w:nsid w:val="4F9B3DFF"/>
+    <w:multiLevelType w:val="hybridMultilevel"/>
+    <w:tmpl w:val="3A346CF6"/>
+    <w:lvl w:ilvl="0" w:tplc="04100001">
+      <w:start w:val="1"/>
+      <w:numFmt w:val="bullet"/>
+      <w:lvlText w:val=""/>
+      <w:lvlJc w:val="left"/>
+      <w:pPr>
+        <w:ind w:left="720" w:hanging="360"/>
+      </w:pPr>
+      <w:rPr>
+        <w:rFonts w:ascii="Symbol" w:hAnsi="Symbol" w:hint="default"/>
+      </w:rPr>
+    </w:lvl>
+    <w:lvl w:ilvl="1" w:tplc="04100003" w:tentative="1">
+      <w:start w:val="1"/>
+      <w:numFmt w:val="bullet"/>
+      <w:lvlText w:val="o"/>
+      <w:lvlJc w:val="left"/>
+      <w:pPr>
+        <w:ind w:left="1440" w:hanging="360"/>
+      </w:pPr>
+      <w:rPr>
+        <w:rFonts w:ascii="Courier New" w:hAnsi="Courier New" w:cs="Courier New" w:hint="default"/>
+      </w:rPr>
+    </w:lvl>
+    <w:lvl w:ilvl="2" w:tplc="04100005" w:tentative="1">
+      <w:start w:val="1"/>
+      <w:numFmt w:val="bullet"/>
+      <w:lvlText w:val=""/>
+      <w:lvlJc w:val="left"/>
+      <w:pPr>
+        <w:ind w:left="2160" w:hanging="360"/>
+      </w:pPr>
+      <w:rPr>
+        <w:rFonts w:ascii="Wingdings" w:hAnsi="Wingdings" w:hint="default"/>
+      </w:rPr>
+    </w:lvl>
+    <w:lvl w:ilvl="3" w:tplc="04100001" w:tentative="1">
+      <w:start w:val="1"/>
+      <w:numFmt w:val="bullet"/>
+      <w:lvlText w:val=""/>
+      <w:lvlJc w:val="left"/>
+      <w:pPr>
+        <w:ind w:left="2880" w:hanging="360"/>
+      </w:pPr>
+      <w:rPr>
+        <w:rFonts w:ascii="Symbol" w:hAnsi="Symbol" w:hint="default"/>
+      </w:rPr>
+    </w:lvl>
+    <w:lvl w:ilvl="4" w:tplc="04100003" w:tentative="1">
+      <w:start w:val="1"/>
+      <w:numFmt w:val="bullet"/>
+      <w:lvlText w:val="o"/>
+      <w:lvlJc w:val="left"/>
+      <w:pPr>
+        <w:ind w:left="3600" w:hanging="360"/>
+      </w:pPr>
+      <w:rPr>
+        <w:rFonts w:ascii="Courier New" w:hAnsi="Courier New" w:cs="Courier New" w:hint="default"/>
+      </w:rPr>
+    </w:lvl>
+    <w:lvl w:ilvl="5" w:tplc="04100005" w:tentative="1">
+      <w:start w:val="1"/>
+      <w:numFmt w:val="bullet"/>
+      <w:lvlText w:val=""/>
+      <w:lvlJc w:val="left"/>
+      <w:pPr>
+        <w:ind w:left="4320" w:hanging="360"/>
+      </w:pPr>
+      <w:rPr>
+        <w:rFonts w:ascii="Wingdings" w:hAnsi="Wingdings" w:hint="default"/>
+      </w:rPr>
+    </w:lvl>
+    <w:lvl w:ilvl="6" w:tplc="04100001" w:tentative="1">
+      <w:start w:val="1"/>
+      <w:numFmt w:val="bullet"/>
+      <w:lvlText w:val=""/>
+      <w:lvlJc w:val="left"/>
+      <w:pPr>
+        <w:ind w:left="5040" w:hanging="360"/>
+      </w:pPr>
+      <w:rPr>
+        <w:rFonts w:ascii="Symbol" w:hAnsi="Symbol" w:hint="default"/>
+      </w:rPr>
+    </w:lvl>
+    <w:lvl w:ilvl="7" w:tplc="04100003" w:tentative="1">
+      <w:start w:val="1"/>
+      <w:numFmt w:val="bullet"/>
+      <w:lvlText w:val="o"/>
+      <w:lvlJc w:val="left"/>
+      <w:pPr>
+        <w:ind w:left="5760" w:hanging="360"/>
+      </w:pPr>
+      <w:rPr>
+        <w:rFonts w:ascii="Courier New" w:hAnsi="Courier New" w:cs="Courier New" w:hint="default"/>
+      </w:rPr>
+    </w:lvl>
+    <w:lvl w:ilvl="8" w:tplc="04100005" w:tentative="1">
+      <w:start w:val="1"/>
+      <w:numFmt w:val="bullet"/>
+      <w:lvlText w:val=""/>
+      <w:lvlJc w:val="left"/>
+      <w:pPr>
+        <w:ind w:left="6480" w:hanging="360"/>
+      </w:pPr>
+      <w:rPr>
+        <w:rFonts w:ascii="Wingdings" w:hAnsi="Wingdings" w:hint="default"/>
+      </w:rPr>
+    </w:lvl>
+  </w:abstractNum>
+  <w:abstractNum w:abstractNumId="7" w15:restartNumberingAfterBreak="0">
+    <w:nsid w:val="54DD6FA2"/>
+    <w:multiLevelType w:val="hybridMultilevel"/>
+    <w:tmpl w:val="B3A09054"/>
+    <w:lvl w:ilvl="0" w:tplc="04100001">
+      <w:start w:val="1"/>
+      <w:numFmt w:val="bullet"/>
+      <w:lvlText w:val=""/>
+      <w:lvlJc w:val="left"/>
+      <w:pPr>
+        <w:ind w:left="720" w:hanging="360"/>
+      </w:pPr>
+      <w:rPr>
+        <w:rFonts w:ascii="Symbol" w:hAnsi="Symbol" w:hint="default"/>
+      </w:rPr>
+    </w:lvl>
+    <w:lvl w:ilvl="1" w:tplc="04100003" w:tentative="1">
+      <w:start w:val="1"/>
+      <w:numFmt w:val="bullet"/>
+      <w:lvlText w:val="o"/>
+      <w:lvlJc w:val="left"/>
+      <w:pPr>
+        <w:ind w:left="1440" w:hanging="360"/>
+      </w:pPr>
+      <w:rPr>
+        <w:rFonts w:ascii="Courier New" w:hAnsi="Courier New" w:cs="Courier New" w:hint="default"/>
+      </w:rPr>
+    </w:lvl>
+    <w:lvl w:ilvl="2" w:tplc="04100005" w:tentative="1">
+      <w:start w:val="1"/>
+      <w:numFmt w:val="bullet"/>
+      <w:lvlText w:val=""/>
+      <w:lvlJc w:val="left"/>
+      <w:pPr>
+        <w:ind w:left="2160" w:hanging="360"/>
+      </w:pPr>
+      <w:rPr>
+        <w:rFonts w:ascii="Wingdings" w:hAnsi="Wingdings" w:hint="default"/>
+      </w:rPr>
+    </w:lvl>
+    <w:lvl w:ilvl="3" w:tplc="04100001" w:tentative="1">
+      <w:start w:val="1"/>
+      <w:numFmt w:val="bullet"/>
+      <w:lvlText w:val=""/>
+      <w:lvlJc w:val="left"/>
+      <w:pPr>
+        <w:ind w:left="2880" w:hanging="360"/>
+      </w:pPr>
+      <w:rPr>
+        <w:rFonts w:ascii="Symbol" w:hAnsi="Symbol" w:hint="default"/>
+      </w:rPr>
+    </w:lvl>
+    <w:lvl w:ilvl="4" w:tplc="04100003" w:tentative="1">
+      <w:start w:val="1"/>
+      <w:numFmt w:val="bullet"/>
+      <w:lvlText w:val="o"/>
+      <w:lvlJc w:val="left"/>
+      <w:pPr>
+        <w:ind w:left="3600" w:hanging="360"/>
+      </w:pPr>
+      <w:rPr>
+        <w:rFonts w:ascii="Courier New" w:hAnsi="Courier New" w:cs="Courier New" w:hint="default"/>
+      </w:rPr>
+    </w:lvl>
+    <w:lvl w:ilvl="5" w:tplc="04100005" w:tentative="1">
+      <w:start w:val="1"/>
+      <w:numFmt w:val="bullet"/>
+      <w:lvlText w:val=""/>
+      <w:lvlJc w:val="left"/>
+      <w:pPr>
+        <w:ind w:left="4320" w:hanging="360"/>
+      </w:pPr>
+      <w:rPr>
+        <w:rFonts w:ascii="Wingdings" w:hAnsi="Wingdings" w:hint="default"/>
+      </w:rPr>
+    </w:lvl>
+    <w:lvl w:ilvl="6" w:tplc="04100001" w:tentative="1">
+      <w:start w:val="1"/>
+      <w:numFmt w:val="bullet"/>
+      <w:lvlText w:val=""/>
+      <w:lvlJc w:val="left"/>
+      <w:pPr>
+        <w:ind w:left="5040" w:hanging="360"/>
+      </w:pPr>
+      <w:rPr>
+        <w:rFonts w:ascii="Symbol" w:hAnsi="Symbol" w:hint="default"/>
+      </w:rPr>
+    </w:lvl>
+    <w:lvl w:ilvl="7" w:tplc="04100003" w:tentative="1">
+      <w:start w:val="1"/>
+      <w:numFmt w:val="bullet"/>
+      <w:lvlText w:val="o"/>
+      <w:lvlJc w:val="left"/>
+      <w:pPr>
+        <w:ind w:left="5760" w:hanging="360"/>
+      </w:pPr>
+      <w:rPr>
+        <w:rFonts w:ascii="Courier New" w:hAnsi="Courier New" w:cs="Courier New" w:hint="default"/>
+      </w:rPr>
+    </w:lvl>
+    <w:lvl w:ilvl="8" w:tplc="04100005" w:tentative="1">
+      <w:start w:val="1"/>
+      <w:numFmt w:val="bullet"/>
+      <w:lvlText w:val=""/>
+      <w:lvlJc w:val="left"/>
+      <w:pPr>
+        <w:ind w:left="6480" w:hanging="360"/>
+      </w:pPr>
+      <w:rPr>
+        <w:rFonts w:ascii="Wingdings" w:hAnsi="Wingdings" w:hint="default"/>
+      </w:rPr>
+    </w:lvl>
+  </w:abstractNum>
+  <w:num w:numId="1">
+    <w:abstractNumId w:val="1"/>
+  </w:num>
+  <w:num w:numId="2">
+    <w:abstractNumId w:val="7"/>
+  </w:num>
+  <w:num w:numId="3">
+    <w:abstractNumId w:val="0"/>
+  </w:num>
+  <w:num w:numId="4">
+    <w:abstractNumId w:val="5"/>
+  </w:num>
+  <w:num w:numId="5">
+    <w:abstractNumId w:val="2"/>
+  </w:num>
+  <w:num w:numId="6">
+    <w:abstractNumId w:val="3"/>
+  </w:num>
+  <w:num w:numId="7">
+    <w:abstractNumId w:val="4"/>
+  </w:num>
+  <w:num w:numId="8">
+    <w:abstractNumId w:val="6"/>
+  </w:num>
+</w:numbering>
 </file>
 
 <file path=word/styles.xml><?xml version="1.0" encoding="utf-8"?>
@@ -995,6 +3055,17 @@
       <w:ind w:left="220"/>
     </w:pPr>
   </w:style>
+  <w:style w:type="paragraph" w:styleId="Paragrafoelenco">
+    <w:name w:val="List Paragraph"/>
+    <w:basedOn w:val="Normale"/>
+    <w:uiPriority w:val="34"/>
+    <w:qFormat/>
+    <w:rsid w:val="000D58FE"/>
+    <w:pPr>
+      <w:ind w:left="720"/>
+      <w:contextualSpacing/>
+    </w:pPr>
+  </w:style>
 </w:styles>
 </file>
 

</xml_diff>

<commit_message>
UPD(relazione) - espansione punto 2
</commit_message>
<xml_diff>
--- a/relazioneDB.docx
+++ b/relazioneDB.docx
@@ -53,7 +53,7 @@
           <w:r>
             <w:fldChar w:fldCharType="separate"/>
           </w:r>
-          <w:hyperlink w:anchor="_Toc59526345" w:history="1">
+          <w:hyperlink w:anchor="_Toc59990915" w:history="1">
             <w:r>
               <w:rPr>
                 <w:rStyle w:val="Collegamentoipertestuale"/>
@@ -80,7 +80,7 @@
                 <w:noProof/>
                 <w:webHidden/>
               </w:rPr>
-              <w:instrText xml:space="preserve"> PAGEREF _Toc59526345 \h </w:instrText>
+              <w:instrText xml:space="preserve"> PAGEREF _Toc59990915 \h </w:instrText>
             </w:r>
             <w:r>
               <w:rPr>
@@ -123,7 +123,7 @@
               <w:lang w:eastAsia="it-IT"/>
             </w:rPr>
           </w:pPr>
-          <w:hyperlink w:anchor="_Toc59526346" w:history="1">
+          <w:hyperlink w:anchor="_Toc59990916" w:history="1">
             <w:r>
               <w:rPr>
                 <w:rStyle w:val="Collegamentoipertestuale"/>
@@ -150,7 +150,7 @@
                 <w:noProof/>
                 <w:webHidden/>
               </w:rPr>
-              <w:instrText xml:space="preserve"> PAGEREF _Toc59526346 \h </w:instrText>
+              <w:instrText xml:space="preserve"> PAGEREF _Toc59990916 \h </w:instrText>
             </w:r>
             <w:r>
               <w:rPr>
@@ -193,13 +193,13 @@
               <w:lang w:eastAsia="it-IT"/>
             </w:rPr>
           </w:pPr>
-          <w:hyperlink w:anchor="_Toc59526347" w:history="1">
+          <w:hyperlink w:anchor="_Toc59990917" w:history="1">
             <w:r>
               <w:rPr>
                 <w:rStyle w:val="Collegamentoipertestuale"/>
                 <w:noProof/>
               </w:rPr>
-              <w:t>2.1 Descrizione dei requisiti</w:t>
+              <w:t>2.1 Descrizione testuale dei requisiti</w:t>
             </w:r>
             <w:r>
               <w:rPr>
@@ -220,7 +220,7 @@
                 <w:noProof/>
                 <w:webHidden/>
               </w:rPr>
-              <w:instrText xml:space="preserve"> PAGEREF _Toc59526347 \h </w:instrText>
+              <w:instrText xml:space="preserve"> PAGEREF _Toc59990917 \h </w:instrText>
             </w:r>
             <w:r>
               <w:rPr>
@@ -241,6 +241,76 @@
                 <w:webHidden/>
               </w:rPr>
               <w:t>1</w:t>
+            </w:r>
+            <w:r>
+              <w:rPr>
+                <w:noProof/>
+                <w:webHidden/>
+              </w:rPr>
+              <w:fldChar w:fldCharType="end"/>
+            </w:r>
+          </w:hyperlink>
+        </w:p>
+        <w:p>
+          <w:pPr>
+            <w:pStyle w:val="Sommario2"/>
+            <w:tabs>
+              <w:tab w:val="right" w:leader="dot" w:pos="9628"/>
+            </w:tabs>
+            <w:rPr>
+              <w:rFonts w:eastAsiaTheme="minorEastAsia"/>
+              <w:noProof/>
+              <w:lang w:eastAsia="it-IT"/>
+            </w:rPr>
+          </w:pPr>
+          <w:hyperlink w:anchor="_Toc59990918" w:history="1">
+            <w:r>
+              <w:rPr>
+                <w:rStyle w:val="Collegamentoipertestuale"/>
+                <w:noProof/>
+              </w:rPr>
+              <w:t>2.2 Glossario dei termini</w:t>
+            </w:r>
+            <w:r>
+              <w:rPr>
+                <w:noProof/>
+                <w:webHidden/>
+              </w:rPr>
+              <w:tab/>
+            </w:r>
+            <w:r>
+              <w:rPr>
+                <w:noProof/>
+                <w:webHidden/>
+              </w:rPr>
+              <w:fldChar w:fldCharType="begin"/>
+            </w:r>
+            <w:r>
+              <w:rPr>
+                <w:noProof/>
+                <w:webHidden/>
+              </w:rPr>
+              <w:instrText xml:space="preserve"> PAGEREF _Toc59990918 \h </w:instrText>
+            </w:r>
+            <w:r>
+              <w:rPr>
+                <w:noProof/>
+                <w:webHidden/>
+              </w:rPr>
+            </w:r>
+            <w:r>
+              <w:rPr>
+                <w:noProof/>
+                <w:webHidden/>
+              </w:rPr>
+              <w:fldChar w:fldCharType="separate"/>
+            </w:r>
+            <w:r>
+              <w:rPr>
+                <w:noProof/>
+                <w:webHidden/>
+              </w:rPr>
+              <w:t>2</w:t>
             </w:r>
             <w:r>
               <w:rPr>
@@ -263,7 +333,7 @@
               <w:lang w:eastAsia="it-IT"/>
             </w:rPr>
           </w:pPr>
-          <w:hyperlink w:anchor="_Toc59526348" w:history="1">
+          <w:hyperlink w:anchor="_Toc59990919" w:history="1">
             <w:r>
               <w:rPr>
                 <w:rStyle w:val="Collegamentoipertestuale"/>
@@ -290,7 +360,7 @@
                 <w:noProof/>
                 <w:webHidden/>
               </w:rPr>
-              <w:instrText xml:space="preserve"> PAGEREF _Toc59526348 \h </w:instrText>
+              <w:instrText xml:space="preserve"> PAGEREF _Toc59990919 \h </w:instrText>
             </w:r>
             <w:r>
               <w:rPr>
@@ -310,7 +380,7 @@
                 <w:noProof/>
                 <w:webHidden/>
               </w:rPr>
-              <w:t>1</w:t>
+              <w:t>3</w:t>
             </w:r>
             <w:r>
               <w:rPr>
@@ -333,7 +403,7 @@
               <w:lang w:eastAsia="it-IT"/>
             </w:rPr>
           </w:pPr>
-          <w:hyperlink w:anchor="_Toc59526349" w:history="1">
+          <w:hyperlink w:anchor="_Toc59990920" w:history="1">
             <w:r>
               <w:rPr>
                 <w:rStyle w:val="Collegamentoipertestuale"/>
@@ -360,7 +430,7 @@
                 <w:noProof/>
                 <w:webHidden/>
               </w:rPr>
-              <w:instrText xml:space="preserve"> PAGEREF _Toc59526349 \h </w:instrText>
+              <w:instrText xml:space="preserve"> PAGEREF _Toc59990920 \h </w:instrText>
             </w:r>
             <w:r>
               <w:rPr>
@@ -380,7 +450,7 @@
                 <w:noProof/>
                 <w:webHidden/>
               </w:rPr>
-              <w:t>1</w:t>
+              <w:t>3</w:t>
             </w:r>
             <w:r>
               <w:rPr>
@@ -403,7 +473,7 @@
               <w:lang w:eastAsia="it-IT"/>
             </w:rPr>
           </w:pPr>
-          <w:hyperlink w:anchor="_Toc59526350" w:history="1">
+          <w:hyperlink w:anchor="_Toc59990921" w:history="1">
             <w:r>
               <w:rPr>
                 <w:rStyle w:val="Collegamentoipertestuale"/>
@@ -430,7 +500,7 @@
                 <w:noProof/>
                 <w:webHidden/>
               </w:rPr>
-              <w:instrText xml:space="preserve"> PAGEREF _Toc59526350 \h </w:instrText>
+              <w:instrText xml:space="preserve"> PAGEREF _Toc59990921 \h </w:instrText>
             </w:r>
             <w:r>
               <w:rPr>
@@ -450,7 +520,7 @@
                 <w:noProof/>
                 <w:webHidden/>
               </w:rPr>
-              <w:t>2</w:t>
+              <w:t>4</w:t>
             </w:r>
             <w:r>
               <w:rPr>
@@ -473,7 +543,7 @@
               <w:lang w:eastAsia="it-IT"/>
             </w:rPr>
           </w:pPr>
-          <w:hyperlink w:anchor="_Toc59526351" w:history="1">
+          <w:hyperlink w:anchor="_Toc59990922" w:history="1">
             <w:r>
               <w:rPr>
                 <w:rStyle w:val="Collegamentoipertestuale"/>
@@ -500,7 +570,7 @@
                 <w:noProof/>
                 <w:webHidden/>
               </w:rPr>
-              <w:instrText xml:space="preserve"> PAGEREF _Toc59526351 \h </w:instrText>
+              <w:instrText xml:space="preserve"> PAGEREF _Toc59990922 \h </w:instrText>
             </w:r>
             <w:r>
               <w:rPr>
@@ -520,7 +590,7 @@
                 <w:noProof/>
                 <w:webHidden/>
               </w:rPr>
-              <w:t>2</w:t>
+              <w:t>4</w:t>
             </w:r>
             <w:r>
               <w:rPr>
@@ -543,7 +613,7 @@
               <w:lang w:eastAsia="it-IT"/>
             </w:rPr>
           </w:pPr>
-          <w:hyperlink w:anchor="_Toc59526352" w:history="1">
+          <w:hyperlink w:anchor="_Toc59990923" w:history="1">
             <w:r>
               <w:rPr>
                 <w:rStyle w:val="Collegamentoipertestuale"/>
@@ -570,7 +640,7 @@
                 <w:noProof/>
                 <w:webHidden/>
               </w:rPr>
-              <w:instrText xml:space="preserve"> PAGEREF _Toc59526352 \h </w:instrText>
+              <w:instrText xml:space="preserve"> PAGEREF _Toc59990923 \h </w:instrText>
             </w:r>
             <w:r>
               <w:rPr>
@@ -590,7 +660,7 @@
                 <w:noProof/>
                 <w:webHidden/>
               </w:rPr>
-              <w:t>2</w:t>
+              <w:t>4</w:t>
             </w:r>
             <w:r>
               <w:rPr>
@@ -642,7 +712,7 @@
       <w:pPr>
         <w:pStyle w:val="Titolo1"/>
       </w:pPr>
-      <w:bookmarkStart w:id="0" w:name="_Toc59526345"/>
+      <w:bookmarkStart w:id="0" w:name="_Toc59990915"/>
       <w:r>
         <w:t xml:space="preserve">1 – </w:t>
       </w:r>
@@ -656,7 +726,15 @@
         <w:jc w:val="both"/>
       </w:pPr>
       <w:r>
-        <w:t>“Simple Sport Manager” è una piattaforma online nata nell’estate del 2021 in seguito all’uscita globale dalla pandemia da Covid 19</w:t>
+        <w:t xml:space="preserve">“Simple Sport Manager” è una piattaforma online nata nell’estate del 2021 in seguito all’uscita globale dalla pandemia da </w:t>
+      </w:r>
+      <w:proofErr w:type="spellStart"/>
+      <w:r>
+        <w:t>Covid</w:t>
+      </w:r>
+      <w:proofErr w:type="spellEnd"/>
+      <w:r>
+        <w:t xml:space="preserve"> 19</w:t>
       </w:r>
       <w:r>
         <w:t xml:space="preserve">. Dopo un forte richiamo alla ripresa delle attività sportive, questa piattaforma si propone come supporto, ad </w:t>
@@ -697,7 +775,7 @@
       <w:pPr>
         <w:pStyle w:val="Titolo1"/>
       </w:pPr>
-      <w:bookmarkStart w:id="1" w:name="_Toc59526346"/>
+      <w:bookmarkStart w:id="1" w:name="_Toc59990916"/>
       <w:r>
         <w:t>2 – Analisi dei requisiti</w:t>
       </w:r>
@@ -707,40 +785,858 @@
       <w:pPr>
         <w:pStyle w:val="Titolo2"/>
       </w:pPr>
-      <w:bookmarkStart w:id="2" w:name="_Toc59526347"/>
-      <w:r>
-        <w:t>2.1 Descrizione dei requisiti</w:t>
+      <w:bookmarkStart w:id="2" w:name="_Toc59990917"/>
+      <w:r>
+        <w:t xml:space="preserve">2.1 Descrizione </w:t>
+      </w:r>
+      <w:r>
+        <w:t xml:space="preserve">testuale </w:t>
+      </w:r>
+      <w:r>
+        <w:t>dei requisiti</w:t>
       </w:r>
       <w:bookmarkEnd w:id="2"/>
     </w:p>
+    <w:p>
+      <w:pPr>
+        <w:jc w:val="both"/>
+      </w:pPr>
+      <w:r>
+        <w:t>L’obiettivo è quello di realizzare una base di dati per l’organizzazione e supporto di associazioni che gestiscono l’affitto di campi sportivi di diverso tipo. Poiché il sistema si basa sul multi-</w:t>
+      </w:r>
+      <w:proofErr w:type="spellStart"/>
+      <w:r>
+        <w:t>tenat</w:t>
+      </w:r>
+      <w:proofErr w:type="spellEnd"/>
+      <w:r>
+        <w:t xml:space="preserve"> e lo scopo è quello di fungere da portale privato per ogni </w:t>
+      </w:r>
+      <w:r>
+        <w:rPr>
+          <w:b/>
+          <w:bCs/>
+        </w:rPr>
+        <w:t>Associazione</w:t>
+      </w:r>
+      <w:r>
+        <w:t>, quest’ultime sono rappresentate tramite:</w:t>
+      </w:r>
+    </w:p>
+    <w:p>
+      <w:pPr>
+        <w:pStyle w:val="Paragrafoelenco"/>
+        <w:numPr>
+          <w:ilvl w:val="0"/>
+          <w:numId w:val="9"/>
+        </w:numPr>
+        <w:jc w:val="both"/>
+      </w:pPr>
+      <w:r>
+        <w:t>Nome</w:t>
+      </w:r>
+    </w:p>
+    <w:p>
+      <w:pPr>
+        <w:pStyle w:val="Paragrafoelenco"/>
+        <w:numPr>
+          <w:ilvl w:val="0"/>
+          <w:numId w:val="9"/>
+        </w:numPr>
+        <w:jc w:val="both"/>
+      </w:pPr>
+      <w:r>
+        <w:t>Sito web</w:t>
+      </w:r>
+    </w:p>
+    <w:p>
+      <w:pPr>
+        <w:pStyle w:val="Paragrafoelenco"/>
+        <w:numPr>
+          <w:ilvl w:val="0"/>
+          <w:numId w:val="9"/>
+        </w:numPr>
+        <w:jc w:val="both"/>
+      </w:pPr>
+      <w:r>
+        <w:t>E-mail</w:t>
+      </w:r>
+    </w:p>
+    <w:p>
+      <w:pPr>
+        <w:pStyle w:val="Paragrafoelenco"/>
+        <w:numPr>
+          <w:ilvl w:val="0"/>
+          <w:numId w:val="9"/>
+        </w:numPr>
+        <w:jc w:val="both"/>
+      </w:pPr>
+      <w:r>
+        <w:lastRenderedPageBreak/>
+        <w:t>Password (insieme alla e-mail vengono utilizzate per l’accesso al portale online)</w:t>
+      </w:r>
+    </w:p>
+    <w:p>
+      <w:pPr>
+        <w:jc w:val="both"/>
+      </w:pPr>
+      <w:r>
+        <w:t xml:space="preserve">Ogni associazione avrà dei </w:t>
+      </w:r>
+      <w:r>
+        <w:rPr>
+          <w:b/>
+          <w:bCs/>
+        </w:rPr>
+        <w:t>Tesserati</w:t>
+      </w:r>
+      <w:r>
+        <w:t>, che dopo essersi registrati potranno effettuare la prenotazione dei campi disponibili sia online sia presso la segreteria, di cui si</w:t>
+      </w:r>
+      <w:r>
+        <w:t xml:space="preserve"> conosce:</w:t>
+      </w:r>
+    </w:p>
+    <w:p>
+      <w:pPr>
+        <w:pStyle w:val="Paragrafoelenco"/>
+        <w:numPr>
+          <w:ilvl w:val="0"/>
+          <w:numId w:val="10"/>
+        </w:numPr>
+        <w:jc w:val="both"/>
+      </w:pPr>
+      <w:r>
+        <w:t>c</w:t>
+      </w:r>
+      <w:r>
+        <w:t>odice fiscale</w:t>
+      </w:r>
+    </w:p>
+    <w:p>
+      <w:pPr>
+        <w:pStyle w:val="Paragrafoelenco"/>
+        <w:numPr>
+          <w:ilvl w:val="0"/>
+          <w:numId w:val="10"/>
+        </w:numPr>
+        <w:jc w:val="both"/>
+      </w:pPr>
+      <w:r>
+        <w:t>n</w:t>
+      </w:r>
+      <w:r>
+        <w:t>ome</w:t>
+      </w:r>
+    </w:p>
+    <w:p>
+      <w:pPr>
+        <w:pStyle w:val="Paragrafoelenco"/>
+        <w:numPr>
+          <w:ilvl w:val="0"/>
+          <w:numId w:val="10"/>
+        </w:numPr>
+        <w:jc w:val="both"/>
+      </w:pPr>
+      <w:r>
+        <w:t>cognome</w:t>
+      </w:r>
+    </w:p>
+    <w:p>
+      <w:pPr>
+        <w:pStyle w:val="Paragrafoelenco"/>
+        <w:numPr>
+          <w:ilvl w:val="0"/>
+          <w:numId w:val="10"/>
+        </w:numPr>
+        <w:jc w:val="both"/>
+      </w:pPr>
+      <w:r>
+        <w:t>data</w:t>
+      </w:r>
+      <w:r>
+        <w:t xml:space="preserve"> di nascita</w:t>
+      </w:r>
+    </w:p>
+    <w:p>
+      <w:pPr>
+        <w:pStyle w:val="Paragrafoelenco"/>
+        <w:numPr>
+          <w:ilvl w:val="0"/>
+          <w:numId w:val="10"/>
+        </w:numPr>
+        <w:jc w:val="both"/>
+      </w:pPr>
+      <w:r>
+        <w:t>e</w:t>
+      </w:r>
+      <w:r>
+        <w:t>-mail</w:t>
+      </w:r>
+    </w:p>
+    <w:p>
+      <w:pPr>
+        <w:pStyle w:val="Paragrafoelenco"/>
+        <w:numPr>
+          <w:ilvl w:val="0"/>
+          <w:numId w:val="10"/>
+        </w:numPr>
+        <w:jc w:val="both"/>
+      </w:pPr>
+      <w:r>
+        <w:t>password</w:t>
+      </w:r>
+      <w:r>
+        <w:t xml:space="preserve"> (anche qui, insieme alla e-mail indica le credenziali di accesso)</w:t>
+      </w:r>
+    </w:p>
+    <w:p>
+      <w:pPr>
+        <w:pStyle w:val="Paragrafoelenco"/>
+        <w:numPr>
+          <w:ilvl w:val="0"/>
+          <w:numId w:val="10"/>
+        </w:numPr>
+        <w:jc w:val="both"/>
+      </w:pPr>
+      <w:r>
+        <w:t>cellulare</w:t>
+      </w:r>
+    </w:p>
+    <w:p>
+      <w:pPr>
+        <w:jc w:val="both"/>
+      </w:pPr>
+      <w:r>
+        <w:t>Ogni tesserato inoltre può essere classificato in quanto “atleta” o “arbitro”, visto che l’associazione prevede la possibilità di poter richiedere un arbitro per eventuali partite importanti.</w:t>
+      </w:r>
+    </w:p>
+    <w:p>
+      <w:pPr>
+        <w:jc w:val="both"/>
+      </w:pPr>
+      <w:r>
+        <w:t xml:space="preserve">Ogni associazione potrebbe avere una o più </w:t>
+      </w:r>
+      <w:r>
+        <w:rPr>
+          <w:b/>
+          <w:bCs/>
+        </w:rPr>
+        <w:t>S</w:t>
+      </w:r>
+      <w:r>
+        <w:rPr>
+          <w:b/>
+          <w:bCs/>
+        </w:rPr>
+        <w:t>edi</w:t>
+      </w:r>
+      <w:r>
+        <w:t xml:space="preserve"> dislocate sul territorio, ognuna rappresentata tramite:</w:t>
+      </w:r>
+    </w:p>
+    <w:p>
+      <w:pPr>
+        <w:pStyle w:val="Paragrafoelenco"/>
+        <w:numPr>
+          <w:ilvl w:val="0"/>
+          <w:numId w:val="11"/>
+        </w:numPr>
+        <w:jc w:val="both"/>
+      </w:pPr>
+      <w:r>
+        <w:t>i</w:t>
+      </w:r>
+      <w:r>
+        <w:t>ndirizzo</w:t>
+      </w:r>
+      <w:r>
+        <w:t xml:space="preserve"> (via, CAP, città e provincia)</w:t>
+      </w:r>
+    </w:p>
+    <w:p>
+      <w:pPr>
+        <w:pStyle w:val="Paragrafoelenco"/>
+        <w:numPr>
+          <w:ilvl w:val="0"/>
+          <w:numId w:val="11"/>
+        </w:numPr>
+        <w:jc w:val="both"/>
+      </w:pPr>
+      <w:r>
+        <w:t>t</w:t>
+      </w:r>
+      <w:r>
+        <w:t xml:space="preserve">elefono (supponiamo che sia unico per ogni </w:t>
+      </w:r>
+      <w:r>
+        <w:t>sede</w:t>
+      </w:r>
+      <w:r>
+        <w:t xml:space="preserve"> e si identifichi quello della segreteria che gestisce le prenotazioni)</w:t>
+      </w:r>
+    </w:p>
+    <w:p>
+      <w:pPr>
+        <w:pStyle w:val="Paragrafoelenco"/>
+        <w:numPr>
+          <w:ilvl w:val="0"/>
+          <w:numId w:val="11"/>
+        </w:numPr>
+        <w:jc w:val="both"/>
+      </w:pPr>
+      <w:r>
+        <w:t>n</w:t>
+      </w:r>
+      <w:r>
+        <w:t>ome (ad esempio Polisportiva Mestre)</w:t>
+      </w:r>
+    </w:p>
+    <w:p>
+      <w:pPr>
+        <w:jc w:val="both"/>
+      </w:pPr>
+      <w:r>
+        <w:t xml:space="preserve">In ogni sede sono presenti i vari </w:t>
+      </w:r>
+      <w:r>
+        <w:rPr>
+          <w:b/>
+          <w:bCs/>
+        </w:rPr>
+        <w:t>Campi</w:t>
+      </w:r>
+      <w:r>
+        <w:rPr>
+          <w:b/>
+          <w:bCs/>
+        </w:rPr>
+        <w:t xml:space="preserve"> </w:t>
+      </w:r>
+      <w:r>
+        <w:t xml:space="preserve">messi a disposizione, di cui sono </w:t>
+      </w:r>
+      <w:r>
+        <w:t>memorizzati:</w:t>
+      </w:r>
+    </w:p>
+    <w:p>
+      <w:pPr>
+        <w:pStyle w:val="Paragrafoelenco"/>
+        <w:numPr>
+          <w:ilvl w:val="0"/>
+          <w:numId w:val="6"/>
+        </w:numPr>
+        <w:rPr>
+          <w:b/>
+          <w:bCs/>
+        </w:rPr>
+      </w:pPr>
+      <w:r>
+        <w:t>l</w:t>
+      </w:r>
+      <w:r>
+        <w:t>arghezza</w:t>
+      </w:r>
+    </w:p>
+    <w:p>
+      <w:pPr>
+        <w:pStyle w:val="Paragrafoelenco"/>
+        <w:numPr>
+          <w:ilvl w:val="0"/>
+          <w:numId w:val="6"/>
+        </w:numPr>
+        <w:rPr>
+          <w:b/>
+          <w:bCs/>
+        </w:rPr>
+      </w:pPr>
+      <w:r>
+        <w:t>l</w:t>
+      </w:r>
+      <w:r>
+        <w:t>unghezza</w:t>
+      </w:r>
+    </w:p>
+    <w:p>
+      <w:pPr>
+        <w:pStyle w:val="Paragrafoelenco"/>
+        <w:numPr>
+          <w:ilvl w:val="0"/>
+          <w:numId w:val="6"/>
+        </w:numPr>
+        <w:rPr>
+          <w:b/>
+          <w:bCs/>
+        </w:rPr>
+      </w:pPr>
+      <w:r>
+        <w:t>s</w:t>
+      </w:r>
+      <w:r>
+        <w:t>port di riferimento</w:t>
+      </w:r>
+    </w:p>
+    <w:p>
+      <w:pPr>
+        <w:pStyle w:val="Paragrafoelenco"/>
+        <w:numPr>
+          <w:ilvl w:val="0"/>
+          <w:numId w:val="6"/>
+        </w:numPr>
+        <w:rPr>
+          <w:b/>
+          <w:bCs/>
+        </w:rPr>
+      </w:pPr>
+      <w:r>
+        <w:t>t</w:t>
+      </w:r>
+      <w:r>
+        <w:t>erreno</w:t>
+      </w:r>
+    </w:p>
+    <w:p>
+      <w:pPr>
+        <w:pStyle w:val="Paragrafoelenco"/>
+        <w:numPr>
+          <w:ilvl w:val="0"/>
+          <w:numId w:val="6"/>
+        </w:numPr>
+        <w:rPr>
+          <w:b/>
+          <w:bCs/>
+        </w:rPr>
+      </w:pPr>
+      <w:r>
+        <w:t>a</w:t>
+      </w:r>
+      <w:r>
+        <w:t>ttrezzatura (</w:t>
+      </w:r>
+      <w:r>
+        <w:t>indica se nel campo sono presenti le attrezzature, ad esempio le reti</w:t>
+      </w:r>
+      <w:r>
+        <w:t>)</w:t>
+      </w:r>
+    </w:p>
+    <w:p>
+      <w:pPr>
+        <w:jc w:val="both"/>
+      </w:pPr>
+      <w:r>
+        <w:t xml:space="preserve">Per ogni campo è prevista una tariffa oraria, registrata in un </w:t>
+      </w:r>
+      <w:r>
+        <w:rPr>
+          <w:b/>
+          <w:bCs/>
+        </w:rPr>
+        <w:t>Listino</w:t>
+      </w:r>
+      <w:r>
+        <w:rPr>
+          <w:b/>
+          <w:bCs/>
+        </w:rPr>
+        <w:t xml:space="preserve"> </w:t>
+      </w:r>
+      <w:r>
+        <w:t>dei prezzi con:</w:t>
+      </w:r>
+    </w:p>
+    <w:p>
+      <w:pPr>
+        <w:pStyle w:val="Paragrafoelenco"/>
+        <w:numPr>
+          <w:ilvl w:val="0"/>
+          <w:numId w:val="12"/>
+        </w:numPr>
+        <w:jc w:val="both"/>
+      </w:pPr>
+      <w:r>
+        <w:t>tariffa</w:t>
+      </w:r>
+    </w:p>
+    <w:p>
+      <w:pPr>
+        <w:pStyle w:val="Paragrafoelenco"/>
+        <w:numPr>
+          <w:ilvl w:val="0"/>
+          <w:numId w:val="12"/>
+        </w:numPr>
+        <w:jc w:val="both"/>
+      </w:pPr>
+      <w:r>
+        <w:t>descrizione</w:t>
+      </w:r>
+    </w:p>
+    <w:p>
+      <w:r>
+        <w:t xml:space="preserve">Il listino verrà usato per registrare e tenere controllati i </w:t>
+      </w:r>
+      <w:r>
+        <w:rPr>
+          <w:b/>
+          <w:bCs/>
+        </w:rPr>
+        <w:t>P</w:t>
+      </w:r>
+      <w:r>
+        <w:rPr>
+          <w:b/>
+          <w:bCs/>
+        </w:rPr>
+        <w:t>agamenti</w:t>
+      </w:r>
+      <w:r>
+        <w:t xml:space="preserve"> in entrata.</w:t>
+      </w:r>
+    </w:p>
+    <w:p>
+      <w:pPr>
+        <w:jc w:val="both"/>
+      </w:pPr>
+      <w:r>
+        <w:t xml:space="preserve">Poiché ogni associazione potrebbe aver bisogno di ammodernare la propria </w:t>
+      </w:r>
+      <w:r>
+        <w:t xml:space="preserve">attrezzatura, ogni associazione tiene conto dei propri </w:t>
+      </w:r>
+      <w:r>
+        <w:rPr>
+          <w:b/>
+          <w:bCs/>
+        </w:rPr>
+        <w:t>Fornitori</w:t>
+      </w:r>
+      <w:r>
+        <w:t>, caratterizzati da:</w:t>
+      </w:r>
+    </w:p>
+    <w:p>
+      <w:pPr>
+        <w:pStyle w:val="Paragrafoelenco"/>
+        <w:numPr>
+          <w:ilvl w:val="0"/>
+          <w:numId w:val="13"/>
+        </w:numPr>
+        <w:jc w:val="both"/>
+      </w:pPr>
+      <w:r>
+        <w:t>partita iva</w:t>
+      </w:r>
+    </w:p>
+    <w:p>
+      <w:pPr>
+        <w:pStyle w:val="Paragrafoelenco"/>
+        <w:numPr>
+          <w:ilvl w:val="0"/>
+          <w:numId w:val="13"/>
+        </w:numPr>
+        <w:jc w:val="both"/>
+      </w:pPr>
+      <w:r>
+        <w:t>nome</w:t>
+      </w:r>
+    </w:p>
+    <w:p>
+      <w:pPr>
+        <w:pStyle w:val="Paragrafoelenco"/>
+        <w:numPr>
+          <w:ilvl w:val="0"/>
+          <w:numId w:val="13"/>
+        </w:numPr>
+        <w:jc w:val="both"/>
+      </w:pPr>
+      <w:r>
+        <w:t>e-mail</w:t>
+      </w:r>
+    </w:p>
+    <w:p>
+      <w:pPr>
+        <w:pStyle w:val="Paragrafoelenco"/>
+        <w:numPr>
+          <w:ilvl w:val="0"/>
+          <w:numId w:val="13"/>
+        </w:numPr>
+        <w:jc w:val="both"/>
+      </w:pPr>
+      <w:r>
+        <w:t>telefono</w:t>
+      </w:r>
+    </w:p>
+    <w:p>
+      <w:pPr>
+        <w:jc w:val="both"/>
+      </w:pPr>
+    </w:p>
+    <w:p>
+      <w:pPr>
+        <w:pStyle w:val="Titolo2"/>
+      </w:pPr>
+      <w:bookmarkStart w:id="3" w:name="_Toc59990918"/>
+      <w:r>
+        <w:t>2.2 Glossario dei termini</w:t>
+      </w:r>
+      <w:bookmarkEnd w:id="3"/>
+    </w:p>
+    <w:tbl>
+      <w:tblPr>
+        <w:tblStyle w:val="Grigliatabella"/>
+        <w:tblW w:w="0" w:type="auto"/>
+        <w:tblLook w:val="04A0" w:firstRow="1" w:lastRow="0" w:firstColumn="1" w:lastColumn="0" w:noHBand="0" w:noVBand="1"/>
+      </w:tblPr>
+      <w:tblGrid>
+        <w:gridCol w:w="2407"/>
+        <w:gridCol w:w="3117"/>
+        <w:gridCol w:w="1697"/>
+        <w:gridCol w:w="2407"/>
+      </w:tblGrid>
+      <w:tr>
+        <w:tc>
+          <w:tcPr>
+            <w:tcW w:w="2407" w:type="dxa"/>
+          </w:tcPr>
+          <w:p>
+            <w:pPr>
+              <w:rPr>
+                <w:b/>
+                <w:bCs/>
+              </w:rPr>
+            </w:pPr>
+            <w:r>
+              <w:rPr>
+                <w:b/>
+                <w:bCs/>
+              </w:rPr>
+              <w:t>Termine</w:t>
+            </w:r>
+          </w:p>
+        </w:tc>
+        <w:tc>
+          <w:tcPr>
+            <w:tcW w:w="3117" w:type="dxa"/>
+          </w:tcPr>
+          <w:p>
+            <w:pPr>
+              <w:rPr>
+                <w:b/>
+                <w:bCs/>
+              </w:rPr>
+            </w:pPr>
+            <w:r>
+              <w:rPr>
+                <w:b/>
+                <w:bCs/>
+              </w:rPr>
+              <w:t>Descrizione</w:t>
+            </w:r>
+          </w:p>
+        </w:tc>
+        <w:tc>
+          <w:tcPr>
+            <w:tcW w:w="1697" w:type="dxa"/>
+          </w:tcPr>
+          <w:p>
+            <w:pPr>
+              <w:rPr>
+                <w:b/>
+                <w:bCs/>
+              </w:rPr>
+            </w:pPr>
+            <w:r>
+              <w:rPr>
+                <w:b/>
+                <w:bCs/>
+              </w:rPr>
+              <w:t>Sinonimi</w:t>
+            </w:r>
+          </w:p>
+        </w:tc>
+        <w:tc>
+          <w:tcPr>
+            <w:tcW w:w="2407" w:type="dxa"/>
+          </w:tcPr>
+          <w:p>
+            <w:pPr>
+              <w:rPr>
+                <w:b/>
+                <w:bCs/>
+              </w:rPr>
+            </w:pPr>
+            <w:r>
+              <w:rPr>
+                <w:b/>
+                <w:bCs/>
+              </w:rPr>
+              <w:t>Collegamenti</w:t>
+            </w:r>
+          </w:p>
+        </w:tc>
+      </w:tr>
+      <w:tr>
+        <w:tc>
+          <w:tcPr>
+            <w:tcW w:w="2407" w:type="dxa"/>
+          </w:tcPr>
+          <w:p>
+            <w:pPr>
+              <w:jc w:val="center"/>
+            </w:pPr>
+            <w:r>
+              <w:t>Associazione</w:t>
+            </w:r>
+          </w:p>
+        </w:tc>
+        <w:tc>
+          <w:tcPr>
+            <w:tcW w:w="3117" w:type="dxa"/>
+          </w:tcPr>
+          <w:p>
+            <w:pPr>
+              <w:jc w:val="both"/>
+            </w:pPr>
+            <w:r>
+              <w:t>È il privato o l’ente che vuole mettere a disposizione i campi in suo possesso e viene registrato sul portale.</w:t>
+            </w:r>
+          </w:p>
+        </w:tc>
+        <w:tc>
+          <w:tcPr>
+            <w:tcW w:w="1697" w:type="dxa"/>
+          </w:tcPr>
+          <w:p>
+            <w:r>
+              <w:t>Ente</w:t>
+            </w:r>
+          </w:p>
+        </w:tc>
+        <w:tc>
+          <w:tcPr>
+            <w:tcW w:w="2407" w:type="dxa"/>
+          </w:tcPr>
+          <w:p>
+            <w:r>
+              <w:t>Tesserato, Fornitore,</w:t>
+            </w:r>
+          </w:p>
+          <w:p>
+            <w:r>
+              <w:t>Pagamento, Sede</w:t>
+            </w:r>
+          </w:p>
+        </w:tc>
+      </w:tr>
+      <w:tr>
+        <w:tc>
+          <w:tcPr>
+            <w:tcW w:w="2407" w:type="dxa"/>
+          </w:tcPr>
+          <w:p>
+            <w:pPr>
+              <w:jc w:val="center"/>
+            </w:pPr>
+            <w:r>
+              <w:lastRenderedPageBreak/>
+              <w:t>Tesserato</w:t>
+            </w:r>
+          </w:p>
+        </w:tc>
+        <w:tc>
+          <w:tcPr>
+            <w:tcW w:w="3117" w:type="dxa"/>
+          </w:tcPr>
+          <w:p>
+            <w:pPr>
+              <w:jc w:val="both"/>
+            </w:pPr>
+            <w:r>
+              <w:t>Atleta o Arbitro che vengono tesserati dall’associazione e possono prenotare i campi sportivi.</w:t>
+            </w:r>
+          </w:p>
+        </w:tc>
+        <w:tc>
+          <w:tcPr>
+            <w:tcW w:w="1697" w:type="dxa"/>
+          </w:tcPr>
+          <w:p>
+            <w:r>
+              <w:t>Persona, Atleta, Arbitro</w:t>
+            </w:r>
+          </w:p>
+        </w:tc>
+        <w:tc>
+          <w:tcPr>
+            <w:tcW w:w="2407" w:type="dxa"/>
+          </w:tcPr>
+          <w:p>
+            <w:r>
+              <w:t>Associazione</w:t>
+            </w:r>
+            <w:r>
+              <w:t>, Campo, Listino, Pagamento</w:t>
+            </w:r>
+          </w:p>
+        </w:tc>
+      </w:tr>
+      <w:tr>
+        <w:tc>
+          <w:tcPr>
+            <w:tcW w:w="2407" w:type="dxa"/>
+          </w:tcPr>
+          <w:p/>
+        </w:tc>
+        <w:tc>
+          <w:tcPr>
+            <w:tcW w:w="3117" w:type="dxa"/>
+          </w:tcPr>
+          <w:p/>
+        </w:tc>
+        <w:tc>
+          <w:tcPr>
+            <w:tcW w:w="1697" w:type="dxa"/>
+          </w:tcPr>
+          <w:p/>
+        </w:tc>
+        <w:tc>
+          <w:tcPr>
+            <w:tcW w:w="2407" w:type="dxa"/>
+          </w:tcPr>
+          <w:p/>
+        </w:tc>
+      </w:tr>
+    </w:tbl>
     <w:p/>
+    <w:p>
+      <w:pPr>
+        <w:jc w:val="both"/>
+      </w:pPr>
+    </w:p>
     <w:p/>
+    <w:p>
+      <w:pPr>
+        <w:pStyle w:val="Titolo1"/>
+      </w:pPr>
+      <w:bookmarkStart w:id="4" w:name="_Toc59990919"/>
+      <w:r>
+        <w:t>3 – Progettazione Concettuale</w:t>
+      </w:r>
+      <w:bookmarkEnd w:id="4"/>
+    </w:p>
+    <w:p>
+      <w:pPr>
+        <w:pStyle w:val="Titolo2"/>
+      </w:pPr>
+      <w:bookmarkStart w:id="5" w:name="_Toc59990920"/>
+      <w:r>
+        <w:t>3.1 Descrizione delle entità e relazioni</w:t>
+      </w:r>
+      <w:bookmarkEnd w:id="5"/>
+    </w:p>
     <w:p/>
-    <w:p/>
-    <w:p/>
-    <w:p/>
-    <w:p/>
-    <w:p>
-      <w:pPr>
-        <w:pStyle w:val="Titolo1"/>
-      </w:pPr>
-      <w:bookmarkStart w:id="3" w:name="_Toc59526348"/>
-      <w:r>
-        <w:t>3 – Progettazione Concettuale</w:t>
-      </w:r>
-      <w:bookmarkEnd w:id="3"/>
-    </w:p>
-    <w:p>
-      <w:pPr>
-        <w:pStyle w:val="Titolo2"/>
-      </w:pPr>
-      <w:bookmarkStart w:id="4" w:name="_Toc59526349"/>
-      <w:r>
-        <w:t>3.1 Descrizione delle entità e relazioni</w:t>
-      </w:r>
-      <w:bookmarkEnd w:id="4"/>
-    </w:p>
-    <w:p/>
     <w:p>
       <w:pPr>
         <w:rPr>
@@ -1084,7 +1980,13 @@
         </w:rPr>
       </w:pPr>
       <w:r>
-        <w:t xml:space="preserve">Provincia (2 lettere; es. VE) </w:t>
+        <w:rPr>
+          <w:u w:val="single"/>
+        </w:rPr>
+        <w:t>Provincia</w:t>
+      </w:r>
+      <w:r>
+        <w:t xml:space="preserve"> (2 lettere; es. VE)</w:t>
       </w:r>
     </w:p>
     <w:p>
@@ -1100,7 +2002,29 @@
         </w:rPr>
       </w:pPr>
       <w:r>
-        <w:t>Descrizione (es. San Donà di Piave)</w:t>
+        <w:rPr>
+          <w:u w:val="single"/>
+        </w:rPr>
+        <w:t>CAP</w:t>
+      </w:r>
+    </w:p>
+    <w:p>
+      <w:pPr>
+        <w:pStyle w:val="Paragrafoelenco"/>
+        <w:numPr>
+          <w:ilvl w:val="0"/>
+          <w:numId w:val="4"/>
+        </w:numPr>
+        <w:rPr>
+          <w:b/>
+          <w:bCs/>
+        </w:rPr>
+      </w:pPr>
+      <w:r>
+        <w:t xml:space="preserve">Nome </w:t>
+      </w:r>
+      <w:r>
+        <w:t>(es. San Donà di Piave)</w:t>
       </w:r>
     </w:p>
     <w:p>
@@ -1195,6 +2119,7 @@
         </w:rPr>
       </w:pPr>
       <w:r>
+        <w:lastRenderedPageBreak/>
         <w:t>Telefono</w:t>
       </w:r>
     </w:p>
@@ -1306,7 +2231,6 @@
         </w:rPr>
       </w:pPr>
       <w:r>
-        <w:lastRenderedPageBreak/>
         <w:t>Terreno</w:t>
       </w:r>
     </w:p>
@@ -1323,7 +2247,15 @@
         </w:rPr>
       </w:pPr>
       <w:r>
-        <w:t>Attrezzatura (bool)</w:t>
+        <w:t>Attrezzatura (</w:t>
+      </w:r>
+      <w:proofErr w:type="spellStart"/>
+      <w:r>
+        <w:t>bool</w:t>
+      </w:r>
+      <w:proofErr w:type="spellEnd"/>
+      <w:r>
+        <w:t>)</w:t>
       </w:r>
     </w:p>
     <w:p>
@@ -1421,10 +2353,7 @@
         </w:rPr>
       </w:pPr>
       <w:r>
-        <w:t>Codice progressivo</w:t>
-      </w:r>
-      <w:r>
-        <w:t xml:space="preserve"> (forse inutile, possiamo usare la data e i campi ottenuti dalle relazioni)</w:t>
+        <w:t>Codice progressivo (forse inutile, possiamo usare la data e i campi ottenuti dalle relazioni)</w:t>
       </w:r>
     </w:p>
     <w:p>
@@ -1467,32 +2396,40 @@
       <w:pPr>
         <w:pStyle w:val="Titolo1"/>
       </w:pPr>
-      <w:bookmarkStart w:id="5" w:name="_Toc59526350"/>
+      <w:bookmarkStart w:id="6" w:name="_Toc59990921"/>
       <w:r>
         <w:t>4 – Progettazione logica</w:t>
       </w:r>
-      <w:bookmarkEnd w:id="5"/>
+      <w:bookmarkEnd w:id="6"/>
     </w:p>
     <w:p>
       <w:pPr>
         <w:pStyle w:val="Titolo2"/>
       </w:pPr>
-      <w:bookmarkStart w:id="6" w:name="_Toc59526351"/>
-      <w:r>
-        <w:t>4.1 Ristrutturazione ecc…</w:t>
-      </w:r>
-      <w:bookmarkEnd w:id="6"/>
+      <w:bookmarkStart w:id="7" w:name="_Toc59990922"/>
+      <w:r>
+        <w:t xml:space="preserve">4.1 Ristrutturazione </w:t>
+      </w:r>
+      <w:proofErr w:type="spellStart"/>
+      <w:r>
+        <w:t>ecc</w:t>
+      </w:r>
+      <w:proofErr w:type="spellEnd"/>
+      <w:r>
+        <w:t>…</w:t>
+      </w:r>
+      <w:bookmarkEnd w:id="7"/>
     </w:p>
     <w:p/>
     <w:p>
       <w:pPr>
         <w:pStyle w:val="Titolo1"/>
       </w:pPr>
-      <w:bookmarkStart w:id="7" w:name="_Toc59526352"/>
+      <w:bookmarkStart w:id="8" w:name="_Toc59990923"/>
       <w:r>
         <w:t>5 – Query e indici</w:t>
       </w:r>
-      <w:bookmarkEnd w:id="7"/>
+      <w:bookmarkEnd w:id="8"/>
     </w:p>
     <w:p/>
     <w:p/>
@@ -1627,6 +2564,119 @@
     </w:lvl>
   </w:abstractNum>
   <w:abstractNum w:abstractNumId="1" w15:restartNumberingAfterBreak="0">
+    <w:nsid w:val="0767306B"/>
+    <w:multiLevelType w:val="hybridMultilevel"/>
+    <w:tmpl w:val="4FD40054"/>
+    <w:lvl w:ilvl="0" w:tplc="04100001">
+      <w:start w:val="1"/>
+      <w:numFmt w:val="bullet"/>
+      <w:lvlText w:val=""/>
+      <w:lvlJc w:val="left"/>
+      <w:pPr>
+        <w:ind w:left="720" w:hanging="360"/>
+      </w:pPr>
+      <w:rPr>
+        <w:rFonts w:ascii="Symbol" w:hAnsi="Symbol" w:hint="default"/>
+      </w:rPr>
+    </w:lvl>
+    <w:lvl w:ilvl="1" w:tplc="04100003" w:tentative="1">
+      <w:start w:val="1"/>
+      <w:numFmt w:val="bullet"/>
+      <w:lvlText w:val="o"/>
+      <w:lvlJc w:val="left"/>
+      <w:pPr>
+        <w:ind w:left="1440" w:hanging="360"/>
+      </w:pPr>
+      <w:rPr>
+        <w:rFonts w:ascii="Courier New" w:hAnsi="Courier New" w:cs="Courier New" w:hint="default"/>
+      </w:rPr>
+    </w:lvl>
+    <w:lvl w:ilvl="2" w:tplc="04100005" w:tentative="1">
+      <w:start w:val="1"/>
+      <w:numFmt w:val="bullet"/>
+      <w:lvlText w:val=""/>
+      <w:lvlJc w:val="left"/>
+      <w:pPr>
+        <w:ind w:left="2160" w:hanging="360"/>
+      </w:pPr>
+      <w:rPr>
+        <w:rFonts w:ascii="Wingdings" w:hAnsi="Wingdings" w:hint="default"/>
+      </w:rPr>
+    </w:lvl>
+    <w:lvl w:ilvl="3" w:tplc="04100001" w:tentative="1">
+      <w:start w:val="1"/>
+      <w:numFmt w:val="bullet"/>
+      <w:lvlText w:val=""/>
+      <w:lvlJc w:val="left"/>
+      <w:pPr>
+        <w:ind w:left="2880" w:hanging="360"/>
+      </w:pPr>
+      <w:rPr>
+        <w:rFonts w:ascii="Symbol" w:hAnsi="Symbol" w:hint="default"/>
+      </w:rPr>
+    </w:lvl>
+    <w:lvl w:ilvl="4" w:tplc="04100003" w:tentative="1">
+      <w:start w:val="1"/>
+      <w:numFmt w:val="bullet"/>
+      <w:lvlText w:val="o"/>
+      <w:lvlJc w:val="left"/>
+      <w:pPr>
+        <w:ind w:left="3600" w:hanging="360"/>
+      </w:pPr>
+      <w:rPr>
+        <w:rFonts w:ascii="Courier New" w:hAnsi="Courier New" w:cs="Courier New" w:hint="default"/>
+      </w:rPr>
+    </w:lvl>
+    <w:lvl w:ilvl="5" w:tplc="04100005" w:tentative="1">
+      <w:start w:val="1"/>
+      <w:numFmt w:val="bullet"/>
+      <w:lvlText w:val=""/>
+      <w:lvlJc w:val="left"/>
+      <w:pPr>
+        <w:ind w:left="4320" w:hanging="360"/>
+      </w:pPr>
+      <w:rPr>
+        <w:rFonts w:ascii="Wingdings" w:hAnsi="Wingdings" w:hint="default"/>
+      </w:rPr>
+    </w:lvl>
+    <w:lvl w:ilvl="6" w:tplc="04100001" w:tentative="1">
+      <w:start w:val="1"/>
+      <w:numFmt w:val="bullet"/>
+      <w:lvlText w:val=""/>
+      <w:lvlJc w:val="left"/>
+      <w:pPr>
+        <w:ind w:left="5040" w:hanging="360"/>
+      </w:pPr>
+      <w:rPr>
+        <w:rFonts w:ascii="Symbol" w:hAnsi="Symbol" w:hint="default"/>
+      </w:rPr>
+    </w:lvl>
+    <w:lvl w:ilvl="7" w:tplc="04100003" w:tentative="1">
+      <w:start w:val="1"/>
+      <w:numFmt w:val="bullet"/>
+      <w:lvlText w:val="o"/>
+      <w:lvlJc w:val="left"/>
+      <w:pPr>
+        <w:ind w:left="5760" w:hanging="360"/>
+      </w:pPr>
+      <w:rPr>
+        <w:rFonts w:ascii="Courier New" w:hAnsi="Courier New" w:cs="Courier New" w:hint="default"/>
+      </w:rPr>
+    </w:lvl>
+    <w:lvl w:ilvl="8" w:tplc="04100005" w:tentative="1">
+      <w:start w:val="1"/>
+      <w:numFmt w:val="bullet"/>
+      <w:lvlText w:val=""/>
+      <w:lvlJc w:val="left"/>
+      <w:pPr>
+        <w:ind w:left="6480" w:hanging="360"/>
+      </w:pPr>
+      <w:rPr>
+        <w:rFonts w:ascii="Wingdings" w:hAnsi="Wingdings" w:hint="default"/>
+      </w:rPr>
+    </w:lvl>
+  </w:abstractNum>
+  <w:abstractNum w:abstractNumId="2" w15:restartNumberingAfterBreak="0">
     <w:nsid w:val="09DC65CB"/>
     <w:multiLevelType w:val="hybridMultilevel"/>
     <w:tmpl w:val="DBAE5D68"/>
@@ -1739,7 +2789,233 @@
       </w:rPr>
     </w:lvl>
   </w:abstractNum>
-  <w:abstractNum w:abstractNumId="2" w15:restartNumberingAfterBreak="0">
+  <w:abstractNum w:abstractNumId="3" w15:restartNumberingAfterBreak="0">
+    <w:nsid w:val="1F4A056A"/>
+    <w:multiLevelType w:val="hybridMultilevel"/>
+    <w:tmpl w:val="B498B680"/>
+    <w:lvl w:ilvl="0" w:tplc="04100001">
+      <w:start w:val="1"/>
+      <w:numFmt w:val="bullet"/>
+      <w:lvlText w:val=""/>
+      <w:lvlJc w:val="left"/>
+      <w:pPr>
+        <w:ind w:left="720" w:hanging="360"/>
+      </w:pPr>
+      <w:rPr>
+        <w:rFonts w:ascii="Symbol" w:hAnsi="Symbol" w:hint="default"/>
+      </w:rPr>
+    </w:lvl>
+    <w:lvl w:ilvl="1" w:tplc="04100003" w:tentative="1">
+      <w:start w:val="1"/>
+      <w:numFmt w:val="bullet"/>
+      <w:lvlText w:val="o"/>
+      <w:lvlJc w:val="left"/>
+      <w:pPr>
+        <w:ind w:left="1440" w:hanging="360"/>
+      </w:pPr>
+      <w:rPr>
+        <w:rFonts w:ascii="Courier New" w:hAnsi="Courier New" w:cs="Courier New" w:hint="default"/>
+      </w:rPr>
+    </w:lvl>
+    <w:lvl w:ilvl="2" w:tplc="04100005" w:tentative="1">
+      <w:start w:val="1"/>
+      <w:numFmt w:val="bullet"/>
+      <w:lvlText w:val=""/>
+      <w:lvlJc w:val="left"/>
+      <w:pPr>
+        <w:ind w:left="2160" w:hanging="360"/>
+      </w:pPr>
+      <w:rPr>
+        <w:rFonts w:ascii="Wingdings" w:hAnsi="Wingdings" w:hint="default"/>
+      </w:rPr>
+    </w:lvl>
+    <w:lvl w:ilvl="3" w:tplc="04100001" w:tentative="1">
+      <w:start w:val="1"/>
+      <w:numFmt w:val="bullet"/>
+      <w:lvlText w:val=""/>
+      <w:lvlJc w:val="left"/>
+      <w:pPr>
+        <w:ind w:left="2880" w:hanging="360"/>
+      </w:pPr>
+      <w:rPr>
+        <w:rFonts w:ascii="Symbol" w:hAnsi="Symbol" w:hint="default"/>
+      </w:rPr>
+    </w:lvl>
+    <w:lvl w:ilvl="4" w:tplc="04100003" w:tentative="1">
+      <w:start w:val="1"/>
+      <w:numFmt w:val="bullet"/>
+      <w:lvlText w:val="o"/>
+      <w:lvlJc w:val="left"/>
+      <w:pPr>
+        <w:ind w:left="3600" w:hanging="360"/>
+      </w:pPr>
+      <w:rPr>
+        <w:rFonts w:ascii="Courier New" w:hAnsi="Courier New" w:cs="Courier New" w:hint="default"/>
+      </w:rPr>
+    </w:lvl>
+    <w:lvl w:ilvl="5" w:tplc="04100005" w:tentative="1">
+      <w:start w:val="1"/>
+      <w:numFmt w:val="bullet"/>
+      <w:lvlText w:val=""/>
+      <w:lvlJc w:val="left"/>
+      <w:pPr>
+        <w:ind w:left="4320" w:hanging="360"/>
+      </w:pPr>
+      <w:rPr>
+        <w:rFonts w:ascii="Wingdings" w:hAnsi="Wingdings" w:hint="default"/>
+      </w:rPr>
+    </w:lvl>
+    <w:lvl w:ilvl="6" w:tplc="04100001" w:tentative="1">
+      <w:start w:val="1"/>
+      <w:numFmt w:val="bullet"/>
+      <w:lvlText w:val=""/>
+      <w:lvlJc w:val="left"/>
+      <w:pPr>
+        <w:ind w:left="5040" w:hanging="360"/>
+      </w:pPr>
+      <w:rPr>
+        <w:rFonts w:ascii="Symbol" w:hAnsi="Symbol" w:hint="default"/>
+      </w:rPr>
+    </w:lvl>
+    <w:lvl w:ilvl="7" w:tplc="04100003" w:tentative="1">
+      <w:start w:val="1"/>
+      <w:numFmt w:val="bullet"/>
+      <w:lvlText w:val="o"/>
+      <w:lvlJc w:val="left"/>
+      <w:pPr>
+        <w:ind w:left="5760" w:hanging="360"/>
+      </w:pPr>
+      <w:rPr>
+        <w:rFonts w:ascii="Courier New" w:hAnsi="Courier New" w:cs="Courier New" w:hint="default"/>
+      </w:rPr>
+    </w:lvl>
+    <w:lvl w:ilvl="8" w:tplc="04100005" w:tentative="1">
+      <w:start w:val="1"/>
+      <w:numFmt w:val="bullet"/>
+      <w:lvlText w:val=""/>
+      <w:lvlJc w:val="left"/>
+      <w:pPr>
+        <w:ind w:left="6480" w:hanging="360"/>
+      </w:pPr>
+      <w:rPr>
+        <w:rFonts w:ascii="Wingdings" w:hAnsi="Wingdings" w:hint="default"/>
+      </w:rPr>
+    </w:lvl>
+  </w:abstractNum>
+  <w:abstractNum w:abstractNumId="4" w15:restartNumberingAfterBreak="0">
+    <w:nsid w:val="22AC6AE8"/>
+    <w:multiLevelType w:val="hybridMultilevel"/>
+    <w:tmpl w:val="12D604CA"/>
+    <w:lvl w:ilvl="0" w:tplc="04100001">
+      <w:start w:val="1"/>
+      <w:numFmt w:val="bullet"/>
+      <w:lvlText w:val=""/>
+      <w:lvlJc w:val="left"/>
+      <w:pPr>
+        <w:ind w:left="774" w:hanging="360"/>
+      </w:pPr>
+      <w:rPr>
+        <w:rFonts w:ascii="Symbol" w:hAnsi="Symbol" w:hint="default"/>
+      </w:rPr>
+    </w:lvl>
+    <w:lvl w:ilvl="1" w:tplc="04100003" w:tentative="1">
+      <w:start w:val="1"/>
+      <w:numFmt w:val="bullet"/>
+      <w:lvlText w:val="o"/>
+      <w:lvlJc w:val="left"/>
+      <w:pPr>
+        <w:ind w:left="1494" w:hanging="360"/>
+      </w:pPr>
+      <w:rPr>
+        <w:rFonts w:ascii="Courier New" w:hAnsi="Courier New" w:cs="Courier New" w:hint="default"/>
+      </w:rPr>
+    </w:lvl>
+    <w:lvl w:ilvl="2" w:tplc="04100005" w:tentative="1">
+      <w:start w:val="1"/>
+      <w:numFmt w:val="bullet"/>
+      <w:lvlText w:val=""/>
+      <w:lvlJc w:val="left"/>
+      <w:pPr>
+        <w:ind w:left="2214" w:hanging="360"/>
+      </w:pPr>
+      <w:rPr>
+        <w:rFonts w:ascii="Wingdings" w:hAnsi="Wingdings" w:hint="default"/>
+      </w:rPr>
+    </w:lvl>
+    <w:lvl w:ilvl="3" w:tplc="04100001" w:tentative="1">
+      <w:start w:val="1"/>
+      <w:numFmt w:val="bullet"/>
+      <w:lvlText w:val=""/>
+      <w:lvlJc w:val="left"/>
+      <w:pPr>
+        <w:ind w:left="2934" w:hanging="360"/>
+      </w:pPr>
+      <w:rPr>
+        <w:rFonts w:ascii="Symbol" w:hAnsi="Symbol" w:hint="default"/>
+      </w:rPr>
+    </w:lvl>
+    <w:lvl w:ilvl="4" w:tplc="04100003" w:tentative="1">
+      <w:start w:val="1"/>
+      <w:numFmt w:val="bullet"/>
+      <w:lvlText w:val="o"/>
+      <w:lvlJc w:val="left"/>
+      <w:pPr>
+        <w:ind w:left="3654" w:hanging="360"/>
+      </w:pPr>
+      <w:rPr>
+        <w:rFonts w:ascii="Courier New" w:hAnsi="Courier New" w:cs="Courier New" w:hint="default"/>
+      </w:rPr>
+    </w:lvl>
+    <w:lvl w:ilvl="5" w:tplc="04100005" w:tentative="1">
+      <w:start w:val="1"/>
+      <w:numFmt w:val="bullet"/>
+      <w:lvlText w:val=""/>
+      <w:lvlJc w:val="left"/>
+      <w:pPr>
+        <w:ind w:left="4374" w:hanging="360"/>
+      </w:pPr>
+      <w:rPr>
+        <w:rFonts w:ascii="Wingdings" w:hAnsi="Wingdings" w:hint="default"/>
+      </w:rPr>
+    </w:lvl>
+    <w:lvl w:ilvl="6" w:tplc="04100001" w:tentative="1">
+      <w:start w:val="1"/>
+      <w:numFmt w:val="bullet"/>
+      <w:lvlText w:val=""/>
+      <w:lvlJc w:val="left"/>
+      <w:pPr>
+        <w:ind w:left="5094" w:hanging="360"/>
+      </w:pPr>
+      <w:rPr>
+        <w:rFonts w:ascii="Symbol" w:hAnsi="Symbol" w:hint="default"/>
+      </w:rPr>
+    </w:lvl>
+    <w:lvl w:ilvl="7" w:tplc="04100003" w:tentative="1">
+      <w:start w:val="1"/>
+      <w:numFmt w:val="bullet"/>
+      <w:lvlText w:val="o"/>
+      <w:lvlJc w:val="left"/>
+      <w:pPr>
+        <w:ind w:left="5814" w:hanging="360"/>
+      </w:pPr>
+      <w:rPr>
+        <w:rFonts w:ascii="Courier New" w:hAnsi="Courier New" w:cs="Courier New" w:hint="default"/>
+      </w:rPr>
+    </w:lvl>
+    <w:lvl w:ilvl="8" w:tplc="04100005" w:tentative="1">
+      <w:start w:val="1"/>
+      <w:numFmt w:val="bullet"/>
+      <w:lvlText w:val=""/>
+      <w:lvlJc w:val="left"/>
+      <w:pPr>
+        <w:ind w:left="6534" w:hanging="360"/>
+      </w:pPr>
+      <w:rPr>
+        <w:rFonts w:ascii="Wingdings" w:hAnsi="Wingdings" w:hint="default"/>
+      </w:rPr>
+    </w:lvl>
+  </w:abstractNum>
+  <w:abstractNum w:abstractNumId="5" w15:restartNumberingAfterBreak="0">
     <w:nsid w:val="3A6D3985"/>
     <w:multiLevelType w:val="hybridMultilevel"/>
     <w:tmpl w:val="B862247C"/>
@@ -1852,7 +3128,7 @@
       </w:rPr>
     </w:lvl>
   </w:abstractNum>
-  <w:abstractNum w:abstractNumId="3" w15:restartNumberingAfterBreak="0">
+  <w:abstractNum w:abstractNumId="6" w15:restartNumberingAfterBreak="0">
     <w:nsid w:val="3F00342E"/>
     <w:multiLevelType w:val="hybridMultilevel"/>
     <w:tmpl w:val="1D1E69BE"/>
@@ -1965,7 +3241,7 @@
       </w:rPr>
     </w:lvl>
   </w:abstractNum>
-  <w:abstractNum w:abstractNumId="4" w15:restartNumberingAfterBreak="0">
+  <w:abstractNum w:abstractNumId="7" w15:restartNumberingAfterBreak="0">
     <w:nsid w:val="3FE16124"/>
     <w:multiLevelType w:val="hybridMultilevel"/>
     <w:tmpl w:val="E0F22D02"/>
@@ -2078,7 +3354,7 @@
       </w:rPr>
     </w:lvl>
   </w:abstractNum>
-  <w:abstractNum w:abstractNumId="5" w15:restartNumberingAfterBreak="0">
+  <w:abstractNum w:abstractNumId="8" w15:restartNumberingAfterBreak="0">
     <w:nsid w:val="44B3583C"/>
     <w:multiLevelType w:val="hybridMultilevel"/>
     <w:tmpl w:val="63400C64"/>
@@ -2191,7 +3467,7 @@
       </w:rPr>
     </w:lvl>
   </w:abstractNum>
-  <w:abstractNum w:abstractNumId="6" w15:restartNumberingAfterBreak="0">
+  <w:abstractNum w:abstractNumId="9" w15:restartNumberingAfterBreak="0">
     <w:nsid w:val="4F9B3DFF"/>
     <w:multiLevelType w:val="hybridMultilevel"/>
     <w:tmpl w:val="3A346CF6"/>
@@ -2304,7 +3580,7 @@
       </w:rPr>
     </w:lvl>
   </w:abstractNum>
-  <w:abstractNum w:abstractNumId="7" w15:restartNumberingAfterBreak="0">
+  <w:abstractNum w:abstractNumId="10" w15:restartNumberingAfterBreak="0">
     <w:nsid w:val="54DD6FA2"/>
     <w:multiLevelType w:val="hybridMultilevel"/>
     <w:tmpl w:val="B3A09054"/>
@@ -2417,29 +3693,270 @@
       </w:rPr>
     </w:lvl>
   </w:abstractNum>
+  <w:abstractNum w:abstractNumId="11" w15:restartNumberingAfterBreak="0">
+    <w:nsid w:val="6C763FCA"/>
+    <w:multiLevelType w:val="hybridMultilevel"/>
+    <w:tmpl w:val="B98257C2"/>
+    <w:lvl w:ilvl="0" w:tplc="04100001">
+      <w:start w:val="1"/>
+      <w:numFmt w:val="bullet"/>
+      <w:lvlText w:val=""/>
+      <w:lvlJc w:val="left"/>
+      <w:pPr>
+        <w:ind w:left="720" w:hanging="360"/>
+      </w:pPr>
+      <w:rPr>
+        <w:rFonts w:ascii="Symbol" w:hAnsi="Symbol" w:hint="default"/>
+      </w:rPr>
+    </w:lvl>
+    <w:lvl w:ilvl="1" w:tplc="04100003" w:tentative="1">
+      <w:start w:val="1"/>
+      <w:numFmt w:val="bullet"/>
+      <w:lvlText w:val="o"/>
+      <w:lvlJc w:val="left"/>
+      <w:pPr>
+        <w:ind w:left="1440" w:hanging="360"/>
+      </w:pPr>
+      <w:rPr>
+        <w:rFonts w:ascii="Courier New" w:hAnsi="Courier New" w:cs="Courier New" w:hint="default"/>
+      </w:rPr>
+    </w:lvl>
+    <w:lvl w:ilvl="2" w:tplc="04100005" w:tentative="1">
+      <w:start w:val="1"/>
+      <w:numFmt w:val="bullet"/>
+      <w:lvlText w:val=""/>
+      <w:lvlJc w:val="left"/>
+      <w:pPr>
+        <w:ind w:left="2160" w:hanging="360"/>
+      </w:pPr>
+      <w:rPr>
+        <w:rFonts w:ascii="Wingdings" w:hAnsi="Wingdings" w:hint="default"/>
+      </w:rPr>
+    </w:lvl>
+    <w:lvl w:ilvl="3" w:tplc="04100001" w:tentative="1">
+      <w:start w:val="1"/>
+      <w:numFmt w:val="bullet"/>
+      <w:lvlText w:val=""/>
+      <w:lvlJc w:val="left"/>
+      <w:pPr>
+        <w:ind w:left="2880" w:hanging="360"/>
+      </w:pPr>
+      <w:rPr>
+        <w:rFonts w:ascii="Symbol" w:hAnsi="Symbol" w:hint="default"/>
+      </w:rPr>
+    </w:lvl>
+    <w:lvl w:ilvl="4" w:tplc="04100003" w:tentative="1">
+      <w:start w:val="1"/>
+      <w:numFmt w:val="bullet"/>
+      <w:lvlText w:val="o"/>
+      <w:lvlJc w:val="left"/>
+      <w:pPr>
+        <w:ind w:left="3600" w:hanging="360"/>
+      </w:pPr>
+      <w:rPr>
+        <w:rFonts w:ascii="Courier New" w:hAnsi="Courier New" w:cs="Courier New" w:hint="default"/>
+      </w:rPr>
+    </w:lvl>
+    <w:lvl w:ilvl="5" w:tplc="04100005" w:tentative="1">
+      <w:start w:val="1"/>
+      <w:numFmt w:val="bullet"/>
+      <w:lvlText w:val=""/>
+      <w:lvlJc w:val="left"/>
+      <w:pPr>
+        <w:ind w:left="4320" w:hanging="360"/>
+      </w:pPr>
+      <w:rPr>
+        <w:rFonts w:ascii="Wingdings" w:hAnsi="Wingdings" w:hint="default"/>
+      </w:rPr>
+    </w:lvl>
+    <w:lvl w:ilvl="6" w:tplc="04100001" w:tentative="1">
+      <w:start w:val="1"/>
+      <w:numFmt w:val="bullet"/>
+      <w:lvlText w:val=""/>
+      <w:lvlJc w:val="left"/>
+      <w:pPr>
+        <w:ind w:left="5040" w:hanging="360"/>
+      </w:pPr>
+      <w:rPr>
+        <w:rFonts w:ascii="Symbol" w:hAnsi="Symbol" w:hint="default"/>
+      </w:rPr>
+    </w:lvl>
+    <w:lvl w:ilvl="7" w:tplc="04100003" w:tentative="1">
+      <w:start w:val="1"/>
+      <w:numFmt w:val="bullet"/>
+      <w:lvlText w:val="o"/>
+      <w:lvlJc w:val="left"/>
+      <w:pPr>
+        <w:ind w:left="5760" w:hanging="360"/>
+      </w:pPr>
+      <w:rPr>
+        <w:rFonts w:ascii="Courier New" w:hAnsi="Courier New" w:cs="Courier New" w:hint="default"/>
+      </w:rPr>
+    </w:lvl>
+    <w:lvl w:ilvl="8" w:tplc="04100005" w:tentative="1">
+      <w:start w:val="1"/>
+      <w:numFmt w:val="bullet"/>
+      <w:lvlText w:val=""/>
+      <w:lvlJc w:val="left"/>
+      <w:pPr>
+        <w:ind w:left="6480" w:hanging="360"/>
+      </w:pPr>
+      <w:rPr>
+        <w:rFonts w:ascii="Wingdings" w:hAnsi="Wingdings" w:hint="default"/>
+      </w:rPr>
+    </w:lvl>
+  </w:abstractNum>
+  <w:abstractNum w:abstractNumId="12" w15:restartNumberingAfterBreak="0">
+    <w:nsid w:val="7CB33855"/>
+    <w:multiLevelType w:val="hybridMultilevel"/>
+    <w:tmpl w:val="8566197E"/>
+    <w:lvl w:ilvl="0" w:tplc="04100001">
+      <w:start w:val="1"/>
+      <w:numFmt w:val="bullet"/>
+      <w:lvlText w:val=""/>
+      <w:lvlJc w:val="left"/>
+      <w:pPr>
+        <w:ind w:left="720" w:hanging="360"/>
+      </w:pPr>
+      <w:rPr>
+        <w:rFonts w:ascii="Symbol" w:hAnsi="Symbol" w:hint="default"/>
+      </w:rPr>
+    </w:lvl>
+    <w:lvl w:ilvl="1" w:tplc="04100003" w:tentative="1">
+      <w:start w:val="1"/>
+      <w:numFmt w:val="bullet"/>
+      <w:lvlText w:val="o"/>
+      <w:lvlJc w:val="left"/>
+      <w:pPr>
+        <w:ind w:left="1440" w:hanging="360"/>
+      </w:pPr>
+      <w:rPr>
+        <w:rFonts w:ascii="Courier New" w:hAnsi="Courier New" w:cs="Courier New" w:hint="default"/>
+      </w:rPr>
+    </w:lvl>
+    <w:lvl w:ilvl="2" w:tplc="04100005" w:tentative="1">
+      <w:start w:val="1"/>
+      <w:numFmt w:val="bullet"/>
+      <w:lvlText w:val=""/>
+      <w:lvlJc w:val="left"/>
+      <w:pPr>
+        <w:ind w:left="2160" w:hanging="360"/>
+      </w:pPr>
+      <w:rPr>
+        <w:rFonts w:ascii="Wingdings" w:hAnsi="Wingdings" w:hint="default"/>
+      </w:rPr>
+    </w:lvl>
+    <w:lvl w:ilvl="3" w:tplc="04100001" w:tentative="1">
+      <w:start w:val="1"/>
+      <w:numFmt w:val="bullet"/>
+      <w:lvlText w:val=""/>
+      <w:lvlJc w:val="left"/>
+      <w:pPr>
+        <w:ind w:left="2880" w:hanging="360"/>
+      </w:pPr>
+      <w:rPr>
+        <w:rFonts w:ascii="Symbol" w:hAnsi="Symbol" w:hint="default"/>
+      </w:rPr>
+    </w:lvl>
+    <w:lvl w:ilvl="4" w:tplc="04100003" w:tentative="1">
+      <w:start w:val="1"/>
+      <w:numFmt w:val="bullet"/>
+      <w:lvlText w:val="o"/>
+      <w:lvlJc w:val="left"/>
+      <w:pPr>
+        <w:ind w:left="3600" w:hanging="360"/>
+      </w:pPr>
+      <w:rPr>
+        <w:rFonts w:ascii="Courier New" w:hAnsi="Courier New" w:cs="Courier New" w:hint="default"/>
+      </w:rPr>
+    </w:lvl>
+    <w:lvl w:ilvl="5" w:tplc="04100005" w:tentative="1">
+      <w:start w:val="1"/>
+      <w:numFmt w:val="bullet"/>
+      <w:lvlText w:val=""/>
+      <w:lvlJc w:val="left"/>
+      <w:pPr>
+        <w:ind w:left="4320" w:hanging="360"/>
+      </w:pPr>
+      <w:rPr>
+        <w:rFonts w:ascii="Wingdings" w:hAnsi="Wingdings" w:hint="default"/>
+      </w:rPr>
+    </w:lvl>
+    <w:lvl w:ilvl="6" w:tplc="04100001" w:tentative="1">
+      <w:start w:val="1"/>
+      <w:numFmt w:val="bullet"/>
+      <w:lvlText w:val=""/>
+      <w:lvlJc w:val="left"/>
+      <w:pPr>
+        <w:ind w:left="5040" w:hanging="360"/>
+      </w:pPr>
+      <w:rPr>
+        <w:rFonts w:ascii="Symbol" w:hAnsi="Symbol" w:hint="default"/>
+      </w:rPr>
+    </w:lvl>
+    <w:lvl w:ilvl="7" w:tplc="04100003" w:tentative="1">
+      <w:start w:val="1"/>
+      <w:numFmt w:val="bullet"/>
+      <w:lvlText w:val="o"/>
+      <w:lvlJc w:val="left"/>
+      <w:pPr>
+        <w:ind w:left="5760" w:hanging="360"/>
+      </w:pPr>
+      <w:rPr>
+        <w:rFonts w:ascii="Courier New" w:hAnsi="Courier New" w:cs="Courier New" w:hint="default"/>
+      </w:rPr>
+    </w:lvl>
+    <w:lvl w:ilvl="8" w:tplc="04100005" w:tentative="1">
+      <w:start w:val="1"/>
+      <w:numFmt w:val="bullet"/>
+      <w:lvlText w:val=""/>
+      <w:lvlJc w:val="left"/>
+      <w:pPr>
+        <w:ind w:left="6480" w:hanging="360"/>
+      </w:pPr>
+      <w:rPr>
+        <w:rFonts w:ascii="Wingdings" w:hAnsi="Wingdings" w:hint="default"/>
+      </w:rPr>
+    </w:lvl>
+  </w:abstractNum>
   <w:num w:numId="1">
-    <w:abstractNumId w:val="1"/>
+    <w:abstractNumId w:val="2"/>
   </w:num>
   <w:num w:numId="2">
-    <w:abstractNumId w:val="7"/>
+    <w:abstractNumId w:val="10"/>
   </w:num>
   <w:num w:numId="3">
     <w:abstractNumId w:val="0"/>
   </w:num>
   <w:num w:numId="4">
+    <w:abstractNumId w:val="8"/>
+  </w:num>
+  <w:num w:numId="5">
     <w:abstractNumId w:val="5"/>
   </w:num>
-  <w:num w:numId="5">
-    <w:abstractNumId w:val="2"/>
-  </w:num>
   <w:num w:numId="6">
-    <w:abstractNumId w:val="3"/>
+    <w:abstractNumId w:val="6"/>
   </w:num>
   <w:num w:numId="7">
+    <w:abstractNumId w:val="7"/>
+  </w:num>
+  <w:num w:numId="8">
+    <w:abstractNumId w:val="9"/>
+  </w:num>
+  <w:num w:numId="9">
+    <w:abstractNumId w:val="11"/>
+  </w:num>
+  <w:num w:numId="10">
     <w:abstractNumId w:val="4"/>
   </w:num>
-  <w:num w:numId="8">
-    <w:abstractNumId w:val="6"/>
+  <w:num w:numId="11">
+    <w:abstractNumId w:val="1"/>
+  </w:num>
+  <w:num w:numId="12">
+    <w:abstractNumId w:val="12"/>
+  </w:num>
+  <w:num w:numId="13">
+    <w:abstractNumId w:val="3"/>
   </w:num>
 </w:numbering>
 </file>
@@ -3066,6 +4583,25 @@
       <w:contextualSpacing/>
     </w:pPr>
   </w:style>
+  <w:style w:type="table" w:styleId="Grigliatabella">
+    <w:name w:val="Table Grid"/>
+    <w:basedOn w:val="Tabellanormale"/>
+    <w:uiPriority w:val="39"/>
+    <w:rsid w:val="001217AF"/>
+    <w:pPr>
+      <w:spacing w:after="0" w:line="240" w:lineRule="auto"/>
+    </w:pPr>
+    <w:tblPr>
+      <w:tblBorders>
+        <w:top w:val="single" w:sz="4" w:space="0" w:color="auto"/>
+        <w:left w:val="single" w:sz="4" w:space="0" w:color="auto"/>
+        <w:bottom w:val="single" w:sz="4" w:space="0" w:color="auto"/>
+        <w:right w:val="single" w:sz="4" w:space="0" w:color="auto"/>
+        <w:insideH w:val="single" w:sz="4" w:space="0" w:color="auto"/>
+        <w:insideV w:val="single" w:sz="4" w:space="0" w:color="auto"/>
+      </w:tblBorders>
+    </w:tblPr>
+  </w:style>
 </w:styles>
 </file>
 

</xml_diff>

<commit_message>
UPD - relazione (descrizione requisiti)
</commit_message>
<xml_diff>
--- a/relazioneDB.docx
+++ b/relazioneDB.docx
@@ -774,6 +774,7 @@
     <w:p>
       <w:pPr>
         <w:pStyle w:val="Titolo1"/>
+        <w:ind w:left="2124"/>
       </w:pPr>
       <w:bookmarkStart w:id="1" w:name="_Toc59990916"/>
       <w:r>
@@ -802,7 +803,19 @@
         <w:jc w:val="both"/>
       </w:pPr>
       <w:r>
-        <w:t>L’obiettivo è quello di realizzare una base di dati per l’organizzazione e supporto di associazioni che gestiscono l’affitto di campi sportivi di diverso tipo. Poiché il sistema si basa sul multi-</w:t>
+        <w:t xml:space="preserve">L’obiettivo è quello di realizzare una base di dati per l’organizzazione e </w:t>
+      </w:r>
+      <w:r>
+        <w:t xml:space="preserve">il </w:t>
+      </w:r>
+      <w:r>
+        <w:t xml:space="preserve">supporto </w:t>
+      </w:r>
+      <w:r>
+        <w:t>ad</w:t>
+      </w:r>
+      <w:r>
+        <w:t xml:space="preserve"> associazioni che gestiscono l’affitto di campi sportivi di diverso tipo. Poiché il sistema si basa sul multi-</w:t>
       </w:r>
       <w:proofErr w:type="spellStart"/>
       <w:r>
@@ -810,7 +823,16 @@
       </w:r>
       <w:proofErr w:type="spellEnd"/>
       <w:r>
-        <w:t xml:space="preserve"> e lo scopo è quello di fungere da portale privato per ogni </w:t>
+        <w:t>,</w:t>
+      </w:r>
+      <w:r>
+        <w:t xml:space="preserve"> lo scopo è quello di f</w:t>
+      </w:r>
+      <w:r>
+        <w:t xml:space="preserve">ornire un </w:t>
+      </w:r>
+      <w:r>
+        <w:t xml:space="preserve">portale privato per ogni </w:t>
       </w:r>
       <w:r>
         <w:rPr>
@@ -820,7 +842,13 @@
         <w:t>Associazione</w:t>
       </w:r>
       <w:r>
-        <w:t>, quest’ultime sono rappresentate tramite:</w:t>
+        <w:t>,</w:t>
+      </w:r>
+      <w:r>
+        <w:t xml:space="preserve"> e che quest’ultima lo veda come univocamente a lei dedicato. Ogni associazione nella base di dati sarà quindi rappresentata</w:t>
+      </w:r>
+      <w:r>
+        <w:t xml:space="preserve"> tramite:</w:t>
       </w:r>
     </w:p>
     <w:p>
@@ -859,6 +887,7 @@
         <w:jc w:val="both"/>
       </w:pPr>
       <w:r>
+        <w:lastRenderedPageBreak/>
         <w:t>E-mail</w:t>
       </w:r>
     </w:p>
@@ -872,506 +901,635 @@
         <w:jc w:val="both"/>
       </w:pPr>
       <w:r>
+        <w:t>Password (insieme alla e-mail vengono utilizzate per l’accesso al portale online)</w:t>
+      </w:r>
+    </w:p>
+    <w:p>
+      <w:pPr>
+        <w:jc w:val="both"/>
+      </w:pPr>
+      <w:r>
+        <w:t xml:space="preserve">Ogni associazione avrà dei </w:t>
+      </w:r>
+      <w:r>
+        <w:rPr>
+          <w:b/>
+          <w:bCs/>
+        </w:rPr>
+        <w:t>Tesserati</w:t>
+      </w:r>
+      <w:r>
+        <w:t>, che dopo essersi registrati potranno effettuare la prenotazione dei campi disponibili sia online</w:t>
+      </w:r>
+      <w:r>
+        <w:t xml:space="preserve"> (tramite una sezione dedicata alle prenotazioni),</w:t>
+      </w:r>
+      <w:r>
+        <w:t xml:space="preserve"> sia presso la segreteria</w:t>
+      </w:r>
+      <w:r>
+        <w:t>. Per i tesserati è nodo</w:t>
+      </w:r>
+      <w:r>
+        <w:t>:</w:t>
+      </w:r>
+    </w:p>
+    <w:p>
+      <w:pPr>
+        <w:pStyle w:val="Paragrafoelenco"/>
+        <w:numPr>
+          <w:ilvl w:val="0"/>
+          <w:numId w:val="10"/>
+        </w:numPr>
+        <w:jc w:val="both"/>
+      </w:pPr>
+      <w:r>
+        <w:t>c</w:t>
+      </w:r>
+      <w:r>
+        <w:t>odice fiscale</w:t>
+      </w:r>
+    </w:p>
+    <w:p>
+      <w:pPr>
+        <w:pStyle w:val="Paragrafoelenco"/>
+        <w:numPr>
+          <w:ilvl w:val="0"/>
+          <w:numId w:val="10"/>
+        </w:numPr>
+        <w:jc w:val="both"/>
+      </w:pPr>
+      <w:r>
+        <w:t>n</w:t>
+      </w:r>
+      <w:r>
+        <w:t>ome</w:t>
+      </w:r>
+    </w:p>
+    <w:p>
+      <w:pPr>
+        <w:pStyle w:val="Paragrafoelenco"/>
+        <w:numPr>
+          <w:ilvl w:val="0"/>
+          <w:numId w:val="10"/>
+        </w:numPr>
+        <w:jc w:val="both"/>
+      </w:pPr>
+      <w:r>
+        <w:t>cognome</w:t>
+      </w:r>
+    </w:p>
+    <w:p>
+      <w:pPr>
+        <w:pStyle w:val="Paragrafoelenco"/>
+        <w:numPr>
+          <w:ilvl w:val="0"/>
+          <w:numId w:val="10"/>
+        </w:numPr>
+        <w:jc w:val="both"/>
+      </w:pPr>
+      <w:r>
+        <w:t>data</w:t>
+      </w:r>
+      <w:r>
+        <w:t xml:space="preserve"> di nascita</w:t>
+      </w:r>
+    </w:p>
+    <w:p>
+      <w:pPr>
+        <w:pStyle w:val="Paragrafoelenco"/>
+        <w:numPr>
+          <w:ilvl w:val="0"/>
+          <w:numId w:val="10"/>
+        </w:numPr>
+        <w:jc w:val="both"/>
+      </w:pPr>
+      <w:r>
+        <w:t>e</w:t>
+      </w:r>
+      <w:r>
+        <w:t>-mail</w:t>
+      </w:r>
+    </w:p>
+    <w:p>
+      <w:pPr>
+        <w:pStyle w:val="Paragrafoelenco"/>
+        <w:numPr>
+          <w:ilvl w:val="0"/>
+          <w:numId w:val="10"/>
+        </w:numPr>
+        <w:jc w:val="both"/>
+      </w:pPr>
+      <w:r>
+        <w:t>password</w:t>
+      </w:r>
+      <w:r>
+        <w:t xml:space="preserve"> (anche qui, insieme alla e-mail indica le credenziali di accesso)</w:t>
+      </w:r>
+    </w:p>
+    <w:p>
+      <w:pPr>
+        <w:pStyle w:val="Paragrafoelenco"/>
+        <w:numPr>
+          <w:ilvl w:val="0"/>
+          <w:numId w:val="10"/>
+        </w:numPr>
+        <w:jc w:val="both"/>
+      </w:pPr>
+      <w:r>
+        <w:t>cellulare</w:t>
+      </w:r>
+    </w:p>
+    <w:p>
+      <w:pPr>
+        <w:jc w:val="both"/>
+      </w:pPr>
+      <w:r>
+        <w:t>Ogni tesserato inoltre può essere classificato in quanto “atleta” o “arbitro”, visto che l’associazione prevede la possibilità di poter richiedere un arbitro per eventuali partite importanti.</w:t>
+      </w:r>
+    </w:p>
+    <w:p>
+      <w:pPr>
+        <w:jc w:val="both"/>
+      </w:pPr>
+      <w:r>
+        <w:t xml:space="preserve">Ogni associazione </w:t>
+      </w:r>
+      <w:r>
+        <w:t>possiede</w:t>
+      </w:r>
+      <w:r>
+        <w:t xml:space="preserve"> una o più </w:t>
+      </w:r>
+      <w:r>
+        <w:rPr>
+          <w:b/>
+          <w:bCs/>
+        </w:rPr>
+        <w:t>S</w:t>
+      </w:r>
+      <w:r>
+        <w:rPr>
+          <w:b/>
+          <w:bCs/>
+        </w:rPr>
+        <w:t>edi</w:t>
+      </w:r>
+      <w:r>
+        <w:t xml:space="preserve"> dislocate sul territorio, ognuna rappresentata tramite:</w:t>
+      </w:r>
+    </w:p>
+    <w:p>
+      <w:pPr>
+        <w:pStyle w:val="Paragrafoelenco"/>
+        <w:numPr>
+          <w:ilvl w:val="0"/>
+          <w:numId w:val="11"/>
+        </w:numPr>
+        <w:jc w:val="both"/>
+      </w:pPr>
+      <w:r>
+        <w:t>i</w:t>
+      </w:r>
+      <w:r>
+        <w:t>ndirizzo</w:t>
+      </w:r>
+      <w:r>
+        <w:t xml:space="preserve"> (via, CAP, città e provincia)</w:t>
+      </w:r>
+    </w:p>
+    <w:p>
+      <w:pPr>
+        <w:pStyle w:val="Paragrafoelenco"/>
+        <w:numPr>
+          <w:ilvl w:val="0"/>
+          <w:numId w:val="11"/>
+        </w:numPr>
+        <w:jc w:val="both"/>
+      </w:pPr>
+      <w:r>
+        <w:t>t</w:t>
+      </w:r>
+      <w:r>
+        <w:t>elefono (supponiamo che sia unico per ogni sede e si identifichi quello della segreteria che gestisce le prenotazioni</w:t>
+      </w:r>
+      <w:r>
+        <w:t xml:space="preserve"> e il pagamento della tariffa</w:t>
+      </w:r>
+      <w:r>
+        <w:t>)</w:t>
+      </w:r>
+    </w:p>
+    <w:p>
+      <w:pPr>
+        <w:pStyle w:val="Paragrafoelenco"/>
+        <w:numPr>
+          <w:ilvl w:val="0"/>
+          <w:numId w:val="11"/>
+        </w:numPr>
+        <w:jc w:val="both"/>
+      </w:pPr>
+      <w:r>
+        <w:t>n</w:t>
+      </w:r>
+      <w:r>
+        <w:t xml:space="preserve">ome (ad esempio </w:t>
+      </w:r>
+      <w:r>
+        <w:t>“</w:t>
+      </w:r>
+      <w:r>
+        <w:t>Polisportiva Mestre</w:t>
+      </w:r>
+      <w:r>
+        <w:t>”</w:t>
+      </w:r>
+      <w:r>
+        <w:t>)</w:t>
+      </w:r>
+    </w:p>
+    <w:p>
+      <w:pPr>
+        <w:jc w:val="both"/>
+      </w:pPr>
+      <w:r>
+        <w:t xml:space="preserve">In ogni sede sono presenti i vari </w:t>
+      </w:r>
+      <w:r>
+        <w:rPr>
+          <w:b/>
+          <w:bCs/>
+        </w:rPr>
+        <w:t>Campi</w:t>
+      </w:r>
+      <w:r>
+        <w:rPr>
+          <w:b/>
+          <w:bCs/>
+        </w:rPr>
+        <w:t xml:space="preserve"> </w:t>
+      </w:r>
+      <w:r>
+        <w:t>messi a disposizione</w:t>
+      </w:r>
+      <w:r>
+        <w:t xml:space="preserve">, ognuno ha la sua </w:t>
+      </w:r>
+      <w:r>
+        <w:rPr>
+          <w:b/>
+          <w:bCs/>
+        </w:rPr>
+        <w:t>T</w:t>
+      </w:r>
+      <w:r>
+        <w:rPr>
+          <w:b/>
+          <w:bCs/>
+        </w:rPr>
+        <w:t>ipologia</w:t>
+      </w:r>
+      <w:r>
+        <w:t xml:space="preserve"> e specifiche (</w:t>
+      </w:r>
+      <w:r>
+        <w:t>derivanti d</w:t>
+      </w:r>
+      <w:r>
+        <w:t>al tipo di sport) gestite direttamente dai dipendenti delle associazioni</w:t>
+      </w:r>
+      <w:r>
+        <w:t xml:space="preserve">, di cui sono </w:t>
+      </w:r>
+      <w:r>
+        <w:t>memorizzati:</w:t>
+      </w:r>
+    </w:p>
+    <w:p>
+      <w:pPr>
+        <w:pStyle w:val="Paragrafoelenco"/>
+        <w:numPr>
+          <w:ilvl w:val="0"/>
+          <w:numId w:val="6"/>
+        </w:numPr>
+        <w:jc w:val="both"/>
+        <w:rPr>
+          <w:b/>
+          <w:bCs/>
+        </w:rPr>
+      </w:pPr>
+      <w:r>
+        <w:t>larghezza</w:t>
+      </w:r>
+    </w:p>
+    <w:p>
+      <w:pPr>
+        <w:pStyle w:val="Paragrafoelenco"/>
+        <w:numPr>
+          <w:ilvl w:val="0"/>
+          <w:numId w:val="6"/>
+        </w:numPr>
+        <w:jc w:val="both"/>
+        <w:rPr>
+          <w:b/>
+          <w:bCs/>
+        </w:rPr>
+      </w:pPr>
+      <w:r>
+        <w:t>lunghezza</w:t>
+      </w:r>
+    </w:p>
+    <w:p>
+      <w:pPr>
+        <w:pStyle w:val="Paragrafoelenco"/>
+        <w:numPr>
+          <w:ilvl w:val="0"/>
+          <w:numId w:val="6"/>
+        </w:numPr>
+        <w:jc w:val="both"/>
+        <w:rPr>
+          <w:b/>
+          <w:bCs/>
+        </w:rPr>
+      </w:pPr>
+      <w:r>
+        <w:t>sport di riferimento</w:t>
+      </w:r>
+    </w:p>
+    <w:p>
+      <w:pPr>
+        <w:pStyle w:val="Paragrafoelenco"/>
+        <w:numPr>
+          <w:ilvl w:val="0"/>
+          <w:numId w:val="6"/>
+        </w:numPr>
+        <w:jc w:val="both"/>
+        <w:rPr>
+          <w:b/>
+          <w:bCs/>
+        </w:rPr>
+      </w:pPr>
+      <w:r>
+        <w:t>terreno</w:t>
+      </w:r>
+    </w:p>
+    <w:p>
+      <w:pPr>
+        <w:pStyle w:val="Paragrafoelenco"/>
+        <w:numPr>
+          <w:ilvl w:val="0"/>
+          <w:numId w:val="6"/>
+        </w:numPr>
+        <w:jc w:val="both"/>
+        <w:rPr>
+          <w:b/>
+          <w:bCs/>
+        </w:rPr>
+      </w:pPr>
+      <w:r>
+        <w:t>attrezzatura (indica se nel campo sono presenti le attrezzature, ad esempio le reti)</w:t>
+      </w:r>
+    </w:p>
+    <w:p>
+      <w:pPr>
+        <w:jc w:val="both"/>
+      </w:pPr>
+      <w:r>
+        <w:t xml:space="preserve">Come citato sopra, è possibile gestire anche i </w:t>
+      </w:r>
+      <w:r>
+        <w:rPr>
+          <w:b/>
+          <w:bCs/>
+        </w:rPr>
+        <w:t>Dipendenti</w:t>
+      </w:r>
+      <w:r>
+        <w:rPr>
+          <w:b/>
+          <w:bCs/>
+        </w:rPr>
+        <w:t xml:space="preserve"> </w:t>
+      </w:r>
+      <w:r>
+        <w:t>dell’associazione, che si dividono in una gerarchia abbastanza elementare ma che rispecchia nella sua totalità i compiti principali che devono essere svolti in un sistema di gestione di associazioni sportive</w:t>
+      </w:r>
+      <w:r>
+        <w:t>.</w:t>
+      </w:r>
+      <w:r>
+        <w:t xml:space="preserve"> La gerarchia è composta da </w:t>
+      </w:r>
+      <w:r>
+        <w:rPr>
+          <w:b/>
+          <w:bCs/>
+        </w:rPr>
+        <w:t>Segreteria</w:t>
+      </w:r>
+      <w:r>
+        <w:t xml:space="preserve">, </w:t>
+      </w:r>
+      <w:r>
+        <w:rPr>
+          <w:b/>
+          <w:bCs/>
+        </w:rPr>
+        <w:t>Responsabile</w:t>
+      </w:r>
+      <w:r>
+        <w:t xml:space="preserve"> e </w:t>
+      </w:r>
+      <w:r>
+        <w:rPr>
+          <w:b/>
+          <w:bCs/>
+        </w:rPr>
+        <w:t>Amministrazione</w:t>
+      </w:r>
+      <w:r>
+        <w:t xml:space="preserve">. La segreteria si occuperà di gestire i pagamenti delle tariffe dei campi all’arrivo del tesserato che ha prenotato precedentemente il campo e che ne usufruirà. Il responsabile avrà un’area apposita nel portale in cui potrà registrare e aggiornare lo stato dei campi (ad esempio dopo l’arrivo della nuova attrezzatura). L’amministrazione invece si occupa di monitorare l’operato dei soggetti sottostanti, </w:t>
+      </w:r>
+      <w:r>
+        <w:t xml:space="preserve">e </w:t>
+      </w:r>
+      <w:r>
+        <w:t>tramite il portale svolge i compiti delle risorse umane (</w:t>
+      </w:r>
+      <w:r>
+        <w:t xml:space="preserve">assunzione, </w:t>
+      </w:r>
+      <w:r>
+        <w:t>inserimento</w:t>
+      </w:r>
+      <w:r>
+        <w:t xml:space="preserve"> nel sistema e</w:t>
+      </w:r>
+      <w:r>
+        <w:t xml:space="preserve"> aggiornamento dei dipendenti</w:t>
+      </w:r>
+      <w:r>
+        <w:t xml:space="preserve"> e del loro stato</w:t>
+      </w:r>
+      <w:r>
+        <w:t>)</w:t>
+      </w:r>
+      <w:r>
+        <w:t xml:space="preserve"> e si occupa di registrare l’</w:t>
+      </w:r>
+      <w:r>
+        <w:t>erogazione degli stipendi</w:t>
+      </w:r>
+      <w:r>
+        <w:t>.</w:t>
+      </w:r>
+    </w:p>
+    <w:p>
+      <w:pPr>
+        <w:jc w:val="both"/>
+      </w:pPr>
+      <w:r>
+        <w:t xml:space="preserve">Poiché ogni associazione potrebbe aver bisogno di ammodernare la propria </w:t>
+      </w:r>
+      <w:r>
+        <w:t xml:space="preserve">attrezzatura, </w:t>
+      </w:r>
+      <w:r>
+        <w:t xml:space="preserve">è possibile mantenere un registro </w:t>
+      </w:r>
+      <w:r>
+        <w:t xml:space="preserve">dei propri </w:t>
+      </w:r>
+      <w:r>
+        <w:rPr>
+          <w:b/>
+          <w:bCs/>
+        </w:rPr>
+        <w:t>Fornitori</w:t>
+      </w:r>
+      <w:r>
+        <w:rPr>
+          <w:b/>
+          <w:bCs/>
+        </w:rPr>
+        <w:t xml:space="preserve">, </w:t>
+      </w:r>
+      <w:r>
+        <w:t>con i quali si mantiene un rapporto lavorativo stabile</w:t>
+      </w:r>
+      <w:r>
+        <w:t>, caratterizzati da:</w:t>
+      </w:r>
+    </w:p>
+    <w:p>
+      <w:pPr>
+        <w:pStyle w:val="Paragrafoelenco"/>
+        <w:numPr>
+          <w:ilvl w:val="0"/>
+          <w:numId w:val="13"/>
+        </w:numPr>
+        <w:jc w:val="both"/>
+      </w:pPr>
+      <w:r>
+        <w:t>partita iva</w:t>
+      </w:r>
+    </w:p>
+    <w:p>
+      <w:pPr>
+        <w:pStyle w:val="Paragrafoelenco"/>
+        <w:numPr>
+          <w:ilvl w:val="0"/>
+          <w:numId w:val="13"/>
+        </w:numPr>
+        <w:jc w:val="both"/>
+      </w:pPr>
+      <w:r>
+        <w:t>nome</w:t>
+      </w:r>
+    </w:p>
+    <w:p>
+      <w:pPr>
+        <w:pStyle w:val="Paragrafoelenco"/>
+        <w:numPr>
+          <w:ilvl w:val="0"/>
+          <w:numId w:val="13"/>
+        </w:numPr>
+        <w:jc w:val="both"/>
+      </w:pPr>
+      <w:r>
+        <w:t>e-mail</w:t>
+      </w:r>
+    </w:p>
+    <w:p>
+      <w:pPr>
+        <w:pStyle w:val="Paragrafoelenco"/>
+        <w:numPr>
+          <w:ilvl w:val="0"/>
+          <w:numId w:val="13"/>
+        </w:numPr>
+        <w:jc w:val="both"/>
+      </w:pPr>
+      <w:r>
+        <w:t>telefono</w:t>
+      </w:r>
+    </w:p>
+    <w:p>
+      <w:pPr>
+        <w:jc w:val="both"/>
+      </w:pPr>
+      <w:r>
         <w:lastRenderedPageBreak/>
-        <w:t>Password (insieme alla e-mail vengono utilizzate per l’accesso al portale online)</w:t>
-      </w:r>
-    </w:p>
-    <w:p>
-      <w:pPr>
+        <w:t xml:space="preserve">Viste le diverse attività finanziarie presenti, il portale vuole poter offrire alle proprie associazioni la possibilità di visualizzare un estratto conto e di tenere in questo modo, traccia di tutte le spese in uscita e le entrate della propria realtà. Per una maggiore sicurezza le varie registrazioni delle transazioni sono tracciate dall’identificativo del dipendente incaricato. Per ogni </w:t>
+      </w:r>
+      <w:r>
+        <w:rPr>
+          <w:b/>
+          <w:bCs/>
+        </w:rPr>
+        <w:t>Pagamento</w:t>
+      </w:r>
+      <w:r>
+        <w:t xml:space="preserve"> è noto:</w:t>
+      </w:r>
+    </w:p>
+    <w:p>
+      <w:pPr>
+        <w:pStyle w:val="Paragrafoelenco"/>
+        <w:numPr>
+          <w:ilvl w:val="0"/>
+          <w:numId w:val="14"/>
+        </w:numPr>
         <w:jc w:val="both"/>
       </w:pPr>
       <w:r>
-        <w:t xml:space="preserve">Ogni associazione avrà dei </w:t>
-      </w:r>
-      <w:r>
-        <w:rPr>
-          <w:b/>
-          <w:bCs/>
-        </w:rPr>
-        <w:t>Tesserati</w:t>
-      </w:r>
-      <w:r>
-        <w:t>, che dopo essersi registrati potranno effettuare la prenotazione dei campi disponibili sia online sia presso la segreteria, di cui si</w:t>
-      </w:r>
-      <w:r>
-        <w:t xml:space="preserve"> conosce:</w:t>
-      </w:r>
-    </w:p>
-    <w:p>
-      <w:pPr>
-        <w:pStyle w:val="Paragrafoelenco"/>
-        <w:numPr>
-          <w:ilvl w:val="0"/>
-          <w:numId w:val="10"/>
+        <w:t>importo</w:t>
+      </w:r>
+    </w:p>
+    <w:p>
+      <w:pPr>
+        <w:pStyle w:val="Paragrafoelenco"/>
+        <w:numPr>
+          <w:ilvl w:val="0"/>
+          <w:numId w:val="14"/>
         </w:numPr>
         <w:jc w:val="both"/>
       </w:pPr>
       <w:r>
-        <w:t>c</w:t>
-      </w:r>
-      <w:r>
-        <w:t>odice fiscale</w:t>
-      </w:r>
-    </w:p>
-    <w:p>
-      <w:pPr>
-        <w:pStyle w:val="Paragrafoelenco"/>
-        <w:numPr>
-          <w:ilvl w:val="0"/>
-          <w:numId w:val="10"/>
+        <w:t>descrizione</w:t>
+      </w:r>
+    </w:p>
+    <w:p>
+      <w:pPr>
+        <w:pStyle w:val="Paragrafoelenco"/>
+        <w:numPr>
+          <w:ilvl w:val="0"/>
+          <w:numId w:val="14"/>
         </w:numPr>
         <w:jc w:val="both"/>
       </w:pPr>
       <w:r>
-        <w:t>n</w:t>
-      </w:r>
-      <w:r>
-        <w:t>ome</w:t>
-      </w:r>
-    </w:p>
-    <w:p>
-      <w:pPr>
-        <w:pStyle w:val="Paragrafoelenco"/>
-        <w:numPr>
-          <w:ilvl w:val="0"/>
-          <w:numId w:val="10"/>
-        </w:numPr>
-        <w:jc w:val="both"/>
-      </w:pPr>
-      <w:r>
-        <w:t>cognome</w:t>
-      </w:r>
-    </w:p>
-    <w:p>
-      <w:pPr>
-        <w:pStyle w:val="Paragrafoelenco"/>
-        <w:numPr>
-          <w:ilvl w:val="0"/>
-          <w:numId w:val="10"/>
-        </w:numPr>
-        <w:jc w:val="both"/>
-      </w:pPr>
-      <w:r>
         <w:t>data</w:t>
       </w:r>
-      <w:r>
-        <w:t xml:space="preserve"> di nascita</w:t>
-      </w:r>
-    </w:p>
-    <w:p>
-      <w:pPr>
-        <w:pStyle w:val="Paragrafoelenco"/>
-        <w:numPr>
-          <w:ilvl w:val="0"/>
-          <w:numId w:val="10"/>
-        </w:numPr>
-        <w:jc w:val="both"/>
-      </w:pPr>
-      <w:r>
-        <w:t>e</w:t>
-      </w:r>
-      <w:r>
-        <w:t>-mail</w:t>
-      </w:r>
-    </w:p>
-    <w:p>
-      <w:pPr>
-        <w:pStyle w:val="Paragrafoelenco"/>
-        <w:numPr>
-          <w:ilvl w:val="0"/>
-          <w:numId w:val="10"/>
-        </w:numPr>
-        <w:jc w:val="both"/>
-      </w:pPr>
-      <w:r>
-        <w:t>password</w:t>
-      </w:r>
-      <w:r>
-        <w:t xml:space="preserve"> (anche qui, insieme alla e-mail indica le credenziali di accesso)</w:t>
-      </w:r>
-    </w:p>
-    <w:p>
-      <w:pPr>
-        <w:pStyle w:val="Paragrafoelenco"/>
-        <w:numPr>
-          <w:ilvl w:val="0"/>
-          <w:numId w:val="10"/>
-        </w:numPr>
-        <w:jc w:val="both"/>
-      </w:pPr>
-      <w:r>
-        <w:t>cellulare</w:t>
-      </w:r>
-    </w:p>
-    <w:p>
-      <w:pPr>
-        <w:jc w:val="both"/>
-      </w:pPr>
-      <w:r>
-        <w:t>Ogni tesserato inoltre può essere classificato in quanto “atleta” o “arbitro”, visto che l’associazione prevede la possibilità di poter richiedere un arbitro per eventuali partite importanti.</w:t>
-      </w:r>
-    </w:p>
-    <w:p>
-      <w:pPr>
-        <w:jc w:val="both"/>
-      </w:pPr>
-      <w:r>
-        <w:t xml:space="preserve">Ogni associazione potrebbe avere una o più </w:t>
-      </w:r>
-      <w:r>
-        <w:rPr>
-          <w:b/>
-          <w:bCs/>
-        </w:rPr>
-        <w:t>S</w:t>
-      </w:r>
-      <w:r>
-        <w:rPr>
-          <w:b/>
-          <w:bCs/>
-        </w:rPr>
-        <w:t>edi</w:t>
-      </w:r>
-      <w:r>
-        <w:t xml:space="preserve"> dislocate sul territorio, ognuna rappresentata tramite:</w:t>
-      </w:r>
-    </w:p>
-    <w:p>
-      <w:pPr>
-        <w:pStyle w:val="Paragrafoelenco"/>
-        <w:numPr>
-          <w:ilvl w:val="0"/>
-          <w:numId w:val="11"/>
-        </w:numPr>
-        <w:jc w:val="both"/>
-      </w:pPr>
-      <w:r>
-        <w:t>i</w:t>
-      </w:r>
-      <w:r>
-        <w:t>ndirizzo</w:t>
-      </w:r>
-      <w:r>
-        <w:t xml:space="preserve"> (via, CAP, città e provincia)</w:t>
-      </w:r>
-    </w:p>
-    <w:p>
-      <w:pPr>
-        <w:pStyle w:val="Paragrafoelenco"/>
-        <w:numPr>
-          <w:ilvl w:val="0"/>
-          <w:numId w:val="11"/>
-        </w:numPr>
-        <w:jc w:val="both"/>
-      </w:pPr>
-      <w:r>
-        <w:t>t</w:t>
-      </w:r>
-      <w:r>
-        <w:t xml:space="preserve">elefono (supponiamo che sia unico per ogni </w:t>
-      </w:r>
-      <w:r>
-        <w:t>sede</w:t>
-      </w:r>
-      <w:r>
-        <w:t xml:space="preserve"> e si identifichi quello della segreteria che gestisce le prenotazioni)</w:t>
-      </w:r>
-    </w:p>
-    <w:p>
-      <w:pPr>
-        <w:pStyle w:val="Paragrafoelenco"/>
-        <w:numPr>
-          <w:ilvl w:val="0"/>
-          <w:numId w:val="11"/>
-        </w:numPr>
-        <w:jc w:val="both"/>
-      </w:pPr>
-      <w:r>
-        <w:t>n</w:t>
-      </w:r>
-      <w:r>
-        <w:t>ome (ad esempio Polisportiva Mestre)</w:t>
-      </w:r>
-    </w:p>
-    <w:p>
-      <w:pPr>
-        <w:jc w:val="both"/>
-      </w:pPr>
-      <w:r>
-        <w:t xml:space="preserve">In ogni sede sono presenti i vari </w:t>
-      </w:r>
-      <w:r>
-        <w:rPr>
-          <w:b/>
-          <w:bCs/>
-        </w:rPr>
-        <w:t>Campi</w:t>
-      </w:r>
-      <w:r>
-        <w:rPr>
-          <w:b/>
-          <w:bCs/>
-        </w:rPr>
-        <w:t xml:space="preserve"> </w:t>
-      </w:r>
-      <w:r>
-        <w:t xml:space="preserve">messi a disposizione, di cui sono </w:t>
-      </w:r>
-      <w:r>
-        <w:t>memorizzati:</w:t>
-      </w:r>
-    </w:p>
-    <w:p>
-      <w:pPr>
-        <w:pStyle w:val="Paragrafoelenco"/>
-        <w:numPr>
-          <w:ilvl w:val="0"/>
-          <w:numId w:val="6"/>
-        </w:numPr>
-        <w:rPr>
-          <w:b/>
-          <w:bCs/>
-        </w:rPr>
-      </w:pPr>
-      <w:r>
-        <w:t>l</w:t>
-      </w:r>
-      <w:r>
-        <w:t>arghezza</w:t>
-      </w:r>
-    </w:p>
-    <w:p>
-      <w:pPr>
-        <w:pStyle w:val="Paragrafoelenco"/>
-        <w:numPr>
-          <w:ilvl w:val="0"/>
-          <w:numId w:val="6"/>
-        </w:numPr>
-        <w:rPr>
-          <w:b/>
-          <w:bCs/>
-        </w:rPr>
-      </w:pPr>
-      <w:r>
-        <w:t>l</w:t>
-      </w:r>
-      <w:r>
-        <w:t>unghezza</w:t>
-      </w:r>
-    </w:p>
-    <w:p>
-      <w:pPr>
-        <w:pStyle w:val="Paragrafoelenco"/>
-        <w:numPr>
-          <w:ilvl w:val="0"/>
-          <w:numId w:val="6"/>
-        </w:numPr>
-        <w:rPr>
-          <w:b/>
-          <w:bCs/>
-        </w:rPr>
-      </w:pPr>
-      <w:r>
-        <w:t>s</w:t>
-      </w:r>
-      <w:r>
-        <w:t>port di riferimento</w:t>
-      </w:r>
-    </w:p>
-    <w:p>
-      <w:pPr>
-        <w:pStyle w:val="Paragrafoelenco"/>
-        <w:numPr>
-          <w:ilvl w:val="0"/>
-          <w:numId w:val="6"/>
-        </w:numPr>
-        <w:rPr>
-          <w:b/>
-          <w:bCs/>
-        </w:rPr>
-      </w:pPr>
-      <w:r>
-        <w:t>t</w:t>
-      </w:r>
-      <w:r>
-        <w:t>erreno</w:t>
-      </w:r>
-    </w:p>
-    <w:p>
-      <w:pPr>
-        <w:pStyle w:val="Paragrafoelenco"/>
-        <w:numPr>
-          <w:ilvl w:val="0"/>
-          <w:numId w:val="6"/>
-        </w:numPr>
-        <w:rPr>
-          <w:b/>
-          <w:bCs/>
-        </w:rPr>
-      </w:pPr>
-      <w:r>
-        <w:t>a</w:t>
-      </w:r>
-      <w:r>
-        <w:t>ttrezzatura (</w:t>
-      </w:r>
-      <w:r>
-        <w:t>indica se nel campo sono presenti le attrezzature, ad esempio le reti</w:t>
-      </w:r>
-      <w:r>
-        <w:t>)</w:t>
-      </w:r>
-    </w:p>
-    <w:p>
-      <w:pPr>
-        <w:jc w:val="both"/>
-      </w:pPr>
-      <w:r>
-        <w:t xml:space="preserve">Per ogni campo è prevista una tariffa oraria, registrata in un </w:t>
-      </w:r>
-      <w:r>
-        <w:rPr>
-          <w:b/>
-          <w:bCs/>
-        </w:rPr>
-        <w:t>Listino</w:t>
-      </w:r>
-      <w:r>
-        <w:rPr>
-          <w:b/>
-          <w:bCs/>
-        </w:rPr>
-        <w:t xml:space="preserve"> </w:t>
-      </w:r>
-      <w:r>
-        <w:t>dei prezzi con:</w:t>
-      </w:r>
-    </w:p>
-    <w:p>
-      <w:pPr>
-        <w:pStyle w:val="Paragrafoelenco"/>
-        <w:numPr>
-          <w:ilvl w:val="0"/>
-          <w:numId w:val="12"/>
-        </w:numPr>
-        <w:jc w:val="both"/>
-      </w:pPr>
-      <w:r>
-        <w:t>tariffa</w:t>
-      </w:r>
-    </w:p>
-    <w:p>
-      <w:pPr>
-        <w:pStyle w:val="Paragrafoelenco"/>
-        <w:numPr>
-          <w:ilvl w:val="0"/>
-          <w:numId w:val="12"/>
-        </w:numPr>
-        <w:jc w:val="both"/>
-      </w:pPr>
-      <w:r>
-        <w:t>descrizione</w:t>
-      </w:r>
-    </w:p>
-    <w:p>
-      <w:r>
-        <w:t xml:space="preserve">Il listino verrà usato per registrare e tenere controllati i </w:t>
-      </w:r>
-      <w:r>
-        <w:rPr>
-          <w:b/>
-          <w:bCs/>
-        </w:rPr>
-        <w:t>P</w:t>
-      </w:r>
-      <w:r>
-        <w:rPr>
-          <w:b/>
-          <w:bCs/>
-        </w:rPr>
-        <w:t>agamenti</w:t>
-      </w:r>
-      <w:r>
-        <w:t xml:space="preserve"> in entrata.</w:t>
-      </w:r>
-    </w:p>
-    <w:p>
-      <w:pPr>
-        <w:jc w:val="both"/>
-      </w:pPr>
-      <w:r>
-        <w:t xml:space="preserve">Poiché ogni associazione potrebbe aver bisogno di ammodernare la propria </w:t>
-      </w:r>
-      <w:r>
-        <w:t xml:space="preserve">attrezzatura, ogni associazione tiene conto dei propri </w:t>
-      </w:r>
-      <w:r>
-        <w:rPr>
-          <w:b/>
-          <w:bCs/>
-        </w:rPr>
-        <w:t>Fornitori</w:t>
-      </w:r>
-      <w:r>
-        <w:t>, caratterizzati da:</w:t>
-      </w:r>
-    </w:p>
-    <w:p>
-      <w:pPr>
-        <w:pStyle w:val="Paragrafoelenco"/>
-        <w:numPr>
-          <w:ilvl w:val="0"/>
-          <w:numId w:val="13"/>
-        </w:numPr>
-        <w:jc w:val="both"/>
-      </w:pPr>
-      <w:r>
-        <w:t>partita iva</w:t>
-      </w:r>
-    </w:p>
-    <w:p>
-      <w:pPr>
-        <w:pStyle w:val="Paragrafoelenco"/>
-        <w:numPr>
-          <w:ilvl w:val="0"/>
-          <w:numId w:val="13"/>
-        </w:numPr>
-        <w:jc w:val="both"/>
-      </w:pPr>
-      <w:r>
-        <w:t>nome</w:t>
-      </w:r>
-    </w:p>
-    <w:p>
-      <w:pPr>
-        <w:pStyle w:val="Paragrafoelenco"/>
-        <w:numPr>
-          <w:ilvl w:val="0"/>
-          <w:numId w:val="13"/>
-        </w:numPr>
-        <w:jc w:val="both"/>
-      </w:pPr>
-      <w:r>
-        <w:t>e-mail</w:t>
-      </w:r>
-    </w:p>
-    <w:p>
-      <w:pPr>
-        <w:pStyle w:val="Paragrafoelenco"/>
-        <w:numPr>
-          <w:ilvl w:val="0"/>
-          <w:numId w:val="13"/>
-        </w:numPr>
-        <w:jc w:val="both"/>
-      </w:pPr>
-      <w:r>
-        <w:t>telefono</w:t>
-      </w:r>
-    </w:p>
-    <w:p>
-      <w:pPr>
-        <w:jc w:val="both"/>
-      </w:pPr>
     </w:p>
     <w:p>
       <w:pPr>
@@ -1382,23 +1540,27 @@
         <w:t>2.2 Glossario dei termini</w:t>
       </w:r>
       <w:bookmarkEnd w:id="3"/>
+    </w:p>
+    <w:p>
+      <w:pPr>
+        <w:spacing w:after="0"/>
+      </w:pPr>
     </w:p>
     <w:tbl>
       <w:tblPr>
         <w:tblStyle w:val="Grigliatabella"/>
-        <w:tblW w:w="0" w:type="auto"/>
+        <w:tblW w:w="9634" w:type="dxa"/>
         <w:tblLook w:val="04A0" w:firstRow="1" w:lastRow="0" w:firstColumn="1" w:lastColumn="0" w:noHBand="0" w:noVBand="1"/>
       </w:tblPr>
       <w:tblGrid>
-        <w:gridCol w:w="2407"/>
-        <w:gridCol w:w="3117"/>
-        <w:gridCol w:w="1697"/>
-        <w:gridCol w:w="2407"/>
+        <w:gridCol w:w="2643"/>
+        <w:gridCol w:w="4440"/>
+        <w:gridCol w:w="2551"/>
       </w:tblGrid>
       <w:tr>
         <w:tc>
           <w:tcPr>
-            <w:tcW w:w="2407" w:type="dxa"/>
+            <w:tcW w:w="2643" w:type="dxa"/>
           </w:tcPr>
           <w:p>
             <w:pPr>
@@ -1418,7 +1580,7 @@
         </w:tc>
         <w:tc>
           <w:tcPr>
-            <w:tcW w:w="3117" w:type="dxa"/>
+            <w:tcW w:w="4440" w:type="dxa"/>
           </w:tcPr>
           <w:p>
             <w:pPr>
@@ -1438,27 +1600,7 @@
         </w:tc>
         <w:tc>
           <w:tcPr>
-            <w:tcW w:w="1697" w:type="dxa"/>
-          </w:tcPr>
-          <w:p>
-            <w:pPr>
-              <w:rPr>
-                <w:b/>
-                <w:bCs/>
-              </w:rPr>
-            </w:pPr>
-            <w:r>
-              <w:rPr>
-                <w:b/>
-                <w:bCs/>
-              </w:rPr>
-              <w:t>Sinonimi</w:t>
-            </w:r>
-          </w:p>
-        </w:tc>
-        <w:tc>
-          <w:tcPr>
-            <w:tcW w:w="2407" w:type="dxa"/>
+            <w:tcW w:w="2551" w:type="dxa"/>
           </w:tcPr>
           <w:p>
             <w:pPr>
@@ -1480,7 +1622,7 @@
       <w:tr>
         <w:tc>
           <w:tcPr>
-            <w:tcW w:w="2407" w:type="dxa"/>
+            <w:tcW w:w="2643" w:type="dxa"/>
           </w:tcPr>
           <w:p>
             <w:pPr>
@@ -1493,7 +1635,7 @@
         </w:tc>
         <w:tc>
           <w:tcPr>
-            <w:tcW w:w="3117" w:type="dxa"/>
+            <w:tcW w:w="4440" w:type="dxa"/>
           </w:tcPr>
           <w:p>
             <w:pPr>
@@ -1506,17 +1648,7 @@
         </w:tc>
         <w:tc>
           <w:tcPr>
-            <w:tcW w:w="1697" w:type="dxa"/>
-          </w:tcPr>
-          <w:p>
-            <w:r>
-              <w:t>Ente</w:t>
-            </w:r>
-          </w:p>
-        </w:tc>
-        <w:tc>
-          <w:tcPr>
-            <w:tcW w:w="2407" w:type="dxa"/>
+            <w:tcW w:w="2551" w:type="dxa"/>
           </w:tcPr>
           <w:p>
             <w:r>
@@ -1533,21 +1665,20 @@
       <w:tr>
         <w:tc>
           <w:tcPr>
-            <w:tcW w:w="2407" w:type="dxa"/>
+            <w:tcW w:w="2643" w:type="dxa"/>
           </w:tcPr>
           <w:p>
             <w:pPr>
               <w:jc w:val="center"/>
             </w:pPr>
             <w:r>
-              <w:lastRenderedPageBreak/>
               <w:t>Tesserato</w:t>
             </w:r>
           </w:p>
         </w:tc>
         <w:tc>
           <w:tcPr>
-            <w:tcW w:w="3117" w:type="dxa"/>
+            <w:tcW w:w="4440" w:type="dxa"/>
           </w:tcPr>
           <w:p>
             <w:pPr>
@@ -1560,24 +1691,11 @@
         </w:tc>
         <w:tc>
           <w:tcPr>
-            <w:tcW w:w="1697" w:type="dxa"/>
+            <w:tcW w:w="2551" w:type="dxa"/>
           </w:tcPr>
           <w:p>
             <w:r>
-              <w:t>Persona, Atleta, Arbitro</w:t>
-            </w:r>
-          </w:p>
-        </w:tc>
-        <w:tc>
-          <w:tcPr>
-            <w:tcW w:w="2407" w:type="dxa"/>
-          </w:tcPr>
-          <w:p>
-            <w:r>
-              <w:t>Associazione</w:t>
-            </w:r>
-            <w:r>
-              <w:t>, Campo, Listino, Pagamento</w:t>
+              <w:t>Entità padre di Atleta e Arbitro, collegamento con: Associazione, Campo</w:t>
             </w:r>
           </w:p>
         </w:tc>
@@ -1585,27 +1703,358 @@
       <w:tr>
         <w:tc>
           <w:tcPr>
-            <w:tcW w:w="2407" w:type="dxa"/>
+            <w:tcW w:w="2643" w:type="dxa"/>
           </w:tcPr>
-          <w:p/>
+          <w:p>
+            <w:pPr>
+              <w:jc w:val="center"/>
+            </w:pPr>
+            <w:r>
+              <w:t>Atleta</w:t>
+            </w:r>
+          </w:p>
         </w:tc>
         <w:tc>
           <w:tcPr>
-            <w:tcW w:w="3117" w:type="dxa"/>
+            <w:tcW w:w="4440" w:type="dxa"/>
           </w:tcPr>
-          <w:p/>
+          <w:p>
+            <w:pPr>
+              <w:jc w:val="both"/>
+            </w:pPr>
+            <w:r>
+              <w:t>Tesserato semplice che può esclusivamente prenotare i campi sportivi.</w:t>
+            </w:r>
+          </w:p>
         </w:tc>
         <w:tc>
           <w:tcPr>
-            <w:tcW w:w="1697" w:type="dxa"/>
+            <w:tcW w:w="2551" w:type="dxa"/>
           </w:tcPr>
-          <w:p/>
+          <w:p>
+            <w:r>
+              <w:t>Listino, Campo</w:t>
+            </w:r>
+          </w:p>
+        </w:tc>
+      </w:tr>
+      <w:tr>
+        <w:tc>
+          <w:tcPr>
+            <w:tcW w:w="2643" w:type="dxa"/>
+          </w:tcPr>
+          <w:p>
+            <w:pPr>
+              <w:jc w:val="center"/>
+            </w:pPr>
+            <w:r>
+              <w:t>Arbitro</w:t>
+            </w:r>
+          </w:p>
         </w:tc>
         <w:tc>
           <w:tcPr>
-            <w:tcW w:w="2407" w:type="dxa"/>
+            <w:tcW w:w="4440" w:type="dxa"/>
           </w:tcPr>
-          <w:p/>
+          <w:p>
+            <w:pPr>
+              <w:jc w:val="both"/>
+            </w:pPr>
+            <w:r>
+              <w:t xml:space="preserve">Tesserato che viene registrato e può essere chiamato </w:t>
+            </w:r>
+            <w:r>
+              <w:t>per svolgere il ruolo di arbitro, inoltre in quanto tesserato può anche prenotare i campi sportivi.</w:t>
+            </w:r>
+          </w:p>
+        </w:tc>
+        <w:tc>
+          <w:tcPr>
+            <w:tcW w:w="2551" w:type="dxa"/>
+          </w:tcPr>
+          <w:p>
+            <w:r>
+              <w:t>Pagamenti</w:t>
+            </w:r>
+          </w:p>
+        </w:tc>
+      </w:tr>
+      <w:tr>
+        <w:tc>
+          <w:tcPr>
+            <w:tcW w:w="2643" w:type="dxa"/>
+          </w:tcPr>
+          <w:p>
+            <w:pPr>
+              <w:jc w:val="center"/>
+            </w:pPr>
+            <w:r>
+              <w:t>Sede</w:t>
+            </w:r>
+          </w:p>
+        </w:tc>
+        <w:tc>
+          <w:tcPr>
+            <w:tcW w:w="4440" w:type="dxa"/>
+          </w:tcPr>
+          <w:p>
+            <w:pPr>
+              <w:jc w:val="both"/>
+            </w:pPr>
+            <w:r>
+              <w:t>Sede</w:t>
+            </w:r>
+            <w:r>
+              <w:t xml:space="preserve"> fisica</w:t>
+            </w:r>
+            <w:r>
+              <w:t xml:space="preserve"> in cui si trovano i campi sportivi dell’associazione.</w:t>
+            </w:r>
+          </w:p>
+        </w:tc>
+        <w:tc>
+          <w:tcPr>
+            <w:tcW w:w="2551" w:type="dxa"/>
+          </w:tcPr>
+          <w:p>
+            <w:r>
+              <w:t>Città, Associazione, Campo</w:t>
+            </w:r>
+          </w:p>
+        </w:tc>
+      </w:tr>
+      <w:tr>
+        <w:tc>
+          <w:tcPr>
+            <w:tcW w:w="2643" w:type="dxa"/>
+          </w:tcPr>
+          <w:p>
+            <w:pPr>
+              <w:jc w:val="center"/>
+            </w:pPr>
+            <w:r>
+              <w:t>Città</w:t>
+            </w:r>
+          </w:p>
+        </w:tc>
+        <w:tc>
+          <w:tcPr>
+            <w:tcW w:w="4440" w:type="dxa"/>
+          </w:tcPr>
+          <w:p>
+            <w:pPr>
+              <w:jc w:val="both"/>
+            </w:pPr>
+            <w:r>
+              <w:t>Elenco delle varie città sul territorio nazionale.</w:t>
+            </w:r>
+          </w:p>
+        </w:tc>
+        <w:tc>
+          <w:tcPr>
+            <w:tcW w:w="2551" w:type="dxa"/>
+          </w:tcPr>
+          <w:p>
+            <w:r>
+              <w:t>Sede</w:t>
+            </w:r>
+          </w:p>
+        </w:tc>
+      </w:tr>
+      <w:tr>
+        <w:tc>
+          <w:tcPr>
+            <w:tcW w:w="2643" w:type="dxa"/>
+          </w:tcPr>
+          <w:p>
+            <w:pPr>
+              <w:jc w:val="center"/>
+            </w:pPr>
+            <w:r>
+              <w:t>Campo</w:t>
+            </w:r>
+          </w:p>
+        </w:tc>
+        <w:tc>
+          <w:tcPr>
+            <w:tcW w:w="4440" w:type="dxa"/>
+          </w:tcPr>
+          <w:p>
+            <w:pPr>
+              <w:jc w:val="both"/>
+            </w:pPr>
+            <w:r>
+              <w:t>Campo sportivo che i tesserati delle associazioni possono prenotare.</w:t>
+            </w:r>
+          </w:p>
+        </w:tc>
+        <w:tc>
+          <w:tcPr>
+            <w:tcW w:w="2551" w:type="dxa"/>
+          </w:tcPr>
+          <w:p>
+            <w:r>
+              <w:t xml:space="preserve">Entità padre di Calcio, Basket e Tennis, collegamento con: </w:t>
+            </w:r>
+            <w:r>
+              <w:t>Sede, Tesserato</w:t>
+            </w:r>
+            <w:r>
+              <w:t>, Listino</w:t>
+            </w:r>
+          </w:p>
+        </w:tc>
+      </w:tr>
+      <w:tr>
+        <w:tc>
+          <w:tcPr>
+            <w:tcW w:w="2643" w:type="dxa"/>
+          </w:tcPr>
+          <w:p>
+            <w:pPr>
+              <w:jc w:val="center"/>
+            </w:pPr>
+            <w:r>
+              <w:t>Pagamenti</w:t>
+            </w:r>
+          </w:p>
+        </w:tc>
+        <w:tc>
+          <w:tcPr>
+            <w:tcW w:w="4440" w:type="dxa"/>
+          </w:tcPr>
+          <w:p>
+            <w:pPr>
+              <w:jc w:val="both"/>
+            </w:pPr>
+            <w:r>
+              <w:t>Resoconto dei vari pagamenti.</w:t>
+            </w:r>
+          </w:p>
+        </w:tc>
+        <w:tc>
+          <w:tcPr>
+            <w:tcW w:w="2551" w:type="dxa"/>
+          </w:tcPr>
+          <w:p>
+            <w:r>
+              <w:t>Entità padre di Entrate e Uscite</w:t>
+            </w:r>
+          </w:p>
+        </w:tc>
+      </w:tr>
+      <w:tr>
+        <w:tc>
+          <w:tcPr>
+            <w:tcW w:w="2643" w:type="dxa"/>
+          </w:tcPr>
+          <w:p>
+            <w:pPr>
+              <w:jc w:val="center"/>
+            </w:pPr>
+            <w:r>
+              <w:t>Entrate</w:t>
+            </w:r>
+          </w:p>
+        </w:tc>
+        <w:tc>
+          <w:tcPr>
+            <w:tcW w:w="4440" w:type="dxa"/>
+          </w:tcPr>
+          <w:p>
+            <w:pPr>
+              <w:jc w:val="both"/>
+            </w:pPr>
+            <w:r>
+              <w:t>Registro di tutte le entrate provenienti dall’affitto dei campi per ogni associazione.</w:t>
+            </w:r>
+          </w:p>
+        </w:tc>
+        <w:tc>
+          <w:tcPr>
+            <w:tcW w:w="2551" w:type="dxa"/>
+          </w:tcPr>
+          <w:p>
+            <w:r>
+              <w:t>Atleta, Listino</w:t>
+            </w:r>
+          </w:p>
+        </w:tc>
+      </w:tr>
+      <w:tr>
+        <w:tc>
+          <w:tcPr>
+            <w:tcW w:w="2643" w:type="dxa"/>
+          </w:tcPr>
+          <w:p>
+            <w:pPr>
+              <w:jc w:val="center"/>
+            </w:pPr>
+            <w:r>
+              <w:t>Uscite</w:t>
+            </w:r>
+          </w:p>
+        </w:tc>
+        <w:tc>
+          <w:tcPr>
+            <w:tcW w:w="4440" w:type="dxa"/>
+          </w:tcPr>
+          <w:p>
+            <w:pPr>
+              <w:jc w:val="both"/>
+            </w:pPr>
+            <w:r>
+              <w:t>Registro dei pagamenti eseguiti verso fornitori o arbitri.</w:t>
+            </w:r>
+          </w:p>
+        </w:tc>
+        <w:tc>
+          <w:tcPr>
+            <w:tcW w:w="2551" w:type="dxa"/>
+          </w:tcPr>
+          <w:p>
+            <w:r>
+              <w:t>Arbitro, Fornitore</w:t>
+            </w:r>
+          </w:p>
+        </w:tc>
+      </w:tr>
+      <w:tr>
+        <w:tc>
+          <w:tcPr>
+            <w:tcW w:w="2643" w:type="dxa"/>
+          </w:tcPr>
+          <w:p>
+            <w:pPr>
+              <w:jc w:val="center"/>
+            </w:pPr>
+            <w:r>
+              <w:t>Fornitore</w:t>
+            </w:r>
+          </w:p>
+        </w:tc>
+        <w:tc>
+          <w:tcPr>
+            <w:tcW w:w="4440" w:type="dxa"/>
+          </w:tcPr>
+          <w:p>
+            <w:pPr>
+              <w:jc w:val="both"/>
+            </w:pPr>
+            <w:r>
+              <w:t>Azienda, società o altro ente che si occupa della vendita di attrezzature sportive e con il quale una o più associazioni hanno contatto.</w:t>
+            </w:r>
+          </w:p>
+        </w:tc>
+        <w:tc>
+          <w:tcPr>
+            <w:tcW w:w="2551" w:type="dxa"/>
+          </w:tcPr>
+          <w:p>
+            <w:r>
+              <w:t>Uscite, Associazione</w:t>
+            </w:r>
+          </w:p>
         </w:tc>
       </w:tr>
     </w:tbl>
@@ -1629,6 +2078,7 @@
     <w:p>
       <w:pPr>
         <w:pStyle w:val="Titolo2"/>
+        <w:spacing w:line="360" w:lineRule="auto"/>
       </w:pPr>
       <w:bookmarkStart w:id="5" w:name="_Toc59990920"/>
       <w:r>
@@ -1636,7 +2086,6 @@
       </w:r>
       <w:bookmarkEnd w:id="5"/>
     </w:p>
-    <w:p/>
     <w:p>
       <w:pPr>
         <w:rPr>
@@ -1687,10 +2136,383 @@
           <w:u w:val="single"/>
         </w:rPr>
       </w:pPr>
+      <w:proofErr w:type="spellStart"/>
       <w:r>
         <w:rPr>
           <w:u w:val="single"/>
         </w:rPr>
+        <w:lastRenderedPageBreak/>
+        <w:t>Cod</w:t>
+      </w:r>
+      <w:r>
+        <w:rPr>
+          <w:u w:val="single"/>
+        </w:rPr>
+        <w:t>ass</w:t>
+      </w:r>
+      <w:proofErr w:type="spellEnd"/>
+    </w:p>
+    <w:p>
+      <w:pPr>
+        <w:pStyle w:val="Paragrafoelenco"/>
+        <w:numPr>
+          <w:ilvl w:val="0"/>
+          <w:numId w:val="1"/>
+        </w:numPr>
+        <w:rPr>
+          <w:b/>
+          <w:bCs/>
+        </w:rPr>
+      </w:pPr>
+      <w:r>
+        <w:t>Nome</w:t>
+      </w:r>
+    </w:p>
+    <w:p>
+      <w:pPr>
+        <w:pStyle w:val="Paragrafoelenco"/>
+        <w:numPr>
+          <w:ilvl w:val="0"/>
+          <w:numId w:val="1"/>
+        </w:numPr>
+        <w:rPr>
+          <w:b/>
+          <w:bCs/>
+        </w:rPr>
+      </w:pPr>
+      <w:r>
+        <w:t>Sito web</w:t>
+      </w:r>
+    </w:p>
+    <w:p>
+      <w:pPr>
+        <w:pStyle w:val="Paragrafoelenco"/>
+        <w:numPr>
+          <w:ilvl w:val="0"/>
+          <w:numId w:val="1"/>
+        </w:numPr>
+        <w:rPr>
+          <w:b/>
+          <w:bCs/>
+        </w:rPr>
+      </w:pPr>
+      <w:r>
+        <w:t>E-mail</w:t>
+      </w:r>
+    </w:p>
+    <w:p>
+      <w:pPr>
+        <w:pStyle w:val="Paragrafoelenco"/>
+        <w:numPr>
+          <w:ilvl w:val="0"/>
+          <w:numId w:val="1"/>
+        </w:numPr>
+        <w:rPr>
+          <w:b/>
+          <w:bCs/>
+        </w:rPr>
+      </w:pPr>
+      <w:r>
+        <w:t>Password</w:t>
+      </w:r>
+    </w:p>
+    <w:p>
+      <w:pPr>
+        <w:rPr>
+          <w:b/>
+          <w:bCs/>
+        </w:rPr>
+      </w:pPr>
+      <w:r>
+        <w:rPr>
+          <w:b/>
+          <w:bCs/>
+        </w:rPr>
+        <w:t>Tesserato:</w:t>
+      </w:r>
+    </w:p>
+    <w:p>
+      <w:pPr>
+        <w:pStyle w:val="Paragrafoelenco"/>
+        <w:numPr>
+          <w:ilvl w:val="0"/>
+          <w:numId w:val="2"/>
+        </w:numPr>
+        <w:rPr>
+          <w:b/>
+          <w:bCs/>
+          <w:u w:val="single"/>
+        </w:rPr>
+      </w:pPr>
+      <w:r>
+        <w:rPr>
+          <w:u w:val="single"/>
+        </w:rPr>
+        <w:t>CF</w:t>
+      </w:r>
+    </w:p>
+    <w:p>
+      <w:pPr>
+        <w:pStyle w:val="Paragrafoelenco"/>
+        <w:numPr>
+          <w:ilvl w:val="0"/>
+          <w:numId w:val="2"/>
+        </w:numPr>
+        <w:rPr>
+          <w:b/>
+          <w:bCs/>
+        </w:rPr>
+      </w:pPr>
+      <w:r>
+        <w:t>Nome</w:t>
+      </w:r>
+    </w:p>
+    <w:p>
+      <w:pPr>
+        <w:pStyle w:val="Paragrafoelenco"/>
+        <w:numPr>
+          <w:ilvl w:val="0"/>
+          <w:numId w:val="2"/>
+        </w:numPr>
+        <w:rPr>
+          <w:b/>
+          <w:bCs/>
+        </w:rPr>
+      </w:pPr>
+      <w:r>
+        <w:t>Cognome</w:t>
+      </w:r>
+    </w:p>
+    <w:p>
+      <w:pPr>
+        <w:pStyle w:val="Paragrafoelenco"/>
+        <w:numPr>
+          <w:ilvl w:val="0"/>
+          <w:numId w:val="2"/>
+        </w:numPr>
+        <w:rPr>
+          <w:b/>
+          <w:bCs/>
+        </w:rPr>
+      </w:pPr>
+      <w:r>
+        <w:t>Data di nascita</w:t>
+      </w:r>
+    </w:p>
+    <w:p>
+      <w:pPr>
+        <w:pStyle w:val="Paragrafoelenco"/>
+        <w:numPr>
+          <w:ilvl w:val="0"/>
+          <w:numId w:val="2"/>
+        </w:numPr>
+        <w:rPr>
+          <w:b/>
+          <w:bCs/>
+        </w:rPr>
+      </w:pPr>
+      <w:r>
+        <w:t>E-mail</w:t>
+      </w:r>
+    </w:p>
+    <w:p>
+      <w:pPr>
+        <w:pStyle w:val="Paragrafoelenco"/>
+        <w:numPr>
+          <w:ilvl w:val="0"/>
+          <w:numId w:val="2"/>
+        </w:numPr>
+        <w:rPr>
+          <w:b/>
+          <w:bCs/>
+        </w:rPr>
+      </w:pPr>
+      <w:r>
+        <w:t>Cellulare</w:t>
+      </w:r>
+    </w:p>
+    <w:p>
+      <w:pPr>
+        <w:pStyle w:val="Paragrafoelenco"/>
+        <w:numPr>
+          <w:ilvl w:val="0"/>
+          <w:numId w:val="2"/>
+        </w:numPr>
+        <w:rPr>
+          <w:b/>
+          <w:bCs/>
+        </w:rPr>
+      </w:pPr>
+      <w:r>
+        <w:t>Password</w:t>
+      </w:r>
+    </w:p>
+    <w:p>
+      <w:pPr>
+        <w:rPr>
+          <w:b/>
+          <w:bCs/>
+        </w:rPr>
+      </w:pPr>
+      <w:r>
+        <w:rPr>
+          <w:b/>
+          <w:bCs/>
+        </w:rPr>
+        <w:t>Sede:</w:t>
+      </w:r>
+    </w:p>
+    <w:p>
+      <w:pPr>
+        <w:pStyle w:val="Paragrafoelenco"/>
+        <w:numPr>
+          <w:ilvl w:val="0"/>
+          <w:numId w:val="3"/>
+        </w:numPr>
+        <w:rPr>
+          <w:b/>
+          <w:bCs/>
+        </w:rPr>
+      </w:pPr>
+      <w:r>
+        <w:t>Indirizzo</w:t>
+      </w:r>
+    </w:p>
+    <w:p>
+      <w:pPr>
+        <w:pStyle w:val="Paragrafoelenco"/>
+        <w:numPr>
+          <w:ilvl w:val="0"/>
+          <w:numId w:val="3"/>
+        </w:numPr>
+        <w:rPr>
+          <w:b/>
+          <w:bCs/>
+        </w:rPr>
+      </w:pPr>
+      <w:r>
+        <w:t>Telefono</w:t>
+      </w:r>
+    </w:p>
+    <w:p>
+      <w:pPr>
+        <w:pStyle w:val="Paragrafoelenco"/>
+        <w:numPr>
+          <w:ilvl w:val="0"/>
+          <w:numId w:val="3"/>
+        </w:numPr>
+        <w:rPr>
+          <w:b/>
+          <w:bCs/>
+        </w:rPr>
+      </w:pPr>
+      <w:r>
+        <w:t>Nome (es. Polisportiva Rossi Mestre)</w:t>
+      </w:r>
+    </w:p>
+    <w:p>
+      <w:pPr>
+        <w:rPr>
+          <w:b/>
+          <w:bCs/>
+        </w:rPr>
+      </w:pPr>
+      <w:r>
+        <w:rPr>
+          <w:b/>
+          <w:bCs/>
+        </w:rPr>
+        <w:t>Città:</w:t>
+      </w:r>
+    </w:p>
+    <w:p>
+      <w:pPr>
+        <w:pStyle w:val="Paragrafoelenco"/>
+        <w:numPr>
+          <w:ilvl w:val="0"/>
+          <w:numId w:val="4"/>
+        </w:numPr>
+        <w:rPr>
+          <w:b/>
+          <w:bCs/>
+        </w:rPr>
+      </w:pPr>
+      <w:r>
+        <w:rPr>
+          <w:u w:val="single"/>
+        </w:rPr>
+        <w:t>Provincia</w:t>
+      </w:r>
+      <w:r>
+        <w:t xml:space="preserve"> (2 lettere; es. VE)</w:t>
+      </w:r>
+    </w:p>
+    <w:p>
+      <w:pPr>
+        <w:pStyle w:val="Paragrafoelenco"/>
+        <w:numPr>
+          <w:ilvl w:val="0"/>
+          <w:numId w:val="4"/>
+        </w:numPr>
+        <w:rPr>
+          <w:b/>
+          <w:bCs/>
+        </w:rPr>
+      </w:pPr>
+      <w:r>
+        <w:rPr>
+          <w:u w:val="single"/>
+        </w:rPr>
+        <w:t>CAP</w:t>
+      </w:r>
+    </w:p>
+    <w:p>
+      <w:pPr>
+        <w:pStyle w:val="Paragrafoelenco"/>
+        <w:numPr>
+          <w:ilvl w:val="0"/>
+          <w:numId w:val="4"/>
+        </w:numPr>
+        <w:rPr>
+          <w:b/>
+          <w:bCs/>
+        </w:rPr>
+      </w:pPr>
+      <w:r>
+        <w:t xml:space="preserve">Nome </w:t>
+      </w:r>
+      <w:r>
+        <w:t>(es. San Donà di Piave)</w:t>
+      </w:r>
+    </w:p>
+    <w:p>
+      <w:pPr>
+        <w:rPr>
+          <w:b/>
+          <w:bCs/>
+        </w:rPr>
+      </w:pPr>
+      <w:r>
+        <w:rPr>
+          <w:b/>
+          <w:bCs/>
+        </w:rPr>
+        <w:t>Fornitore:</w:t>
+      </w:r>
+    </w:p>
+    <w:p>
+      <w:pPr>
+        <w:pStyle w:val="Paragrafoelenco"/>
+        <w:numPr>
+          <w:ilvl w:val="0"/>
+          <w:numId w:val="5"/>
+        </w:numPr>
+        <w:rPr>
+          <w:b/>
+          <w:bCs/>
+        </w:rPr>
+      </w:pPr>
+      <w:r>
         <w:t>Codice</w:t>
       </w:r>
     </w:p>
@@ -1699,7 +2521,23 @@
         <w:pStyle w:val="Paragrafoelenco"/>
         <w:numPr>
           <w:ilvl w:val="0"/>
-          <w:numId w:val="1"/>
+          <w:numId w:val="5"/>
+        </w:numPr>
+        <w:rPr>
+          <w:b/>
+          <w:bCs/>
+        </w:rPr>
+      </w:pPr>
+      <w:r>
+        <w:t>P.IVA</w:t>
+      </w:r>
+    </w:p>
+    <w:p>
+      <w:pPr>
+        <w:pStyle w:val="Paragrafoelenco"/>
+        <w:numPr>
+          <w:ilvl w:val="0"/>
+          <w:numId w:val="5"/>
         </w:numPr>
         <w:rPr>
           <w:b/>
@@ -1715,23 +2553,7 @@
         <w:pStyle w:val="Paragrafoelenco"/>
         <w:numPr>
           <w:ilvl w:val="0"/>
-          <w:numId w:val="1"/>
-        </w:numPr>
-        <w:rPr>
-          <w:b/>
-          <w:bCs/>
-        </w:rPr>
-      </w:pPr>
-      <w:r>
-        <w:t>Sito web</w:t>
-      </w:r>
-    </w:p>
-    <w:p>
-      <w:pPr>
-        <w:pStyle w:val="Paragrafoelenco"/>
-        <w:numPr>
-          <w:ilvl w:val="0"/>
-          <w:numId w:val="1"/>
+          <w:numId w:val="5"/>
         </w:numPr>
         <w:rPr>
           <w:b/>
@@ -1747,306 +2569,6 @@
         <w:pStyle w:val="Paragrafoelenco"/>
         <w:numPr>
           <w:ilvl w:val="0"/>
-          <w:numId w:val="1"/>
-        </w:numPr>
-        <w:rPr>
-          <w:b/>
-          <w:bCs/>
-        </w:rPr>
-      </w:pPr>
-      <w:r>
-        <w:t>Password</w:t>
-      </w:r>
-    </w:p>
-    <w:p>
-      <w:pPr>
-        <w:rPr>
-          <w:b/>
-          <w:bCs/>
-        </w:rPr>
-      </w:pPr>
-      <w:r>
-        <w:rPr>
-          <w:b/>
-          <w:bCs/>
-        </w:rPr>
-        <w:t>Tesserato:</w:t>
-      </w:r>
-    </w:p>
-    <w:p>
-      <w:pPr>
-        <w:pStyle w:val="Paragrafoelenco"/>
-        <w:numPr>
-          <w:ilvl w:val="0"/>
-          <w:numId w:val="2"/>
-        </w:numPr>
-        <w:rPr>
-          <w:b/>
-          <w:bCs/>
-          <w:u w:val="single"/>
-        </w:rPr>
-      </w:pPr>
-      <w:r>
-        <w:rPr>
-          <w:u w:val="single"/>
-        </w:rPr>
-        <w:t>Codice fiscale</w:t>
-      </w:r>
-    </w:p>
-    <w:p>
-      <w:pPr>
-        <w:pStyle w:val="Paragrafoelenco"/>
-        <w:numPr>
-          <w:ilvl w:val="0"/>
-          <w:numId w:val="2"/>
-        </w:numPr>
-        <w:rPr>
-          <w:b/>
-          <w:bCs/>
-        </w:rPr>
-      </w:pPr>
-      <w:r>
-        <w:t>Nome</w:t>
-      </w:r>
-    </w:p>
-    <w:p>
-      <w:pPr>
-        <w:pStyle w:val="Paragrafoelenco"/>
-        <w:numPr>
-          <w:ilvl w:val="0"/>
-          <w:numId w:val="2"/>
-        </w:numPr>
-        <w:rPr>
-          <w:b/>
-          <w:bCs/>
-        </w:rPr>
-      </w:pPr>
-      <w:r>
-        <w:t>Cognome</w:t>
-      </w:r>
-    </w:p>
-    <w:p>
-      <w:pPr>
-        <w:pStyle w:val="Paragrafoelenco"/>
-        <w:numPr>
-          <w:ilvl w:val="0"/>
-          <w:numId w:val="2"/>
-        </w:numPr>
-        <w:rPr>
-          <w:b/>
-          <w:bCs/>
-        </w:rPr>
-      </w:pPr>
-      <w:r>
-        <w:t>Data di nascita</w:t>
-      </w:r>
-    </w:p>
-    <w:p>
-      <w:pPr>
-        <w:pStyle w:val="Paragrafoelenco"/>
-        <w:numPr>
-          <w:ilvl w:val="0"/>
-          <w:numId w:val="2"/>
-        </w:numPr>
-        <w:rPr>
-          <w:b/>
-          <w:bCs/>
-        </w:rPr>
-      </w:pPr>
-      <w:r>
-        <w:t>E-mail</w:t>
-      </w:r>
-    </w:p>
-    <w:p>
-      <w:pPr>
-        <w:pStyle w:val="Paragrafoelenco"/>
-        <w:numPr>
-          <w:ilvl w:val="0"/>
-          <w:numId w:val="2"/>
-        </w:numPr>
-        <w:rPr>
-          <w:b/>
-          <w:bCs/>
-        </w:rPr>
-      </w:pPr>
-      <w:r>
-        <w:t>Cellulare</w:t>
-      </w:r>
-    </w:p>
-    <w:p>
-      <w:pPr>
-        <w:pStyle w:val="Paragrafoelenco"/>
-        <w:numPr>
-          <w:ilvl w:val="0"/>
-          <w:numId w:val="2"/>
-        </w:numPr>
-        <w:rPr>
-          <w:b/>
-          <w:bCs/>
-        </w:rPr>
-      </w:pPr>
-      <w:r>
-        <w:t>Password</w:t>
-      </w:r>
-    </w:p>
-    <w:p>
-      <w:pPr>
-        <w:rPr>
-          <w:b/>
-          <w:bCs/>
-        </w:rPr>
-      </w:pPr>
-      <w:r>
-        <w:rPr>
-          <w:b/>
-          <w:bCs/>
-        </w:rPr>
-        <w:t>Sede:</w:t>
-      </w:r>
-    </w:p>
-    <w:p>
-      <w:pPr>
-        <w:pStyle w:val="Paragrafoelenco"/>
-        <w:numPr>
-          <w:ilvl w:val="0"/>
-          <w:numId w:val="3"/>
-        </w:numPr>
-        <w:rPr>
-          <w:b/>
-          <w:bCs/>
-        </w:rPr>
-      </w:pPr>
-      <w:r>
-        <w:t>Indirizzo</w:t>
-      </w:r>
-    </w:p>
-    <w:p>
-      <w:pPr>
-        <w:pStyle w:val="Paragrafoelenco"/>
-        <w:numPr>
-          <w:ilvl w:val="0"/>
-          <w:numId w:val="3"/>
-        </w:numPr>
-        <w:rPr>
-          <w:b/>
-          <w:bCs/>
-        </w:rPr>
-      </w:pPr>
-      <w:r>
-        <w:t>Telefono</w:t>
-      </w:r>
-    </w:p>
-    <w:p>
-      <w:pPr>
-        <w:pStyle w:val="Paragrafoelenco"/>
-        <w:numPr>
-          <w:ilvl w:val="0"/>
-          <w:numId w:val="3"/>
-        </w:numPr>
-        <w:rPr>
-          <w:b/>
-          <w:bCs/>
-        </w:rPr>
-      </w:pPr>
-      <w:r>
-        <w:t>Nome (es. Polisportiva Rossi Mestre)</w:t>
-      </w:r>
-    </w:p>
-    <w:p>
-      <w:pPr>
-        <w:rPr>
-          <w:b/>
-          <w:bCs/>
-        </w:rPr>
-      </w:pPr>
-      <w:r>
-        <w:rPr>
-          <w:b/>
-          <w:bCs/>
-        </w:rPr>
-        <w:t>Città:</w:t>
-      </w:r>
-    </w:p>
-    <w:p>
-      <w:pPr>
-        <w:pStyle w:val="Paragrafoelenco"/>
-        <w:numPr>
-          <w:ilvl w:val="0"/>
-          <w:numId w:val="4"/>
-        </w:numPr>
-        <w:rPr>
-          <w:b/>
-          <w:bCs/>
-        </w:rPr>
-      </w:pPr>
-      <w:r>
-        <w:rPr>
-          <w:u w:val="single"/>
-        </w:rPr>
-        <w:t>Provincia</w:t>
-      </w:r>
-      <w:r>
-        <w:t xml:space="preserve"> (2 lettere; es. VE)</w:t>
-      </w:r>
-    </w:p>
-    <w:p>
-      <w:pPr>
-        <w:pStyle w:val="Paragrafoelenco"/>
-        <w:numPr>
-          <w:ilvl w:val="0"/>
-          <w:numId w:val="4"/>
-        </w:numPr>
-        <w:rPr>
-          <w:b/>
-          <w:bCs/>
-        </w:rPr>
-      </w:pPr>
-      <w:r>
-        <w:rPr>
-          <w:u w:val="single"/>
-        </w:rPr>
-        <w:t>CAP</w:t>
-      </w:r>
-    </w:p>
-    <w:p>
-      <w:pPr>
-        <w:pStyle w:val="Paragrafoelenco"/>
-        <w:numPr>
-          <w:ilvl w:val="0"/>
-          <w:numId w:val="4"/>
-        </w:numPr>
-        <w:rPr>
-          <w:b/>
-          <w:bCs/>
-        </w:rPr>
-      </w:pPr>
-      <w:r>
-        <w:t xml:space="preserve">Nome </w:t>
-      </w:r>
-      <w:r>
-        <w:t>(es. San Donà di Piave)</w:t>
-      </w:r>
-    </w:p>
-    <w:p>
-      <w:pPr>
-        <w:rPr>
-          <w:b/>
-          <w:bCs/>
-        </w:rPr>
-      </w:pPr>
-      <w:r>
-        <w:rPr>
-          <w:b/>
-          <w:bCs/>
-        </w:rPr>
-        <w:t>Fornitore:</w:t>
-      </w:r>
-    </w:p>
-    <w:p>
-      <w:pPr>
-        <w:pStyle w:val="Paragrafoelenco"/>
-        <w:numPr>
-          <w:ilvl w:val="0"/>
           <w:numId w:val="5"/>
         </w:numPr>
         <w:rPr>
@@ -2055,71 +2577,6 @@
         </w:rPr>
       </w:pPr>
       <w:r>
-        <w:t>Codice</w:t>
-      </w:r>
-    </w:p>
-    <w:p>
-      <w:pPr>
-        <w:pStyle w:val="Paragrafoelenco"/>
-        <w:numPr>
-          <w:ilvl w:val="0"/>
-          <w:numId w:val="5"/>
-        </w:numPr>
-        <w:rPr>
-          <w:b/>
-          <w:bCs/>
-        </w:rPr>
-      </w:pPr>
-      <w:r>
-        <w:t>P.IVA</w:t>
-      </w:r>
-    </w:p>
-    <w:p>
-      <w:pPr>
-        <w:pStyle w:val="Paragrafoelenco"/>
-        <w:numPr>
-          <w:ilvl w:val="0"/>
-          <w:numId w:val="5"/>
-        </w:numPr>
-        <w:rPr>
-          <w:b/>
-          <w:bCs/>
-        </w:rPr>
-      </w:pPr>
-      <w:r>
-        <w:t>Nome</w:t>
-      </w:r>
-    </w:p>
-    <w:p>
-      <w:pPr>
-        <w:pStyle w:val="Paragrafoelenco"/>
-        <w:numPr>
-          <w:ilvl w:val="0"/>
-          <w:numId w:val="5"/>
-        </w:numPr>
-        <w:rPr>
-          <w:b/>
-          <w:bCs/>
-        </w:rPr>
-      </w:pPr>
-      <w:r>
-        <w:t>E-mail</w:t>
-      </w:r>
-    </w:p>
-    <w:p>
-      <w:pPr>
-        <w:pStyle w:val="Paragrafoelenco"/>
-        <w:numPr>
-          <w:ilvl w:val="0"/>
-          <w:numId w:val="5"/>
-        </w:numPr>
-        <w:rPr>
-          <w:b/>
-          <w:bCs/>
-        </w:rPr>
-      </w:pPr>
-      <w:r>
-        <w:lastRenderedPageBreak/>
         <w:t>Telefono</w:t>
       </w:r>
     </w:p>
@@ -2353,6 +2810,7 @@
         </w:rPr>
       </w:pPr>
       <w:r>
+        <w:lastRenderedPageBreak/>
         <w:t>Codice progressivo (forse inutile, possiamo usare la data e i campi ottenuti dalle relazioni)</w:t>
       </w:r>
     </w:p>
@@ -2408,17 +2866,175 @@
       </w:pPr>
       <w:bookmarkStart w:id="7" w:name="_Toc59990922"/>
       <w:r>
-        <w:t xml:space="preserve">4.1 Ristrutturazione </w:t>
-      </w:r>
-      <w:proofErr w:type="spellStart"/>
-      <w:r>
-        <w:t>ecc</w:t>
-      </w:r>
-      <w:proofErr w:type="spellEnd"/>
-      <w:r>
-        <w:t>…</w:t>
+        <w:t>4.1 Ristrutturazione</w:t>
       </w:r>
       <w:bookmarkEnd w:id="7"/>
+      <w:r>
+        <w:t xml:space="preserve"> dello schema</w:t>
+      </w:r>
+    </w:p>
+    <w:p>
+      <w:pPr>
+        <w:pStyle w:val="Titolo3"/>
+      </w:pPr>
+      <w:r>
+        <w:t>4.1.1 Analisi delle ridondanze</w:t>
+      </w:r>
+    </w:p>
+    <w:p/>
+    <w:p/>
+    <w:p>
+      <w:pPr>
+        <w:pStyle w:val="Titolo3"/>
+        <w:spacing w:line="360" w:lineRule="auto"/>
+      </w:pPr>
+      <w:r>
+        <w:t xml:space="preserve">4.1.2 Eliminazione delle generalizzazioni ( </w:t>
+      </w:r>
+      <w:r>
+        <w:sym w:font="Wingdings" w:char="F0DF"/>
+      </w:r>
+      <w:r>
+        <w:t xml:space="preserve"> generalizzazione totale, </w:t>
+      </w:r>
+      <w:r>
+        <w:sym w:font="Wingdings" w:char="F0DF"/>
+      </w:r>
+      <w:r>
+        <w:t xml:space="preserve"> generalizzazione parziale)</w:t>
+      </w:r>
+    </w:p>
+    <w:tbl>
+      <w:tblPr>
+        <w:tblStyle w:val="Grigliatabellachiara"/>
+        <w:tblW w:w="0" w:type="auto"/>
+        <w:tblLook w:val="04A0" w:firstRow="1" w:lastRow="0" w:firstColumn="1" w:lastColumn="0" w:noHBand="0" w:noVBand="1"/>
+      </w:tblPr>
+      <w:tblGrid>
+        <w:gridCol w:w="4814"/>
+        <w:gridCol w:w="4814"/>
+      </w:tblGrid>
+      <w:tr>
+        <w:tc>
+          <w:tcPr>
+            <w:tcW w:w="4814" w:type="dxa"/>
+            <w:shd w:val="clear" w:color="auto" w:fill="E7E6E6" w:themeFill="background2"/>
+          </w:tcPr>
+          <w:p>
+            <w:pPr>
+              <w:rPr>
+                <w:b/>
+                <w:bCs/>
+              </w:rPr>
+            </w:pPr>
+            <w:r>
+              <w:rPr>
+                <w:b/>
+                <w:bCs/>
+              </w:rPr>
+              <w:t>Generalizzazioni</w:t>
+            </w:r>
+          </w:p>
+        </w:tc>
+        <w:tc>
+          <w:tcPr>
+            <w:tcW w:w="4814" w:type="dxa"/>
+            <w:shd w:val="clear" w:color="auto" w:fill="E7E6E6" w:themeFill="background2"/>
+          </w:tcPr>
+          <w:p>
+            <w:pPr>
+              <w:rPr>
+                <w:b/>
+                <w:bCs/>
+              </w:rPr>
+            </w:pPr>
+            <w:r>
+              <w:rPr>
+                <w:b/>
+                <w:bCs/>
+              </w:rPr>
+              <w:t>Risoluzione</w:t>
+            </w:r>
+          </w:p>
+        </w:tc>
+      </w:tr>
+      <w:tr>
+        <w:tc>
+          <w:tcPr>
+            <w:tcW w:w="4814" w:type="dxa"/>
+          </w:tcPr>
+          <w:p>
+            <w:r>
+              <w:t xml:space="preserve">Tesserato </w:t>
+            </w:r>
+            <w:r>
+              <w:sym w:font="Wingdings" w:char="F0DF"/>
+            </w:r>
+            <w:r>
+              <w:t xml:space="preserve"> Arbitro, Atleta</w:t>
+            </w:r>
+          </w:p>
+        </w:tc>
+        <w:tc>
+          <w:tcPr>
+            <w:tcW w:w="4814" w:type="dxa"/>
+          </w:tcPr>
+          <w:p>
+            <w:pPr>
+              <w:jc w:val="both"/>
+            </w:pPr>
+            <w:r>
+              <w:t>Le due entità arbitro e atleta vengono accorpate nel padre, visto che gli accessi sono contestuali e possono essere distinti esclusivamente dalla presenza di un campo che indica se un tesserato è un arbitro oppure no.</w:t>
+            </w:r>
+          </w:p>
+        </w:tc>
+      </w:tr>
+      <w:tr>
+        <w:tc>
+          <w:tcPr>
+            <w:tcW w:w="4814" w:type="dxa"/>
+          </w:tcPr>
+          <w:p>
+            <w:r>
+              <w:t xml:space="preserve">Campo </w:t>
+            </w:r>
+            <w:r>
+              <w:sym w:font="Wingdings" w:char="F0DF"/>
+            </w:r>
+            <w:r>
+              <w:t xml:space="preserve"> Calcio, Basket, Tennis</w:t>
+            </w:r>
+          </w:p>
+        </w:tc>
+        <w:tc>
+          <w:tcPr>
+            <w:tcW w:w="4814" w:type="dxa"/>
+          </w:tcPr>
+          <w:p>
+            <w:r>
+              <w:t>Ogni campo, in base al tipo di sport, presenta delle misure differenti conformi agli standard dettati dalle federazioni sportive, o potrebbero essere dei campi generici senza attrezzature, adibiti per esempio ad allenamenti particolari. Per questo motivo le entità figlie sono state raggruppate in una nuova entità “Specifiche Campi”.</w:t>
+            </w:r>
+          </w:p>
+        </w:tc>
+      </w:tr>
+    </w:tbl>
+    <w:p/>
+    <w:p>
+      <w:pPr>
+        <w:pStyle w:val="Titolo3"/>
+      </w:pPr>
+      <w:r>
+        <w:t>4.1.3 Scelta degli identificatori primari</w:t>
+      </w:r>
+    </w:p>
+    <w:p/>
+    <w:p>
+      <w:pPr>
+        <w:pStyle w:val="Titolo3"/>
+      </w:pPr>
+      <w:r>
+        <w:t>4.1.4 Diagramma schema ristrutturato</w:t>
+      </w:r>
     </w:p>
     <w:p/>
     <w:p>
@@ -2790,6 +3406,119 @@
     </w:lvl>
   </w:abstractNum>
   <w:abstractNum w:abstractNumId="3" w15:restartNumberingAfterBreak="0">
+    <w:nsid w:val="0E7558FB"/>
+    <w:multiLevelType w:val="hybridMultilevel"/>
+    <w:tmpl w:val="BEFA1AD4"/>
+    <w:lvl w:ilvl="0" w:tplc="04100001">
+      <w:start w:val="1"/>
+      <w:numFmt w:val="bullet"/>
+      <w:lvlText w:val=""/>
+      <w:lvlJc w:val="left"/>
+      <w:pPr>
+        <w:ind w:left="720" w:hanging="360"/>
+      </w:pPr>
+      <w:rPr>
+        <w:rFonts w:ascii="Symbol" w:hAnsi="Symbol" w:hint="default"/>
+      </w:rPr>
+    </w:lvl>
+    <w:lvl w:ilvl="1" w:tplc="04100003" w:tentative="1">
+      <w:start w:val="1"/>
+      <w:numFmt w:val="bullet"/>
+      <w:lvlText w:val="o"/>
+      <w:lvlJc w:val="left"/>
+      <w:pPr>
+        <w:ind w:left="1440" w:hanging="360"/>
+      </w:pPr>
+      <w:rPr>
+        <w:rFonts w:ascii="Courier New" w:hAnsi="Courier New" w:cs="Courier New" w:hint="default"/>
+      </w:rPr>
+    </w:lvl>
+    <w:lvl w:ilvl="2" w:tplc="04100005" w:tentative="1">
+      <w:start w:val="1"/>
+      <w:numFmt w:val="bullet"/>
+      <w:lvlText w:val=""/>
+      <w:lvlJc w:val="left"/>
+      <w:pPr>
+        <w:ind w:left="2160" w:hanging="360"/>
+      </w:pPr>
+      <w:rPr>
+        <w:rFonts w:ascii="Wingdings" w:hAnsi="Wingdings" w:hint="default"/>
+      </w:rPr>
+    </w:lvl>
+    <w:lvl w:ilvl="3" w:tplc="04100001" w:tentative="1">
+      <w:start w:val="1"/>
+      <w:numFmt w:val="bullet"/>
+      <w:lvlText w:val=""/>
+      <w:lvlJc w:val="left"/>
+      <w:pPr>
+        <w:ind w:left="2880" w:hanging="360"/>
+      </w:pPr>
+      <w:rPr>
+        <w:rFonts w:ascii="Symbol" w:hAnsi="Symbol" w:hint="default"/>
+      </w:rPr>
+    </w:lvl>
+    <w:lvl w:ilvl="4" w:tplc="04100003" w:tentative="1">
+      <w:start w:val="1"/>
+      <w:numFmt w:val="bullet"/>
+      <w:lvlText w:val="o"/>
+      <w:lvlJc w:val="left"/>
+      <w:pPr>
+        <w:ind w:left="3600" w:hanging="360"/>
+      </w:pPr>
+      <w:rPr>
+        <w:rFonts w:ascii="Courier New" w:hAnsi="Courier New" w:cs="Courier New" w:hint="default"/>
+      </w:rPr>
+    </w:lvl>
+    <w:lvl w:ilvl="5" w:tplc="04100005" w:tentative="1">
+      <w:start w:val="1"/>
+      <w:numFmt w:val="bullet"/>
+      <w:lvlText w:val=""/>
+      <w:lvlJc w:val="left"/>
+      <w:pPr>
+        <w:ind w:left="4320" w:hanging="360"/>
+      </w:pPr>
+      <w:rPr>
+        <w:rFonts w:ascii="Wingdings" w:hAnsi="Wingdings" w:hint="default"/>
+      </w:rPr>
+    </w:lvl>
+    <w:lvl w:ilvl="6" w:tplc="04100001" w:tentative="1">
+      <w:start w:val="1"/>
+      <w:numFmt w:val="bullet"/>
+      <w:lvlText w:val=""/>
+      <w:lvlJc w:val="left"/>
+      <w:pPr>
+        <w:ind w:left="5040" w:hanging="360"/>
+      </w:pPr>
+      <w:rPr>
+        <w:rFonts w:ascii="Symbol" w:hAnsi="Symbol" w:hint="default"/>
+      </w:rPr>
+    </w:lvl>
+    <w:lvl w:ilvl="7" w:tplc="04100003" w:tentative="1">
+      <w:start w:val="1"/>
+      <w:numFmt w:val="bullet"/>
+      <w:lvlText w:val="o"/>
+      <w:lvlJc w:val="left"/>
+      <w:pPr>
+        <w:ind w:left="5760" w:hanging="360"/>
+      </w:pPr>
+      <w:rPr>
+        <w:rFonts w:ascii="Courier New" w:hAnsi="Courier New" w:cs="Courier New" w:hint="default"/>
+      </w:rPr>
+    </w:lvl>
+    <w:lvl w:ilvl="8" w:tplc="04100005" w:tentative="1">
+      <w:start w:val="1"/>
+      <w:numFmt w:val="bullet"/>
+      <w:lvlText w:val=""/>
+      <w:lvlJc w:val="left"/>
+      <w:pPr>
+        <w:ind w:left="6480" w:hanging="360"/>
+      </w:pPr>
+      <w:rPr>
+        <w:rFonts w:ascii="Wingdings" w:hAnsi="Wingdings" w:hint="default"/>
+      </w:rPr>
+    </w:lvl>
+  </w:abstractNum>
+  <w:abstractNum w:abstractNumId="4" w15:restartNumberingAfterBreak="0">
     <w:nsid w:val="1F4A056A"/>
     <w:multiLevelType w:val="hybridMultilevel"/>
     <w:tmpl w:val="B498B680"/>
@@ -2902,7 +3631,7 @@
       </w:rPr>
     </w:lvl>
   </w:abstractNum>
-  <w:abstractNum w:abstractNumId="4" w15:restartNumberingAfterBreak="0">
+  <w:abstractNum w:abstractNumId="5" w15:restartNumberingAfterBreak="0">
     <w:nsid w:val="22AC6AE8"/>
     <w:multiLevelType w:val="hybridMultilevel"/>
     <w:tmpl w:val="12D604CA"/>
@@ -3015,7 +3744,7 @@
       </w:rPr>
     </w:lvl>
   </w:abstractNum>
-  <w:abstractNum w:abstractNumId="5" w15:restartNumberingAfterBreak="0">
+  <w:abstractNum w:abstractNumId="6" w15:restartNumberingAfterBreak="0">
     <w:nsid w:val="3A6D3985"/>
     <w:multiLevelType w:val="hybridMultilevel"/>
     <w:tmpl w:val="B862247C"/>
@@ -3128,7 +3857,7 @@
       </w:rPr>
     </w:lvl>
   </w:abstractNum>
-  <w:abstractNum w:abstractNumId="6" w15:restartNumberingAfterBreak="0">
+  <w:abstractNum w:abstractNumId="7" w15:restartNumberingAfterBreak="0">
     <w:nsid w:val="3F00342E"/>
     <w:multiLevelType w:val="hybridMultilevel"/>
     <w:tmpl w:val="1D1E69BE"/>
@@ -3241,7 +3970,7 @@
       </w:rPr>
     </w:lvl>
   </w:abstractNum>
-  <w:abstractNum w:abstractNumId="7" w15:restartNumberingAfterBreak="0">
+  <w:abstractNum w:abstractNumId="8" w15:restartNumberingAfterBreak="0">
     <w:nsid w:val="3FE16124"/>
     <w:multiLevelType w:val="hybridMultilevel"/>
     <w:tmpl w:val="E0F22D02"/>
@@ -3354,7 +4083,7 @@
       </w:rPr>
     </w:lvl>
   </w:abstractNum>
-  <w:abstractNum w:abstractNumId="8" w15:restartNumberingAfterBreak="0">
+  <w:abstractNum w:abstractNumId="9" w15:restartNumberingAfterBreak="0">
     <w:nsid w:val="44B3583C"/>
     <w:multiLevelType w:val="hybridMultilevel"/>
     <w:tmpl w:val="63400C64"/>
@@ -3467,7 +4196,7 @@
       </w:rPr>
     </w:lvl>
   </w:abstractNum>
-  <w:abstractNum w:abstractNumId="9" w15:restartNumberingAfterBreak="0">
+  <w:abstractNum w:abstractNumId="10" w15:restartNumberingAfterBreak="0">
     <w:nsid w:val="4F9B3DFF"/>
     <w:multiLevelType w:val="hybridMultilevel"/>
     <w:tmpl w:val="3A346CF6"/>
@@ -3580,7 +4309,7 @@
       </w:rPr>
     </w:lvl>
   </w:abstractNum>
-  <w:abstractNum w:abstractNumId="10" w15:restartNumberingAfterBreak="0">
+  <w:abstractNum w:abstractNumId="11" w15:restartNumberingAfterBreak="0">
     <w:nsid w:val="54DD6FA2"/>
     <w:multiLevelType w:val="hybridMultilevel"/>
     <w:tmpl w:val="B3A09054"/>
@@ -3693,7 +4422,7 @@
       </w:rPr>
     </w:lvl>
   </w:abstractNum>
-  <w:abstractNum w:abstractNumId="11" w15:restartNumberingAfterBreak="0">
+  <w:abstractNum w:abstractNumId="12" w15:restartNumberingAfterBreak="0">
     <w:nsid w:val="6C763FCA"/>
     <w:multiLevelType w:val="hybridMultilevel"/>
     <w:tmpl w:val="B98257C2"/>
@@ -3806,7 +4535,7 @@
       </w:rPr>
     </w:lvl>
   </w:abstractNum>
-  <w:abstractNum w:abstractNumId="12" w15:restartNumberingAfterBreak="0">
+  <w:abstractNum w:abstractNumId="13" w15:restartNumberingAfterBreak="0">
     <w:nsid w:val="7CB33855"/>
     <w:multiLevelType w:val="hybridMultilevel"/>
     <w:tmpl w:val="8566197E"/>
@@ -3923,39 +4652,42 @@
     <w:abstractNumId w:val="2"/>
   </w:num>
   <w:num w:numId="2">
-    <w:abstractNumId w:val="10"/>
+    <w:abstractNumId w:val="11"/>
   </w:num>
   <w:num w:numId="3">
     <w:abstractNumId w:val="0"/>
   </w:num>
   <w:num w:numId="4">
+    <w:abstractNumId w:val="9"/>
+  </w:num>
+  <w:num w:numId="5">
+    <w:abstractNumId w:val="6"/>
+  </w:num>
+  <w:num w:numId="6">
+    <w:abstractNumId w:val="7"/>
+  </w:num>
+  <w:num w:numId="7">
     <w:abstractNumId w:val="8"/>
   </w:num>
-  <w:num w:numId="5">
-    <w:abstractNumId w:val="5"/>
-  </w:num>
-  <w:num w:numId="6">
-    <w:abstractNumId w:val="6"/>
-  </w:num>
-  <w:num w:numId="7">
-    <w:abstractNumId w:val="7"/>
-  </w:num>
   <w:num w:numId="8">
-    <w:abstractNumId w:val="9"/>
+    <w:abstractNumId w:val="10"/>
   </w:num>
   <w:num w:numId="9">
-    <w:abstractNumId w:val="11"/>
+    <w:abstractNumId w:val="12"/>
   </w:num>
   <w:num w:numId="10">
-    <w:abstractNumId w:val="4"/>
+    <w:abstractNumId w:val="5"/>
   </w:num>
   <w:num w:numId="11">
     <w:abstractNumId w:val="1"/>
   </w:num>
   <w:num w:numId="12">
-    <w:abstractNumId w:val="12"/>
+    <w:abstractNumId w:val="13"/>
   </w:num>
   <w:num w:numId="13">
+    <w:abstractNumId w:val="4"/>
+  </w:num>
+  <w:num w:numId="14">
     <w:abstractNumId w:val="3"/>
   </w:num>
 </w:numbering>
@@ -4403,6 +5135,28 @@
       <w:szCs w:val="26"/>
     </w:rPr>
   </w:style>
+  <w:style w:type="paragraph" w:styleId="Titolo3">
+    <w:name w:val="heading 3"/>
+    <w:basedOn w:val="Normale"/>
+    <w:next w:val="Normale"/>
+    <w:link w:val="Titolo3Carattere"/>
+    <w:uiPriority w:val="9"/>
+    <w:unhideWhenUsed/>
+    <w:qFormat/>
+    <w:rsid w:val="00410C7E"/>
+    <w:pPr>
+      <w:keepNext/>
+      <w:keepLines/>
+      <w:spacing w:before="40" w:after="0"/>
+      <w:outlineLvl w:val="2"/>
+    </w:pPr>
+    <w:rPr>
+      <w:rFonts w:asciiTheme="majorHAnsi" w:eastAsiaTheme="majorEastAsia" w:hAnsiTheme="majorHAnsi" w:cstheme="majorBidi"/>
+      <w:color w:val="1F3763" w:themeColor="accent1" w:themeShade="7F"/>
+      <w:sz w:val="24"/>
+      <w:szCs w:val="24"/>
+    </w:rPr>
+  </w:style>
   <w:style w:type="character" w:default="1" w:styleId="Carpredefinitoparagrafo">
     <w:name w:val="Default Paragraph Font"/>
     <w:uiPriority w:val="1"/>
@@ -4599,6 +5353,38 @@
         <w:right w:val="single" w:sz="4" w:space="0" w:color="auto"/>
         <w:insideH w:val="single" w:sz="4" w:space="0" w:color="auto"/>
         <w:insideV w:val="single" w:sz="4" w:space="0" w:color="auto"/>
+      </w:tblBorders>
+    </w:tblPr>
+  </w:style>
+  <w:style w:type="character" w:customStyle="1" w:styleId="Titolo3Carattere">
+    <w:name w:val="Titolo 3 Carattere"/>
+    <w:basedOn w:val="Carpredefinitoparagrafo"/>
+    <w:link w:val="Titolo3"/>
+    <w:uiPriority w:val="9"/>
+    <w:rsid w:val="00410C7E"/>
+    <w:rPr>
+      <w:rFonts w:asciiTheme="majorHAnsi" w:eastAsiaTheme="majorEastAsia" w:hAnsiTheme="majorHAnsi" w:cstheme="majorBidi"/>
+      <w:color w:val="1F3763" w:themeColor="accent1" w:themeShade="7F"/>
+      <w:sz w:val="24"/>
+      <w:szCs w:val="24"/>
+    </w:rPr>
+  </w:style>
+  <w:style w:type="table" w:styleId="Grigliatabellachiara">
+    <w:name w:val="Grid Table Light"/>
+    <w:basedOn w:val="Tabellanormale"/>
+    <w:uiPriority w:val="40"/>
+    <w:rsid w:val="00410C7E"/>
+    <w:pPr>
+      <w:spacing w:after="0" w:line="240" w:lineRule="auto"/>
+    </w:pPr>
+    <w:tblPr>
+      <w:tblBorders>
+        <w:top w:val="single" w:sz="4" w:space="0" w:color="BFBFBF" w:themeColor="background1" w:themeShade="BF"/>
+        <w:left w:val="single" w:sz="4" w:space="0" w:color="BFBFBF" w:themeColor="background1" w:themeShade="BF"/>
+        <w:bottom w:val="single" w:sz="4" w:space="0" w:color="BFBFBF" w:themeColor="background1" w:themeShade="BF"/>
+        <w:right w:val="single" w:sz="4" w:space="0" w:color="BFBFBF" w:themeColor="background1" w:themeShade="BF"/>
+        <w:insideH w:val="single" w:sz="4" w:space="0" w:color="BFBFBF" w:themeColor="background1" w:themeShade="BF"/>
+        <w:insideV w:val="single" w:sz="4" w:space="0" w:color="BFBFBF" w:themeColor="background1" w:themeShade="BF"/>
       </w:tblBorders>
     </w:tblPr>
   </w:style>

</xml_diff>

<commit_message>
UPD relazione (fix + glossario dei termini)
</commit_message>
<xml_diff>
--- a/relazioneDB.docx
+++ b/relazioneDB.docx
@@ -726,15 +726,7 @@
         <w:jc w:val="both"/>
       </w:pPr>
       <w:r>
-        <w:t xml:space="preserve">“Simple Sport Manager” è una piattaforma online nata nell’estate del 2021 in seguito all’uscita globale dalla pandemia da </w:t>
-      </w:r>
-      <w:proofErr w:type="spellStart"/>
-      <w:r>
-        <w:t>Covid</w:t>
-      </w:r>
-      <w:proofErr w:type="spellEnd"/>
-      <w:r>
-        <w:t xml:space="preserve"> 19</w:t>
+        <w:t>“Simple Sport Manager” è una piattaforma online nata nell’estate del 2021 in seguito all’uscita globale dalla pandemia da Covid 19</w:t>
       </w:r>
       <w:r>
         <w:t xml:space="preserve">. Dopo un forte richiamo alla ripresa delle attività sportive, questa piattaforma si propone come supporto, ad </w:t>
@@ -774,7 +766,6 @@
     <w:p>
       <w:pPr>
         <w:pStyle w:val="Titolo1"/>
-        <w:ind w:left="2124"/>
       </w:pPr>
       <w:bookmarkStart w:id="1" w:name="_Toc59990916"/>
       <w:r>
@@ -785,6 +776,7 @@
     <w:p>
       <w:pPr>
         <w:pStyle w:val="Titolo2"/>
+        <w:spacing w:line="360" w:lineRule="auto"/>
       </w:pPr>
       <w:bookmarkStart w:id="2" w:name="_Toc59990917"/>
       <w:r>
@@ -815,13 +807,8 @@
         <w:t>ad</w:t>
       </w:r>
       <w:r>
-        <w:t xml:space="preserve"> associazioni che gestiscono l’affitto di campi sportivi di diverso tipo. Poiché il sistema si basa sul multi-</w:t>
-      </w:r>
-      <w:proofErr w:type="spellStart"/>
-      <w:r>
-        <w:t>tenat</w:t>
-      </w:r>
-      <w:proofErr w:type="spellEnd"/>
+        <w:t xml:space="preserve"> associazioni che gestiscono l’affitto di campi sportivi di diverso tipo. Poiché il sistema si basa sul multi-tenat</w:t>
+      </w:r>
       <w:r>
         <w:t>,</w:t>
       </w:r>
@@ -874,6 +861,7 @@
         <w:jc w:val="both"/>
       </w:pPr>
       <w:r>
+        <w:lastRenderedPageBreak/>
         <w:t>Sito web</w:t>
       </w:r>
     </w:p>
@@ -887,598 +875,703 @@
         <w:jc w:val="both"/>
       </w:pPr>
       <w:r>
+        <w:t>E-mail</w:t>
+      </w:r>
+    </w:p>
+    <w:p>
+      <w:pPr>
+        <w:pStyle w:val="Paragrafoelenco"/>
+        <w:numPr>
+          <w:ilvl w:val="0"/>
+          <w:numId w:val="9"/>
+        </w:numPr>
+        <w:jc w:val="both"/>
+      </w:pPr>
+      <w:r>
+        <w:t>Password (insieme alla e-mail vengono utilizzate per l’accesso al portale online)</w:t>
+      </w:r>
+    </w:p>
+    <w:p>
+      <w:pPr>
+        <w:jc w:val="both"/>
+      </w:pPr>
+      <w:r>
+        <w:t xml:space="preserve">Ogni associazione avrà dei </w:t>
+      </w:r>
+      <w:r>
+        <w:rPr>
+          <w:b/>
+          <w:bCs/>
+        </w:rPr>
+        <w:t>Tesserati</w:t>
+      </w:r>
+      <w:r>
+        <w:t>, che dopo essersi registrati potranno effettuare la prenotazione dei campi disponibili sia online</w:t>
+      </w:r>
+      <w:r>
+        <w:t xml:space="preserve"> (tramite una sezione dedicata alle prenotazioni),</w:t>
+      </w:r>
+      <w:r>
+        <w:t xml:space="preserve"> sia presso la segreteria</w:t>
+      </w:r>
+      <w:r>
+        <w:t>. Per i tesserati è nodo</w:t>
+      </w:r>
+      <w:r>
+        <w:t>:</w:t>
+      </w:r>
+    </w:p>
+    <w:p>
+      <w:pPr>
+        <w:pStyle w:val="Paragrafoelenco"/>
+        <w:numPr>
+          <w:ilvl w:val="0"/>
+          <w:numId w:val="10"/>
+        </w:numPr>
+        <w:jc w:val="both"/>
+      </w:pPr>
+      <w:r>
+        <w:t>c</w:t>
+      </w:r>
+      <w:r>
+        <w:t>odice fiscale</w:t>
+      </w:r>
+    </w:p>
+    <w:p>
+      <w:pPr>
+        <w:pStyle w:val="Paragrafoelenco"/>
+        <w:numPr>
+          <w:ilvl w:val="0"/>
+          <w:numId w:val="10"/>
+        </w:numPr>
+        <w:jc w:val="both"/>
+      </w:pPr>
+      <w:r>
+        <w:t>n</w:t>
+      </w:r>
+      <w:r>
+        <w:t>ome</w:t>
+      </w:r>
+    </w:p>
+    <w:p>
+      <w:pPr>
+        <w:pStyle w:val="Paragrafoelenco"/>
+        <w:numPr>
+          <w:ilvl w:val="0"/>
+          <w:numId w:val="10"/>
+        </w:numPr>
+        <w:jc w:val="both"/>
+      </w:pPr>
+      <w:r>
+        <w:t>cognome</w:t>
+      </w:r>
+    </w:p>
+    <w:p>
+      <w:pPr>
+        <w:pStyle w:val="Paragrafoelenco"/>
+        <w:numPr>
+          <w:ilvl w:val="0"/>
+          <w:numId w:val="10"/>
+        </w:numPr>
+        <w:jc w:val="both"/>
+      </w:pPr>
+      <w:r>
+        <w:t>data</w:t>
+      </w:r>
+      <w:r>
+        <w:t xml:space="preserve"> di nascita</w:t>
+      </w:r>
+    </w:p>
+    <w:p>
+      <w:pPr>
+        <w:pStyle w:val="Paragrafoelenco"/>
+        <w:numPr>
+          <w:ilvl w:val="0"/>
+          <w:numId w:val="10"/>
+        </w:numPr>
+        <w:jc w:val="both"/>
+      </w:pPr>
+      <w:r>
+        <w:t>e</w:t>
+      </w:r>
+      <w:r>
+        <w:t>-mail</w:t>
+      </w:r>
+    </w:p>
+    <w:p>
+      <w:pPr>
+        <w:pStyle w:val="Paragrafoelenco"/>
+        <w:numPr>
+          <w:ilvl w:val="0"/>
+          <w:numId w:val="10"/>
+        </w:numPr>
+        <w:jc w:val="both"/>
+      </w:pPr>
+      <w:r>
+        <w:t>password</w:t>
+      </w:r>
+      <w:r>
+        <w:t xml:space="preserve"> (anche qui, insieme alla e-mail indica le credenziali di accesso)</w:t>
+      </w:r>
+    </w:p>
+    <w:p>
+      <w:pPr>
+        <w:pStyle w:val="Paragrafoelenco"/>
+        <w:numPr>
+          <w:ilvl w:val="0"/>
+          <w:numId w:val="10"/>
+        </w:numPr>
+        <w:jc w:val="both"/>
+      </w:pPr>
+      <w:r>
+        <w:t>cellulare</w:t>
+      </w:r>
+    </w:p>
+    <w:p>
+      <w:pPr>
+        <w:jc w:val="both"/>
+      </w:pPr>
+      <w:r>
+        <w:t>Ogni tesserato inoltre può essere classificato in quanto “atleta” o “arbitro”, visto che l’associazione prevede la possibilità di poter richiedere un arbitro per eventuali partite importanti.</w:t>
+      </w:r>
+    </w:p>
+    <w:p>
+      <w:pPr>
+        <w:jc w:val="both"/>
+      </w:pPr>
+      <w:r>
+        <w:t xml:space="preserve">Ogni associazione </w:t>
+      </w:r>
+      <w:r>
+        <w:t>possiede</w:t>
+      </w:r>
+      <w:r>
+        <w:t xml:space="preserve"> una o più </w:t>
+      </w:r>
+      <w:r>
+        <w:rPr>
+          <w:b/>
+          <w:bCs/>
+        </w:rPr>
+        <w:t>S</w:t>
+      </w:r>
+      <w:r>
+        <w:rPr>
+          <w:b/>
+          <w:bCs/>
+        </w:rPr>
+        <w:t>edi</w:t>
+      </w:r>
+      <w:r>
+        <w:t xml:space="preserve"> dislocate sul territorio, ognuna rappresentata tramite:</w:t>
+      </w:r>
+    </w:p>
+    <w:p>
+      <w:pPr>
+        <w:pStyle w:val="Paragrafoelenco"/>
+        <w:numPr>
+          <w:ilvl w:val="0"/>
+          <w:numId w:val="11"/>
+        </w:numPr>
+        <w:jc w:val="both"/>
+      </w:pPr>
+      <w:r>
+        <w:t>i</w:t>
+      </w:r>
+      <w:r>
+        <w:t>ndirizzo</w:t>
+      </w:r>
+      <w:r>
+        <w:t xml:space="preserve"> (via, CAP, città e provincia)</w:t>
+      </w:r>
+    </w:p>
+    <w:p>
+      <w:pPr>
+        <w:pStyle w:val="Paragrafoelenco"/>
+        <w:numPr>
+          <w:ilvl w:val="0"/>
+          <w:numId w:val="11"/>
+        </w:numPr>
+        <w:jc w:val="both"/>
+      </w:pPr>
+      <w:r>
+        <w:t>t</w:t>
+      </w:r>
+      <w:r>
+        <w:t>elefono (supponiamo che sia unico per ogni sede e si identifichi quello della segreteria che gestisce le prenotazioni</w:t>
+      </w:r>
+      <w:r>
+        <w:t xml:space="preserve"> e il pagamento della tariffa</w:t>
+      </w:r>
+      <w:r>
+        <w:t>)</w:t>
+      </w:r>
+    </w:p>
+    <w:p>
+      <w:pPr>
+        <w:pStyle w:val="Paragrafoelenco"/>
+        <w:numPr>
+          <w:ilvl w:val="0"/>
+          <w:numId w:val="11"/>
+        </w:numPr>
+        <w:jc w:val="both"/>
+      </w:pPr>
+      <w:r>
+        <w:t>n</w:t>
+      </w:r>
+      <w:r>
+        <w:t xml:space="preserve">ome (ad esempio </w:t>
+      </w:r>
+      <w:r>
+        <w:t>“</w:t>
+      </w:r>
+      <w:r>
+        <w:t>Polisportiva Mestre</w:t>
+      </w:r>
+      <w:r>
+        <w:t>”</w:t>
+      </w:r>
+      <w:r>
+        <w:t>)</w:t>
+      </w:r>
+    </w:p>
+    <w:p>
+      <w:pPr>
+        <w:jc w:val="both"/>
+      </w:pPr>
+      <w:r>
+        <w:t xml:space="preserve">In ogni sede sono presenti i vari </w:t>
+      </w:r>
+      <w:r>
+        <w:rPr>
+          <w:b/>
+          <w:bCs/>
+        </w:rPr>
+        <w:t>Campi</w:t>
+      </w:r>
+      <w:r>
+        <w:rPr>
+          <w:b/>
+          <w:bCs/>
+        </w:rPr>
+        <w:t xml:space="preserve"> </w:t>
+      </w:r>
+      <w:r>
+        <w:t>messi a disposizione</w:t>
+      </w:r>
+      <w:r>
+        <w:t xml:space="preserve">, ognuno ha la sua </w:t>
+      </w:r>
+      <w:r>
+        <w:rPr>
+          <w:b/>
+          <w:bCs/>
+        </w:rPr>
+        <w:t>T</w:t>
+      </w:r>
+      <w:r>
+        <w:rPr>
+          <w:b/>
+          <w:bCs/>
+        </w:rPr>
+        <w:t>ipologia</w:t>
+      </w:r>
+      <w:r>
+        <w:t xml:space="preserve"> e specifiche (</w:t>
+      </w:r>
+      <w:r>
+        <w:t>derivanti d</w:t>
+      </w:r>
+      <w:r>
+        <w:t>al tipo di sport) gestite direttamente dai dipendenti delle associazioni</w:t>
+      </w:r>
+      <w:r>
+        <w:t xml:space="preserve">, di cui sono </w:t>
+      </w:r>
+      <w:r>
+        <w:t>memorizzati:</w:t>
+      </w:r>
+    </w:p>
+    <w:p>
+      <w:pPr>
+        <w:pStyle w:val="Paragrafoelenco"/>
+        <w:numPr>
+          <w:ilvl w:val="0"/>
+          <w:numId w:val="6"/>
+        </w:numPr>
+        <w:jc w:val="both"/>
+        <w:rPr>
+          <w:b/>
+          <w:bCs/>
+        </w:rPr>
+      </w:pPr>
+      <w:r>
+        <w:t>larghezza</w:t>
+      </w:r>
+    </w:p>
+    <w:p>
+      <w:pPr>
+        <w:pStyle w:val="Paragrafoelenco"/>
+        <w:numPr>
+          <w:ilvl w:val="0"/>
+          <w:numId w:val="6"/>
+        </w:numPr>
+        <w:jc w:val="both"/>
+        <w:rPr>
+          <w:b/>
+          <w:bCs/>
+        </w:rPr>
+      </w:pPr>
+      <w:r>
+        <w:t>lunghezza</w:t>
+      </w:r>
+    </w:p>
+    <w:p>
+      <w:pPr>
+        <w:pStyle w:val="Paragrafoelenco"/>
+        <w:numPr>
+          <w:ilvl w:val="0"/>
+          <w:numId w:val="6"/>
+        </w:numPr>
+        <w:jc w:val="both"/>
+        <w:rPr>
+          <w:b/>
+          <w:bCs/>
+        </w:rPr>
+      </w:pPr>
+      <w:r>
+        <w:t>sport di riferimento</w:t>
+      </w:r>
+    </w:p>
+    <w:p>
+      <w:pPr>
+        <w:pStyle w:val="Paragrafoelenco"/>
+        <w:numPr>
+          <w:ilvl w:val="0"/>
+          <w:numId w:val="6"/>
+        </w:numPr>
+        <w:jc w:val="both"/>
+        <w:rPr>
+          <w:b/>
+          <w:bCs/>
+        </w:rPr>
+      </w:pPr>
+      <w:r>
+        <w:t>terreno</w:t>
+      </w:r>
+    </w:p>
+    <w:p>
+      <w:pPr>
+        <w:pStyle w:val="Paragrafoelenco"/>
+        <w:numPr>
+          <w:ilvl w:val="0"/>
+          <w:numId w:val="6"/>
+        </w:numPr>
+        <w:jc w:val="both"/>
+        <w:rPr>
+          <w:b/>
+          <w:bCs/>
+        </w:rPr>
+      </w:pPr>
+      <w:r>
+        <w:t>attrezzatura (indica se nel campo sono presenti le attrezzature, ad esempio le reti)</w:t>
+      </w:r>
+    </w:p>
+    <w:p>
+      <w:pPr>
+        <w:spacing w:after="0"/>
+        <w:jc w:val="both"/>
+      </w:pPr>
+      <w:r>
+        <w:t xml:space="preserve">Come citato sopra, è possibile gestire anche i </w:t>
+      </w:r>
+      <w:r>
+        <w:rPr>
+          <w:b/>
+          <w:bCs/>
+        </w:rPr>
+        <w:t>Dipendenti</w:t>
+      </w:r>
+      <w:r>
+        <w:rPr>
+          <w:b/>
+          <w:bCs/>
+        </w:rPr>
+        <w:t xml:space="preserve"> </w:t>
+      </w:r>
+      <w:r>
+        <w:t>dell’associazione, che si dividono in una gerarchia abbastanza elementare ma che rispecchia nella sua totalità i compiti principali che devono essere svolti in un sistema di gestione di associazioni sportive</w:t>
+      </w:r>
+      <w:r>
+        <w:t>.</w:t>
+      </w:r>
+      <w:r>
+        <w:t xml:space="preserve"> La gerarchia è composta da </w:t>
+      </w:r>
+      <w:r>
+        <w:rPr>
+          <w:b/>
+          <w:bCs/>
+        </w:rPr>
+        <w:t>Segreteria</w:t>
+      </w:r>
+      <w:r>
+        <w:t xml:space="preserve">, </w:t>
+      </w:r>
+      <w:r>
+        <w:rPr>
+          <w:b/>
+          <w:bCs/>
+        </w:rPr>
+        <w:t>Responsabile</w:t>
+      </w:r>
+      <w:r>
+        <w:t xml:space="preserve"> e </w:t>
+      </w:r>
+      <w:r>
+        <w:rPr>
+          <w:b/>
+          <w:bCs/>
+        </w:rPr>
+        <w:t>Amministrazione</w:t>
+      </w:r>
+      <w:r>
+        <w:t xml:space="preserve">. La segreteria si occuperà di gestire i pagamenti delle tariffe dei campi all’arrivo del tesserato che ha prenotato precedentemente il campo e che ne usufruirà. Il responsabile avrà un’area apposita nel portale in cui potrà registrare e aggiornare lo stato dei campi (ad esempio dopo l’arrivo della nuova attrezzatura). L’amministrazione invece si occupa di monitorare l’operato dei soggetti sottostanti, </w:t>
+      </w:r>
+      <w:r>
+        <w:t xml:space="preserve">e </w:t>
+      </w:r>
+      <w:r>
+        <w:t>tramite il portale svolge i compiti delle risorse umane (</w:t>
+      </w:r>
+      <w:r>
+        <w:t xml:space="preserve">assunzione, </w:t>
+      </w:r>
+      <w:r>
+        <w:t>inserimento</w:t>
+      </w:r>
+      <w:r>
+        <w:t xml:space="preserve"> nel sistema e</w:t>
+      </w:r>
+      <w:r>
+        <w:t xml:space="preserve"> aggiornamento dei dipendenti</w:t>
+      </w:r>
+      <w:r>
+        <w:t xml:space="preserve"> e del loro stato</w:t>
+      </w:r>
+      <w:r>
+        <w:t>)</w:t>
+      </w:r>
+      <w:r>
+        <w:t xml:space="preserve"> e si occupa di registrare l’</w:t>
+      </w:r>
+      <w:r>
+        <w:t>erogazione degli stipendi</w:t>
+      </w:r>
+      <w:r>
+        <w:t>.</w:t>
+      </w:r>
+      <w:r>
+        <w:t xml:space="preserve"> </w:t>
+      </w:r>
+    </w:p>
+    <w:p>
+      <w:pPr>
+        <w:jc w:val="both"/>
+      </w:pPr>
+      <w:r>
+        <w:t xml:space="preserve">Ogni dipendente lavora presso una sede dell’associazione, e sono noti </w:t>
+      </w:r>
+      <w:r>
+        <w:t>i seguenti dati:</w:t>
+      </w:r>
+    </w:p>
+    <w:p>
+      <w:pPr>
+        <w:pStyle w:val="Paragrafoelenco"/>
+        <w:numPr>
+          <w:ilvl w:val="0"/>
+          <w:numId w:val="15"/>
+        </w:numPr>
+        <w:jc w:val="both"/>
+      </w:pPr>
+      <w:r>
+        <w:t>codice fiscale</w:t>
+      </w:r>
+    </w:p>
+    <w:p>
+      <w:pPr>
+        <w:pStyle w:val="Paragrafoelenco"/>
+        <w:numPr>
+          <w:ilvl w:val="0"/>
+          <w:numId w:val="15"/>
+        </w:numPr>
+        <w:jc w:val="both"/>
+      </w:pPr>
+      <w:r>
+        <w:t>nome</w:t>
+      </w:r>
+    </w:p>
+    <w:p>
+      <w:pPr>
+        <w:pStyle w:val="Paragrafoelenco"/>
+        <w:numPr>
+          <w:ilvl w:val="0"/>
+          <w:numId w:val="15"/>
+        </w:numPr>
+        <w:jc w:val="both"/>
+      </w:pPr>
+      <w:r>
+        <w:t>cognome</w:t>
+      </w:r>
+    </w:p>
+    <w:p>
+      <w:pPr>
+        <w:pStyle w:val="Paragrafoelenco"/>
+        <w:numPr>
+          <w:ilvl w:val="0"/>
+          <w:numId w:val="15"/>
+        </w:numPr>
+        <w:jc w:val="both"/>
+      </w:pPr>
+      <w:r>
+        <w:t>e-mail</w:t>
+      </w:r>
+    </w:p>
+    <w:p>
+      <w:pPr>
+        <w:pStyle w:val="Paragrafoelenco"/>
+        <w:numPr>
+          <w:ilvl w:val="0"/>
+          <w:numId w:val="15"/>
+        </w:numPr>
+        <w:jc w:val="both"/>
+      </w:pPr>
+      <w:r>
+        <w:t>password (insieme all’e-mail compongono le sue credenziali di accesso al portale)</w:t>
+      </w:r>
+    </w:p>
+    <w:p>
+      <w:pPr>
+        <w:pStyle w:val="Paragrafoelenco"/>
+        <w:numPr>
+          <w:ilvl w:val="0"/>
+          <w:numId w:val="15"/>
+        </w:numPr>
+        <w:jc w:val="both"/>
+      </w:pPr>
+      <w:r>
+        <w:t>data di nascita</w:t>
+      </w:r>
+    </w:p>
+    <w:p>
+      <w:pPr>
+        <w:pStyle w:val="Paragrafoelenco"/>
+        <w:numPr>
+          <w:ilvl w:val="0"/>
+          <w:numId w:val="15"/>
+        </w:numPr>
+        <w:jc w:val="both"/>
+      </w:pPr>
+      <w:r>
         <w:lastRenderedPageBreak/>
-        <w:t>E-mail</w:t>
-      </w:r>
-    </w:p>
-    <w:p>
-      <w:pPr>
-        <w:pStyle w:val="Paragrafoelenco"/>
-        <w:numPr>
-          <w:ilvl w:val="0"/>
-          <w:numId w:val="9"/>
-        </w:numPr>
+        <w:t>telefono</w:t>
+      </w:r>
+    </w:p>
+    <w:p>
+      <w:pPr>
         <w:jc w:val="both"/>
       </w:pPr>
       <w:r>
-        <w:t>Password (insieme alla e-mail vengono utilizzate per l’accesso al portale online)</w:t>
-      </w:r>
-    </w:p>
-    <w:p>
-      <w:pPr>
+        <w:t xml:space="preserve">Poiché ogni associazione potrebbe aver bisogno di ammodernare la propria </w:t>
+      </w:r>
+      <w:r>
+        <w:t xml:space="preserve">attrezzatura, </w:t>
+      </w:r>
+      <w:r>
+        <w:t xml:space="preserve">è possibile mantenere un registro </w:t>
+      </w:r>
+      <w:r>
+        <w:t xml:space="preserve">dei propri </w:t>
+      </w:r>
+      <w:r>
+        <w:rPr>
+          <w:b/>
+          <w:bCs/>
+        </w:rPr>
+        <w:t>Fornitori</w:t>
+      </w:r>
+      <w:r>
+        <w:rPr>
+          <w:b/>
+          <w:bCs/>
+        </w:rPr>
+        <w:t xml:space="preserve">, </w:t>
+      </w:r>
+      <w:r>
+        <w:t>con i quali si mantiene un rapporto lavorativo stabile</w:t>
+      </w:r>
+      <w:r>
+        <w:t>, caratterizzati da:</w:t>
+      </w:r>
+    </w:p>
+    <w:p>
+      <w:pPr>
+        <w:pStyle w:val="Paragrafoelenco"/>
+        <w:numPr>
+          <w:ilvl w:val="0"/>
+          <w:numId w:val="13"/>
+        </w:numPr>
         <w:jc w:val="both"/>
       </w:pPr>
       <w:r>
-        <w:t xml:space="preserve">Ogni associazione avrà dei </w:t>
-      </w:r>
-      <w:r>
-        <w:rPr>
-          <w:b/>
-          <w:bCs/>
-        </w:rPr>
-        <w:t>Tesserati</w:t>
-      </w:r>
-      <w:r>
-        <w:t>, che dopo essersi registrati potranno effettuare la prenotazione dei campi disponibili sia online</w:t>
-      </w:r>
-      <w:r>
-        <w:t xml:space="preserve"> (tramite una sezione dedicata alle prenotazioni),</w:t>
-      </w:r>
-      <w:r>
-        <w:t xml:space="preserve"> sia presso la segreteria</w:t>
-      </w:r>
-      <w:r>
-        <w:t>. Per i tesserati è nodo</w:t>
-      </w:r>
-      <w:r>
-        <w:t>:</w:t>
-      </w:r>
-    </w:p>
-    <w:p>
-      <w:pPr>
-        <w:pStyle w:val="Paragrafoelenco"/>
-        <w:numPr>
-          <w:ilvl w:val="0"/>
-          <w:numId w:val="10"/>
+        <w:t>partita iva</w:t>
+      </w:r>
+    </w:p>
+    <w:p>
+      <w:pPr>
+        <w:pStyle w:val="Paragrafoelenco"/>
+        <w:numPr>
+          <w:ilvl w:val="0"/>
+          <w:numId w:val="13"/>
         </w:numPr>
         <w:jc w:val="both"/>
       </w:pPr>
       <w:r>
-        <w:t>c</w:t>
-      </w:r>
-      <w:r>
-        <w:t>odice fiscale</w:t>
-      </w:r>
-    </w:p>
-    <w:p>
-      <w:pPr>
-        <w:pStyle w:val="Paragrafoelenco"/>
-        <w:numPr>
-          <w:ilvl w:val="0"/>
-          <w:numId w:val="10"/>
+        <w:t>nome</w:t>
+      </w:r>
+    </w:p>
+    <w:p>
+      <w:pPr>
+        <w:pStyle w:val="Paragrafoelenco"/>
+        <w:numPr>
+          <w:ilvl w:val="0"/>
+          <w:numId w:val="13"/>
         </w:numPr>
         <w:jc w:val="both"/>
       </w:pPr>
       <w:r>
-        <w:t>n</w:t>
-      </w:r>
-      <w:r>
-        <w:t>ome</w:t>
-      </w:r>
-    </w:p>
-    <w:p>
-      <w:pPr>
-        <w:pStyle w:val="Paragrafoelenco"/>
-        <w:numPr>
-          <w:ilvl w:val="0"/>
-          <w:numId w:val="10"/>
+        <w:t>e-mail</w:t>
+      </w:r>
+    </w:p>
+    <w:p>
+      <w:pPr>
+        <w:pStyle w:val="Paragrafoelenco"/>
+        <w:numPr>
+          <w:ilvl w:val="0"/>
+          <w:numId w:val="13"/>
         </w:numPr>
         <w:jc w:val="both"/>
       </w:pPr>
       <w:r>
-        <w:t>cognome</w:t>
-      </w:r>
-    </w:p>
-    <w:p>
-      <w:pPr>
-        <w:pStyle w:val="Paragrafoelenco"/>
-        <w:numPr>
-          <w:ilvl w:val="0"/>
-          <w:numId w:val="10"/>
-        </w:numPr>
+        <w:t>telefono</w:t>
+      </w:r>
+    </w:p>
+    <w:p>
+      <w:pPr>
         <w:jc w:val="both"/>
       </w:pPr>
       <w:r>
-        <w:t>data</w:t>
-      </w:r>
-      <w:r>
-        <w:t xml:space="preserve"> di nascita</w:t>
-      </w:r>
-    </w:p>
-    <w:p>
-      <w:pPr>
-        <w:pStyle w:val="Paragrafoelenco"/>
-        <w:numPr>
-          <w:ilvl w:val="0"/>
-          <w:numId w:val="10"/>
-        </w:numPr>
-        <w:jc w:val="both"/>
-      </w:pPr>
-      <w:r>
-        <w:t>e</w:t>
-      </w:r>
-      <w:r>
-        <w:t>-mail</w:t>
-      </w:r>
-    </w:p>
-    <w:p>
-      <w:pPr>
-        <w:pStyle w:val="Paragrafoelenco"/>
-        <w:numPr>
-          <w:ilvl w:val="0"/>
-          <w:numId w:val="10"/>
-        </w:numPr>
-        <w:jc w:val="both"/>
-      </w:pPr>
-      <w:r>
-        <w:t>password</w:t>
-      </w:r>
-      <w:r>
-        <w:t xml:space="preserve"> (anche qui, insieme alla e-mail indica le credenziali di accesso)</w:t>
-      </w:r>
-    </w:p>
-    <w:p>
-      <w:pPr>
-        <w:pStyle w:val="Paragrafoelenco"/>
-        <w:numPr>
-          <w:ilvl w:val="0"/>
-          <w:numId w:val="10"/>
-        </w:numPr>
-        <w:jc w:val="both"/>
-      </w:pPr>
-      <w:r>
-        <w:t>cellulare</w:t>
-      </w:r>
-    </w:p>
-    <w:p>
-      <w:pPr>
-        <w:jc w:val="both"/>
-      </w:pPr>
-      <w:r>
-        <w:t>Ogni tesserato inoltre può essere classificato in quanto “atleta” o “arbitro”, visto che l’associazione prevede la possibilità di poter richiedere un arbitro per eventuali partite importanti.</w:t>
-      </w:r>
-    </w:p>
-    <w:p>
-      <w:pPr>
-        <w:jc w:val="both"/>
-      </w:pPr>
-      <w:r>
-        <w:t xml:space="preserve">Ogni associazione </w:t>
-      </w:r>
-      <w:r>
-        <w:t>possiede</w:t>
-      </w:r>
-      <w:r>
-        <w:t xml:space="preserve"> una o più </w:t>
-      </w:r>
-      <w:r>
-        <w:rPr>
-          <w:b/>
-          <w:bCs/>
-        </w:rPr>
-        <w:t>S</w:t>
-      </w:r>
-      <w:r>
-        <w:rPr>
-          <w:b/>
-          <w:bCs/>
-        </w:rPr>
-        <w:t>edi</w:t>
-      </w:r>
-      <w:r>
-        <w:t xml:space="preserve"> dislocate sul territorio, ognuna rappresentata tramite:</w:t>
-      </w:r>
-    </w:p>
-    <w:p>
-      <w:pPr>
-        <w:pStyle w:val="Paragrafoelenco"/>
-        <w:numPr>
-          <w:ilvl w:val="0"/>
-          <w:numId w:val="11"/>
-        </w:numPr>
-        <w:jc w:val="both"/>
-      </w:pPr>
-      <w:r>
-        <w:t>i</w:t>
-      </w:r>
-      <w:r>
-        <w:t>ndirizzo</w:t>
-      </w:r>
-      <w:r>
-        <w:t xml:space="preserve"> (via, CAP, città e provincia)</w:t>
-      </w:r>
-    </w:p>
-    <w:p>
-      <w:pPr>
-        <w:pStyle w:val="Paragrafoelenco"/>
-        <w:numPr>
-          <w:ilvl w:val="0"/>
-          <w:numId w:val="11"/>
-        </w:numPr>
-        <w:jc w:val="both"/>
-      </w:pPr>
-      <w:r>
-        <w:t>t</w:t>
-      </w:r>
-      <w:r>
-        <w:t>elefono (supponiamo che sia unico per ogni sede e si identifichi quello della segreteria che gestisce le prenotazioni</w:t>
-      </w:r>
-      <w:r>
-        <w:t xml:space="preserve"> e il pagamento della tariffa</w:t>
-      </w:r>
-      <w:r>
-        <w:t>)</w:t>
-      </w:r>
-    </w:p>
-    <w:p>
-      <w:pPr>
-        <w:pStyle w:val="Paragrafoelenco"/>
-        <w:numPr>
-          <w:ilvl w:val="0"/>
-          <w:numId w:val="11"/>
-        </w:numPr>
-        <w:jc w:val="both"/>
-      </w:pPr>
-      <w:r>
-        <w:t>n</w:t>
-      </w:r>
-      <w:r>
-        <w:t xml:space="preserve">ome (ad esempio </w:t>
-      </w:r>
-      <w:r>
-        <w:t>“</w:t>
-      </w:r>
-      <w:r>
-        <w:t>Polisportiva Mestre</w:t>
-      </w:r>
-      <w:r>
-        <w:t>”</w:t>
-      </w:r>
-      <w:r>
-        <w:t>)</w:t>
-      </w:r>
-    </w:p>
-    <w:p>
-      <w:pPr>
-        <w:jc w:val="both"/>
-      </w:pPr>
-      <w:r>
-        <w:t xml:space="preserve">In ogni sede sono presenti i vari </w:t>
-      </w:r>
-      <w:r>
-        <w:rPr>
-          <w:b/>
-          <w:bCs/>
-        </w:rPr>
-        <w:t>Campi</w:t>
-      </w:r>
-      <w:r>
-        <w:rPr>
-          <w:b/>
-          <w:bCs/>
-        </w:rPr>
-        <w:t xml:space="preserve"> </w:t>
-      </w:r>
-      <w:r>
-        <w:t>messi a disposizione</w:t>
-      </w:r>
-      <w:r>
-        <w:t xml:space="preserve">, ognuno ha la sua </w:t>
-      </w:r>
-      <w:r>
-        <w:rPr>
-          <w:b/>
-          <w:bCs/>
-        </w:rPr>
-        <w:t>T</w:t>
-      </w:r>
-      <w:r>
-        <w:rPr>
-          <w:b/>
-          <w:bCs/>
-        </w:rPr>
-        <w:t>ipologia</w:t>
-      </w:r>
-      <w:r>
-        <w:t xml:space="preserve"> e specifiche (</w:t>
-      </w:r>
-      <w:r>
-        <w:t>derivanti d</w:t>
-      </w:r>
-      <w:r>
-        <w:t>al tipo di sport) gestite direttamente dai dipendenti delle associazioni</w:t>
-      </w:r>
-      <w:r>
-        <w:t xml:space="preserve">, di cui sono </w:t>
-      </w:r>
-      <w:r>
-        <w:t>memorizzati:</w:t>
-      </w:r>
-    </w:p>
-    <w:p>
-      <w:pPr>
-        <w:pStyle w:val="Paragrafoelenco"/>
-        <w:numPr>
-          <w:ilvl w:val="0"/>
-          <w:numId w:val="6"/>
-        </w:numPr>
-        <w:jc w:val="both"/>
-        <w:rPr>
-          <w:b/>
-          <w:bCs/>
-        </w:rPr>
-      </w:pPr>
-      <w:r>
-        <w:t>larghezza</w:t>
-      </w:r>
-    </w:p>
-    <w:p>
-      <w:pPr>
-        <w:pStyle w:val="Paragrafoelenco"/>
-        <w:numPr>
-          <w:ilvl w:val="0"/>
-          <w:numId w:val="6"/>
-        </w:numPr>
-        <w:jc w:val="both"/>
-        <w:rPr>
-          <w:b/>
-          <w:bCs/>
-        </w:rPr>
-      </w:pPr>
-      <w:r>
-        <w:t>lunghezza</w:t>
-      </w:r>
-    </w:p>
-    <w:p>
-      <w:pPr>
-        <w:pStyle w:val="Paragrafoelenco"/>
-        <w:numPr>
-          <w:ilvl w:val="0"/>
-          <w:numId w:val="6"/>
-        </w:numPr>
-        <w:jc w:val="both"/>
-        <w:rPr>
-          <w:b/>
-          <w:bCs/>
-        </w:rPr>
-      </w:pPr>
-      <w:r>
-        <w:t>sport di riferimento</w:t>
-      </w:r>
-    </w:p>
-    <w:p>
-      <w:pPr>
-        <w:pStyle w:val="Paragrafoelenco"/>
-        <w:numPr>
-          <w:ilvl w:val="0"/>
-          <w:numId w:val="6"/>
-        </w:numPr>
-        <w:jc w:val="both"/>
-        <w:rPr>
-          <w:b/>
-          <w:bCs/>
-        </w:rPr>
-      </w:pPr>
-      <w:r>
-        <w:t>terreno</w:t>
-      </w:r>
-    </w:p>
-    <w:p>
-      <w:pPr>
-        <w:pStyle w:val="Paragrafoelenco"/>
-        <w:numPr>
-          <w:ilvl w:val="0"/>
-          <w:numId w:val="6"/>
-        </w:numPr>
-        <w:jc w:val="both"/>
-        <w:rPr>
-          <w:b/>
-          <w:bCs/>
-        </w:rPr>
-      </w:pPr>
-      <w:r>
-        <w:t>attrezzatura (indica se nel campo sono presenti le attrezzature, ad esempio le reti)</w:t>
-      </w:r>
-    </w:p>
-    <w:p>
-      <w:pPr>
-        <w:jc w:val="both"/>
-      </w:pPr>
-      <w:r>
-        <w:t xml:space="preserve">Come citato sopra, è possibile gestire anche i </w:t>
-      </w:r>
-      <w:r>
-        <w:rPr>
-          <w:b/>
-          <w:bCs/>
-        </w:rPr>
-        <w:t>Dipendenti</w:t>
-      </w:r>
-      <w:r>
-        <w:rPr>
-          <w:b/>
-          <w:bCs/>
-        </w:rPr>
-        <w:t xml:space="preserve"> </w:t>
-      </w:r>
-      <w:r>
-        <w:t>dell’associazione, che si dividono in una gerarchia abbastanza elementare ma che rispecchia nella sua totalità i compiti principali che devono essere svolti in un sistema di gestione di associazioni sportive</w:t>
-      </w:r>
-      <w:r>
-        <w:t>.</w:t>
-      </w:r>
-      <w:r>
-        <w:t xml:space="preserve"> La gerarchia è composta da </w:t>
-      </w:r>
-      <w:r>
-        <w:rPr>
-          <w:b/>
-          <w:bCs/>
-        </w:rPr>
-        <w:t>Segreteria</w:t>
-      </w:r>
-      <w:r>
-        <w:t xml:space="preserve">, </w:t>
-      </w:r>
-      <w:r>
-        <w:rPr>
-          <w:b/>
-          <w:bCs/>
-        </w:rPr>
-        <w:t>Responsabile</w:t>
-      </w:r>
-      <w:r>
-        <w:t xml:space="preserve"> e </w:t>
-      </w:r>
-      <w:r>
-        <w:rPr>
-          <w:b/>
-          <w:bCs/>
-        </w:rPr>
-        <w:t>Amministrazione</w:t>
-      </w:r>
-      <w:r>
-        <w:t xml:space="preserve">. La segreteria si occuperà di gestire i pagamenti delle tariffe dei campi all’arrivo del tesserato che ha prenotato precedentemente il campo e che ne usufruirà. Il responsabile avrà un’area apposita nel portale in cui potrà registrare e aggiornare lo stato dei campi (ad esempio dopo l’arrivo della nuova attrezzatura). L’amministrazione invece si occupa di monitorare l’operato dei soggetti sottostanti, </w:t>
-      </w:r>
-      <w:r>
-        <w:t xml:space="preserve">e </w:t>
-      </w:r>
-      <w:r>
-        <w:t>tramite il portale svolge i compiti delle risorse umane (</w:t>
-      </w:r>
-      <w:r>
-        <w:t xml:space="preserve">assunzione, </w:t>
-      </w:r>
-      <w:r>
-        <w:t>inserimento</w:t>
-      </w:r>
-      <w:r>
-        <w:t xml:space="preserve"> nel sistema e</w:t>
-      </w:r>
-      <w:r>
-        <w:t xml:space="preserve"> aggiornamento dei dipendenti</w:t>
-      </w:r>
-      <w:r>
-        <w:t xml:space="preserve"> e del loro stato</w:t>
-      </w:r>
-      <w:r>
-        <w:t>)</w:t>
-      </w:r>
-      <w:r>
-        <w:t xml:space="preserve"> e si occupa di registrare l’</w:t>
-      </w:r>
-      <w:r>
-        <w:t>erogazione degli stipendi</w:t>
-      </w:r>
-      <w:r>
-        <w:t>.</w:t>
-      </w:r>
-    </w:p>
-    <w:p>
-      <w:pPr>
-        <w:jc w:val="both"/>
-      </w:pPr>
-      <w:r>
-        <w:t xml:space="preserve">Poiché ogni associazione potrebbe aver bisogno di ammodernare la propria </w:t>
-      </w:r>
-      <w:r>
-        <w:t xml:space="preserve">attrezzatura, </w:t>
-      </w:r>
-      <w:r>
-        <w:t xml:space="preserve">è possibile mantenere un registro </w:t>
-      </w:r>
-      <w:r>
-        <w:t xml:space="preserve">dei propri </w:t>
-      </w:r>
-      <w:r>
-        <w:rPr>
-          <w:b/>
-          <w:bCs/>
-        </w:rPr>
-        <w:t>Fornitori</w:t>
-      </w:r>
-      <w:r>
-        <w:rPr>
-          <w:b/>
-          <w:bCs/>
-        </w:rPr>
-        <w:t xml:space="preserve">, </w:t>
-      </w:r>
-      <w:r>
-        <w:t>con i quali si mantiene un rapporto lavorativo stabile</w:t>
-      </w:r>
-      <w:r>
-        <w:t>, caratterizzati da:</w:t>
-      </w:r>
-    </w:p>
-    <w:p>
-      <w:pPr>
-        <w:pStyle w:val="Paragrafoelenco"/>
-        <w:numPr>
-          <w:ilvl w:val="0"/>
-          <w:numId w:val="13"/>
-        </w:numPr>
-        <w:jc w:val="both"/>
-      </w:pPr>
-      <w:r>
-        <w:t>partita iva</w:t>
-      </w:r>
-    </w:p>
-    <w:p>
-      <w:pPr>
-        <w:pStyle w:val="Paragrafoelenco"/>
-        <w:numPr>
-          <w:ilvl w:val="0"/>
-          <w:numId w:val="13"/>
-        </w:numPr>
-        <w:jc w:val="both"/>
-      </w:pPr>
-      <w:r>
-        <w:t>nome</w:t>
-      </w:r>
-    </w:p>
-    <w:p>
-      <w:pPr>
-        <w:pStyle w:val="Paragrafoelenco"/>
-        <w:numPr>
-          <w:ilvl w:val="0"/>
-          <w:numId w:val="13"/>
-        </w:numPr>
-        <w:jc w:val="both"/>
-      </w:pPr>
-      <w:r>
-        <w:t>e-mail</w:t>
-      </w:r>
-    </w:p>
-    <w:p>
-      <w:pPr>
-        <w:pStyle w:val="Paragrafoelenco"/>
-        <w:numPr>
-          <w:ilvl w:val="0"/>
-          <w:numId w:val="13"/>
-        </w:numPr>
-        <w:jc w:val="both"/>
-      </w:pPr>
-      <w:r>
-        <w:t>telefono</w:t>
-      </w:r>
-    </w:p>
-    <w:p>
-      <w:pPr>
-        <w:jc w:val="both"/>
-      </w:pPr>
-      <w:r>
-        <w:lastRenderedPageBreak/>
         <w:t xml:space="preserve">Viste le diverse attività finanziarie presenti, il portale vuole poter offrire alle proprie associazioni la possibilità di visualizzare un estratto conto e di tenere in questo modo, traccia di tutte le spese in uscita e le entrate della propria realtà. Per una maggiore sicurezza le varie registrazioni delle transazioni sono tracciate dall’identificativo del dipendente incaricato. Per ogni </w:t>
       </w:r>
       <w:r>
@@ -1642,7 +1735,13 @@
               <w:jc w:val="both"/>
             </w:pPr>
             <w:r>
-              <w:t>È il privato o l’ente che vuole mettere a disposizione i campi in suo possesso e viene registrato sul portale.</w:t>
+              <w:t xml:space="preserve">È il privato o l’ente che vuole mettere a disposizione i campi in suo possesso e </w:t>
+            </w:r>
+            <w:r>
+              <w:t>si</w:t>
+            </w:r>
+            <w:r>
+              <w:t xml:space="preserve"> registra sul portale.</w:t>
             </w:r>
           </w:p>
         </w:tc>
@@ -1657,7 +1756,10 @@
           </w:p>
           <w:p>
             <w:r>
-              <w:t>Pagamento, Sede</w:t>
+              <w:t>Sede</w:t>
+            </w:r>
+            <w:r>
+              <w:t>, Dipendente</w:t>
             </w:r>
           </w:p>
         </w:tc>
@@ -1697,6 +1799,9 @@
             <w:r>
               <w:t>Entità padre di Atleta e Arbitro, collegamento con: Associazione, Campo</w:t>
             </w:r>
+            <w:r>
+              <w:t>, Entrata</w:t>
+            </w:r>
           </w:p>
         </w:tc>
       </w:tr>
@@ -1723,7 +1828,53 @@
               <w:jc w:val="both"/>
             </w:pPr>
             <w:r>
-              <w:t>Tesserato semplice che può esclusivamente prenotare i campi sportivi.</w:t>
+              <w:t xml:space="preserve">Tesserato che </w:t>
+            </w:r>
+            <w:r>
+              <w:t xml:space="preserve">dopo essere stato registrato può </w:t>
+            </w:r>
+            <w:r>
+              <w:t>prenotare i campi sportivi</w:t>
+            </w:r>
+            <w:r>
+              <w:t>.</w:t>
+            </w:r>
+          </w:p>
+        </w:tc>
+        <w:tc>
+          <w:tcPr>
+            <w:tcW w:w="2551" w:type="dxa"/>
+          </w:tcPr>
+          <w:p/>
+        </w:tc>
+      </w:tr>
+      <w:tr>
+        <w:tc>
+          <w:tcPr>
+            <w:tcW w:w="2643" w:type="dxa"/>
+          </w:tcPr>
+          <w:p>
+            <w:pPr>
+              <w:jc w:val="center"/>
+            </w:pPr>
+            <w:r>
+              <w:t>Arbitro</w:t>
+            </w:r>
+          </w:p>
+        </w:tc>
+        <w:tc>
+          <w:tcPr>
+            <w:tcW w:w="4440" w:type="dxa"/>
+          </w:tcPr>
+          <w:p>
+            <w:pPr>
+              <w:jc w:val="both"/>
+            </w:pPr>
+            <w:r>
+              <w:t xml:space="preserve">Tesserato che viene registrato e può essere chiamato </w:t>
+            </w:r>
+            <w:r>
+              <w:t>per svolgere il ruolo di arbitro, inoltre in quanto tesserato può anche prenotare i campi sportivi.</w:t>
             </w:r>
           </w:p>
         </w:tc>
@@ -1733,7 +1884,7 @@
           </w:tcPr>
           <w:p>
             <w:r>
-              <w:t>Listino, Campo</w:t>
+              <w:t>Uscita</w:t>
             </w:r>
           </w:p>
         </w:tc>
@@ -1748,7 +1899,7 @@
               <w:jc w:val="center"/>
             </w:pPr>
             <w:r>
-              <w:t>Arbitro</w:t>
+              <w:t>Sede</w:t>
             </w:r>
           </w:p>
         </w:tc>
@@ -1761,10 +1912,13 @@
               <w:jc w:val="both"/>
             </w:pPr>
             <w:r>
-              <w:t xml:space="preserve">Tesserato che viene registrato e può essere chiamato </w:t>
-            </w:r>
-            <w:r>
-              <w:t>per svolgere il ruolo di arbitro, inoltre in quanto tesserato può anche prenotare i campi sportivi.</w:t>
+              <w:t>Sede</w:t>
+            </w:r>
+            <w:r>
+              <w:t xml:space="preserve"> fisica</w:t>
+            </w:r>
+            <w:r>
+              <w:t xml:space="preserve"> in cui si trovano i campi sportivi dell’associazione.</w:t>
             </w:r>
           </w:p>
         </w:tc>
@@ -1774,7 +1928,10 @@
           </w:tcPr>
           <w:p>
             <w:r>
-              <w:t>Pagamenti</w:t>
+              <w:t>Città, Associazione, Campo</w:t>
+            </w:r>
+            <w:r>
+              <w:t>, Dipendente</w:t>
             </w:r>
           </w:p>
         </w:tc>
@@ -1789,7 +1946,7 @@
               <w:jc w:val="center"/>
             </w:pPr>
             <w:r>
-              <w:t>Sede</w:t>
+              <w:t>Città</w:t>
             </w:r>
           </w:p>
         </w:tc>
@@ -1802,13 +1959,7 @@
               <w:jc w:val="both"/>
             </w:pPr>
             <w:r>
-              <w:t>Sede</w:t>
-            </w:r>
-            <w:r>
-              <w:t xml:space="preserve"> fisica</w:t>
-            </w:r>
-            <w:r>
-              <w:t xml:space="preserve"> in cui si trovano i campi sportivi dell’associazione.</w:t>
+              <w:t>Elenco delle varie città sul territorio nazionale.</w:t>
             </w:r>
           </w:p>
         </w:tc>
@@ -1818,7 +1969,7 @@
           </w:tcPr>
           <w:p>
             <w:r>
-              <w:t>Città, Associazione, Campo</w:t>
+              <w:t>Sede</w:t>
             </w:r>
           </w:p>
         </w:tc>
@@ -1833,7 +1984,7 @@
               <w:jc w:val="center"/>
             </w:pPr>
             <w:r>
-              <w:t>Città</w:t>
+              <w:t>Campo</w:t>
             </w:r>
           </w:p>
         </w:tc>
@@ -1846,7 +1997,7 @@
               <w:jc w:val="both"/>
             </w:pPr>
             <w:r>
-              <w:t>Elenco delle varie città sul territorio nazionale.</w:t>
+              <w:t>Campo sportivo che i tesserati delle associazioni possono prenotare.</w:t>
             </w:r>
           </w:p>
         </w:tc>
@@ -1856,7 +2007,16 @@
           </w:tcPr>
           <w:p>
             <w:r>
-              <w:t>Sede</w:t>
+              <w:rPr>
+                <w:highlight w:val="yellow"/>
+              </w:rPr>
+              <w:t>Entità padre di Calcio, Basket e Tennis,</w:t>
+            </w:r>
+            <w:r>
+              <w:t xml:space="preserve"> collegamento con: </w:t>
+            </w:r>
+            <w:r>
+              <w:t>Sede, Tesserato</w:t>
             </w:r>
           </w:p>
         </w:tc>
@@ -1871,7 +2031,7 @@
               <w:jc w:val="center"/>
             </w:pPr>
             <w:r>
-              <w:t>Campo</w:t>
+              <w:t>Pagamenti</w:t>
             </w:r>
           </w:p>
         </w:tc>
@@ -1884,7 +2044,10 @@
               <w:jc w:val="both"/>
             </w:pPr>
             <w:r>
-              <w:t>Campo sportivo che i tesserati delle associazioni possono prenotare.</w:t>
+              <w:t>Registro</w:t>
+            </w:r>
+            <w:r>
+              <w:t xml:space="preserve"> dei vari pagamenti.</w:t>
             </w:r>
           </w:p>
         </w:tc>
@@ -1894,13 +2057,7 @@
           </w:tcPr>
           <w:p>
             <w:r>
-              <w:t xml:space="preserve">Entità padre di Calcio, Basket e Tennis, collegamento con: </w:t>
-            </w:r>
-            <w:r>
-              <w:t>Sede, Tesserato</w:t>
-            </w:r>
-            <w:r>
-              <w:t>, Listino</w:t>
+              <w:t>Entità padre di Entrate e Uscite</w:t>
             </w:r>
           </w:p>
         </w:tc>
@@ -1915,7 +2072,7 @@
               <w:jc w:val="center"/>
             </w:pPr>
             <w:r>
-              <w:t>Pagamenti</w:t>
+              <w:t>Entrate</w:t>
             </w:r>
           </w:p>
         </w:tc>
@@ -1928,7 +2085,7 @@
               <w:jc w:val="both"/>
             </w:pPr>
             <w:r>
-              <w:t>Resoconto dei vari pagamenti.</w:t>
+              <w:t>Registro di tutte le entrate provenienti dall’affitto dei campi per ogni associazione.</w:t>
             </w:r>
           </w:p>
         </w:tc>
@@ -1938,7 +2095,7 @@
           </w:tcPr>
           <w:p>
             <w:r>
-              <w:t>Entità padre di Entrate e Uscite</w:t>
+              <w:t>Tesserato</w:t>
             </w:r>
           </w:p>
         </w:tc>
@@ -1953,7 +2110,7 @@
               <w:jc w:val="center"/>
             </w:pPr>
             <w:r>
-              <w:t>Entrate</w:t>
+              <w:t>Uscite</w:t>
             </w:r>
           </w:p>
         </w:tc>
@@ -1966,7 +2123,19 @@
               <w:jc w:val="both"/>
             </w:pPr>
             <w:r>
-              <w:t>Registro di tutte le entrate provenienti dall’affitto dei campi per ogni associazione.</w:t>
+              <w:t>Registro dei pagamenti eseguiti verso fornitori</w:t>
+            </w:r>
+            <w:r>
+              <w:t xml:space="preserve">, </w:t>
+            </w:r>
+            <w:r>
+              <w:t>arbitri</w:t>
+            </w:r>
+            <w:r>
+              <w:t>, dipendenti</w:t>
+            </w:r>
+            <w:r>
+              <w:t>.</w:t>
             </w:r>
           </w:p>
         </w:tc>
@@ -1976,7 +2145,10 @@
           </w:tcPr>
           <w:p>
             <w:r>
-              <w:t>Atleta, Listino</w:t>
+              <w:t>Arbitro, Fornitore</w:t>
+            </w:r>
+            <w:r>
+              <w:t>, Dipendente</w:t>
             </w:r>
           </w:p>
         </w:tc>
@@ -1991,7 +2163,7 @@
               <w:jc w:val="center"/>
             </w:pPr>
             <w:r>
-              <w:t>Uscite</w:t>
+              <w:t>Fornitore</w:t>
             </w:r>
           </w:p>
         </w:tc>
@@ -2004,7 +2176,17 @@
               <w:jc w:val="both"/>
             </w:pPr>
             <w:r>
-              <w:t>Registro dei pagamenti eseguiti verso fornitori o arbitri.</w:t>
+              <w:t xml:space="preserve">Azienda, società o altro ente che si occupa della vendita di attrezzature sportive e con il quale </w:t>
+            </w:r>
+            <w:r>
+              <w:lastRenderedPageBreak/>
+              <w:t xml:space="preserve">una o più associazioni hanno </w:t>
+            </w:r>
+            <w:r>
+              <w:t>stretto un accordo</w:t>
+            </w:r>
+            <w:r>
+              <w:t>.</w:t>
             </w:r>
           </w:p>
         </w:tc>
@@ -2014,7 +2196,14 @@
           </w:tcPr>
           <w:p>
             <w:r>
-              <w:t>Arbitro, Fornitore</w:t>
+              <w:lastRenderedPageBreak/>
+              <w:t>Uscit</w:t>
+            </w:r>
+            <w:r>
+              <w:t>a</w:t>
+            </w:r>
+            <w:r>
+              <w:t>, Associazione</w:t>
             </w:r>
           </w:p>
         </w:tc>
@@ -2029,7 +2218,7 @@
               <w:jc w:val="center"/>
             </w:pPr>
             <w:r>
-              <w:t>Fornitore</w:t>
+              <w:t>Dipendente</w:t>
             </w:r>
           </w:p>
         </w:tc>
@@ -2042,7 +2231,7 @@
               <w:jc w:val="both"/>
             </w:pPr>
             <w:r>
-              <w:t>Azienda, società o altro ente che si occupa della vendita di attrezzature sportive e con il quale una o più associazioni hanno contatto.</w:t>
+              <w:t>Impiegato di un’associazione.</w:t>
             </w:r>
           </w:p>
         </w:tc>
@@ -2052,7 +2241,138 @@
           </w:tcPr>
           <w:p>
             <w:r>
-              <w:t>Uscite, Associazione</w:t>
+              <w:t>Uscita, Sede, Associazione</w:t>
+            </w:r>
+          </w:p>
+        </w:tc>
+      </w:tr>
+      <w:tr>
+        <w:tc>
+          <w:tcPr>
+            <w:tcW w:w="2643" w:type="dxa"/>
+          </w:tcPr>
+          <w:p>
+            <w:pPr>
+              <w:jc w:val="center"/>
+            </w:pPr>
+            <w:r>
+              <w:t>Amministrazione</w:t>
+            </w:r>
+          </w:p>
+        </w:tc>
+        <w:tc>
+          <w:tcPr>
+            <w:tcW w:w="4440" w:type="dxa"/>
+          </w:tcPr>
+          <w:p>
+            <w:pPr>
+              <w:jc w:val="both"/>
+            </w:pPr>
+            <w:r>
+              <w:t>Impiegato al vertice della gerarchia che si occupa di assumere impiegati, di registrarli e gestire il loro operato.</w:t>
+            </w:r>
+          </w:p>
+        </w:tc>
+        <w:tc>
+          <w:tcPr>
+            <w:tcW w:w="2551" w:type="dxa"/>
+          </w:tcPr>
+          <w:p>
+            <w:r>
+              <w:t>Uscita</w:t>
+            </w:r>
+          </w:p>
+        </w:tc>
+      </w:tr>
+      <w:tr>
+        <w:tc>
+          <w:tcPr>
+            <w:tcW w:w="2643" w:type="dxa"/>
+          </w:tcPr>
+          <w:p>
+            <w:pPr>
+              <w:jc w:val="center"/>
+            </w:pPr>
+            <w:r>
+              <w:rPr>
+                <w:highlight w:val="yellow"/>
+              </w:rPr>
+              <w:t>Responsabile</w:t>
+            </w:r>
+          </w:p>
+        </w:tc>
+        <w:tc>
+          <w:tcPr>
+            <w:tcW w:w="4440" w:type="dxa"/>
+          </w:tcPr>
+          <w:p>
+            <w:pPr>
+              <w:jc w:val="both"/>
+            </w:pPr>
+            <w:r>
+              <w:t>Impiegato che si occupa della manutenzione dei campi sportivi dentro alle varie sedi</w:t>
+            </w:r>
+            <w:r>
+              <w:t>.</w:t>
+            </w:r>
+          </w:p>
+          <w:p>
+            <w:pPr>
+              <w:jc w:val="both"/>
+            </w:pPr>
+            <w:r>
+              <w:t>Si occupa dei fornitori??</w:t>
+            </w:r>
+          </w:p>
+        </w:tc>
+        <w:tc>
+          <w:tcPr>
+            <w:tcW w:w="2551" w:type="dxa"/>
+          </w:tcPr>
+          <w:p>
+            <w:r>
+              <w:rPr>
+                <w:highlight w:val="yellow"/>
+              </w:rPr>
+              <w:t>Uscita</w:t>
+            </w:r>
+          </w:p>
+        </w:tc>
+      </w:tr>
+      <w:tr>
+        <w:tc>
+          <w:tcPr>
+            <w:tcW w:w="2643" w:type="dxa"/>
+          </w:tcPr>
+          <w:p>
+            <w:pPr>
+              <w:jc w:val="center"/>
+            </w:pPr>
+            <w:r>
+              <w:t xml:space="preserve">Segreteria </w:t>
+            </w:r>
+          </w:p>
+        </w:tc>
+        <w:tc>
+          <w:tcPr>
+            <w:tcW w:w="4440" w:type="dxa"/>
+          </w:tcPr>
+          <w:p>
+            <w:pPr>
+              <w:jc w:val="both"/>
+            </w:pPr>
+            <w:r>
+              <w:t>Impiegato che si occupa di registrare i pagamenti dei tesserati relativi alle prenotazioni dei campi.</w:t>
+            </w:r>
+          </w:p>
+        </w:tc>
+        <w:tc>
+          <w:tcPr>
+            <w:tcW w:w="2551" w:type="dxa"/>
+          </w:tcPr>
+          <w:p>
+            <w:r>
+              <w:t>Entrata</w:t>
             </w:r>
           </w:p>
         </w:tc>
@@ -2061,12 +2381,6 @@
     <w:p/>
     <w:p>
       <w:pPr>
-        <w:jc w:val="both"/>
-      </w:pPr>
-    </w:p>
-    <w:p/>
-    <w:p>
-      <w:pPr>
         <w:pStyle w:val="Titolo1"/>
       </w:pPr>
       <w:bookmarkStart w:id="4" w:name="_Toc59990919"/>
@@ -2136,399 +2450,397 @@
           <w:u w:val="single"/>
         </w:rPr>
       </w:pPr>
-      <w:proofErr w:type="spellStart"/>
       <w:r>
         <w:rPr>
           <w:u w:val="single"/>
         </w:rPr>
+        <w:t>Cod</w:t>
+      </w:r>
+      <w:r>
+        <w:rPr>
+          <w:u w:val="single"/>
+        </w:rPr>
+        <w:t>ass</w:t>
+      </w:r>
+    </w:p>
+    <w:p>
+      <w:pPr>
+        <w:pStyle w:val="Paragrafoelenco"/>
+        <w:numPr>
+          <w:ilvl w:val="0"/>
+          <w:numId w:val="1"/>
+        </w:numPr>
+        <w:rPr>
+          <w:b/>
+          <w:bCs/>
+        </w:rPr>
+      </w:pPr>
+      <w:r>
+        <w:t>Nome</w:t>
+      </w:r>
+    </w:p>
+    <w:p>
+      <w:pPr>
+        <w:pStyle w:val="Paragrafoelenco"/>
+        <w:numPr>
+          <w:ilvl w:val="0"/>
+          <w:numId w:val="1"/>
+        </w:numPr>
+        <w:rPr>
+          <w:b/>
+          <w:bCs/>
+        </w:rPr>
+      </w:pPr>
+      <w:r>
+        <w:t>Sito web</w:t>
+      </w:r>
+    </w:p>
+    <w:p>
+      <w:pPr>
+        <w:pStyle w:val="Paragrafoelenco"/>
+        <w:numPr>
+          <w:ilvl w:val="0"/>
+          <w:numId w:val="1"/>
+        </w:numPr>
+        <w:rPr>
+          <w:b/>
+          <w:bCs/>
+        </w:rPr>
+      </w:pPr>
+      <w:r>
+        <w:t>E-mail</w:t>
+      </w:r>
+    </w:p>
+    <w:p>
+      <w:pPr>
+        <w:pStyle w:val="Paragrafoelenco"/>
+        <w:numPr>
+          <w:ilvl w:val="0"/>
+          <w:numId w:val="1"/>
+        </w:numPr>
+        <w:rPr>
+          <w:b/>
+          <w:bCs/>
+        </w:rPr>
+      </w:pPr>
+      <w:r>
+        <w:t>Password</w:t>
+      </w:r>
+    </w:p>
+    <w:p>
+      <w:pPr>
+        <w:rPr>
+          <w:b/>
+          <w:bCs/>
+        </w:rPr>
+      </w:pPr>
+      <w:r>
+        <w:rPr>
+          <w:b/>
+          <w:bCs/>
+        </w:rPr>
+        <w:t>Tesserato:</w:t>
+      </w:r>
+    </w:p>
+    <w:p>
+      <w:pPr>
+        <w:pStyle w:val="Paragrafoelenco"/>
+        <w:numPr>
+          <w:ilvl w:val="0"/>
+          <w:numId w:val="2"/>
+        </w:numPr>
+        <w:rPr>
+          <w:b/>
+          <w:bCs/>
+          <w:u w:val="single"/>
+        </w:rPr>
+      </w:pPr>
+      <w:r>
+        <w:rPr>
+          <w:u w:val="single"/>
+        </w:rPr>
+        <w:t>CF</w:t>
+      </w:r>
+    </w:p>
+    <w:p>
+      <w:pPr>
+        <w:pStyle w:val="Paragrafoelenco"/>
+        <w:numPr>
+          <w:ilvl w:val="0"/>
+          <w:numId w:val="2"/>
+        </w:numPr>
+        <w:rPr>
+          <w:b/>
+          <w:bCs/>
+        </w:rPr>
+      </w:pPr>
+      <w:r>
+        <w:t>Nome</w:t>
+      </w:r>
+    </w:p>
+    <w:p>
+      <w:pPr>
+        <w:pStyle w:val="Paragrafoelenco"/>
+        <w:numPr>
+          <w:ilvl w:val="0"/>
+          <w:numId w:val="2"/>
+        </w:numPr>
+        <w:rPr>
+          <w:b/>
+          <w:bCs/>
+        </w:rPr>
+      </w:pPr>
+      <w:r>
+        <w:t>Cognome</w:t>
+      </w:r>
+    </w:p>
+    <w:p>
+      <w:pPr>
+        <w:pStyle w:val="Paragrafoelenco"/>
+        <w:numPr>
+          <w:ilvl w:val="0"/>
+          <w:numId w:val="2"/>
+        </w:numPr>
+        <w:rPr>
+          <w:b/>
+          <w:bCs/>
+        </w:rPr>
+      </w:pPr>
+      <w:r>
+        <w:t>Data di nascita</w:t>
+      </w:r>
+    </w:p>
+    <w:p>
+      <w:pPr>
+        <w:pStyle w:val="Paragrafoelenco"/>
+        <w:numPr>
+          <w:ilvl w:val="0"/>
+          <w:numId w:val="2"/>
+        </w:numPr>
+        <w:rPr>
+          <w:b/>
+          <w:bCs/>
+        </w:rPr>
+      </w:pPr>
+      <w:r>
+        <w:t>E-mail</w:t>
+      </w:r>
+    </w:p>
+    <w:p>
+      <w:pPr>
+        <w:pStyle w:val="Paragrafoelenco"/>
+        <w:numPr>
+          <w:ilvl w:val="0"/>
+          <w:numId w:val="2"/>
+        </w:numPr>
+        <w:rPr>
+          <w:b/>
+          <w:bCs/>
+        </w:rPr>
+      </w:pPr>
+      <w:r>
+        <w:t>Cellulare</w:t>
+      </w:r>
+    </w:p>
+    <w:p>
+      <w:pPr>
+        <w:pStyle w:val="Paragrafoelenco"/>
+        <w:numPr>
+          <w:ilvl w:val="0"/>
+          <w:numId w:val="2"/>
+        </w:numPr>
+        <w:rPr>
+          <w:b/>
+          <w:bCs/>
+        </w:rPr>
+      </w:pPr>
+      <w:r>
+        <w:t>Password</w:t>
+      </w:r>
+    </w:p>
+    <w:p>
+      <w:pPr>
+        <w:rPr>
+          <w:b/>
+          <w:bCs/>
+        </w:rPr>
+      </w:pPr>
+      <w:r>
+        <w:rPr>
+          <w:b/>
+          <w:bCs/>
+        </w:rPr>
+        <w:t>Sede:</w:t>
+      </w:r>
+    </w:p>
+    <w:p>
+      <w:pPr>
+        <w:pStyle w:val="Paragrafoelenco"/>
+        <w:numPr>
+          <w:ilvl w:val="0"/>
+          <w:numId w:val="3"/>
+        </w:numPr>
+        <w:rPr>
+          <w:b/>
+          <w:bCs/>
+        </w:rPr>
+      </w:pPr>
+      <w:r>
+        <w:t>Indirizzo</w:t>
+      </w:r>
+    </w:p>
+    <w:p>
+      <w:pPr>
+        <w:pStyle w:val="Paragrafoelenco"/>
+        <w:numPr>
+          <w:ilvl w:val="0"/>
+          <w:numId w:val="3"/>
+        </w:numPr>
+        <w:rPr>
+          <w:b/>
+          <w:bCs/>
+        </w:rPr>
+      </w:pPr>
+      <w:r>
+        <w:t>Telefono</w:t>
+      </w:r>
+    </w:p>
+    <w:p>
+      <w:pPr>
+        <w:pStyle w:val="Paragrafoelenco"/>
+        <w:numPr>
+          <w:ilvl w:val="0"/>
+          <w:numId w:val="3"/>
+        </w:numPr>
+        <w:rPr>
+          <w:b/>
+          <w:bCs/>
+        </w:rPr>
+      </w:pPr>
+      <w:r>
+        <w:t>Nome (es. Polisportiva Rossi Mestre)</w:t>
+      </w:r>
+    </w:p>
+    <w:p>
+      <w:pPr>
+        <w:rPr>
+          <w:b/>
+          <w:bCs/>
+        </w:rPr>
+      </w:pPr>
+      <w:r>
+        <w:rPr>
+          <w:b/>
+          <w:bCs/>
+        </w:rPr>
+        <w:t>Città:</w:t>
+      </w:r>
+    </w:p>
+    <w:p>
+      <w:pPr>
+        <w:pStyle w:val="Paragrafoelenco"/>
+        <w:numPr>
+          <w:ilvl w:val="0"/>
+          <w:numId w:val="4"/>
+        </w:numPr>
+        <w:rPr>
+          <w:b/>
+          <w:bCs/>
+        </w:rPr>
+      </w:pPr>
+      <w:r>
+        <w:rPr>
+          <w:u w:val="single"/>
+        </w:rPr>
+        <w:t>Provincia</w:t>
+      </w:r>
+      <w:r>
+        <w:t xml:space="preserve"> (2 lettere; es. VE)</w:t>
+      </w:r>
+    </w:p>
+    <w:p>
+      <w:pPr>
+        <w:pStyle w:val="Paragrafoelenco"/>
+        <w:numPr>
+          <w:ilvl w:val="0"/>
+          <w:numId w:val="4"/>
+        </w:numPr>
+        <w:rPr>
+          <w:b/>
+          <w:bCs/>
+        </w:rPr>
+      </w:pPr>
+      <w:r>
+        <w:rPr>
+          <w:u w:val="single"/>
+        </w:rPr>
+        <w:t>CAP</w:t>
+      </w:r>
+    </w:p>
+    <w:p>
+      <w:pPr>
+        <w:pStyle w:val="Paragrafoelenco"/>
+        <w:numPr>
+          <w:ilvl w:val="0"/>
+          <w:numId w:val="4"/>
+        </w:numPr>
+        <w:rPr>
+          <w:b/>
+          <w:bCs/>
+        </w:rPr>
+      </w:pPr>
+      <w:r>
+        <w:t xml:space="preserve">Nome </w:t>
+      </w:r>
+      <w:r>
+        <w:t>(es. San Donà di Piave)</w:t>
+      </w:r>
+    </w:p>
+    <w:p>
+      <w:pPr>
+        <w:rPr>
+          <w:b/>
+          <w:bCs/>
+        </w:rPr>
+      </w:pPr>
+      <w:r>
+        <w:rPr>
+          <w:b/>
+          <w:bCs/>
+        </w:rPr>
+        <w:t>Fornitore:</w:t>
+      </w:r>
+    </w:p>
+    <w:p>
+      <w:pPr>
+        <w:pStyle w:val="Paragrafoelenco"/>
+        <w:numPr>
+          <w:ilvl w:val="0"/>
+          <w:numId w:val="5"/>
+        </w:numPr>
+        <w:rPr>
+          <w:b/>
+          <w:bCs/>
+        </w:rPr>
+      </w:pPr>
+      <w:r>
+        <w:t>Codice</w:t>
+      </w:r>
+    </w:p>
+    <w:p>
+      <w:pPr>
+        <w:pStyle w:val="Paragrafoelenco"/>
+        <w:numPr>
+          <w:ilvl w:val="0"/>
+          <w:numId w:val="5"/>
+        </w:numPr>
+        <w:rPr>
+          <w:b/>
+          <w:bCs/>
+        </w:rPr>
+      </w:pPr>
+      <w:r>
         <w:lastRenderedPageBreak/>
-        <w:t>Cod</w:t>
-      </w:r>
-      <w:r>
-        <w:rPr>
-          <w:u w:val="single"/>
-        </w:rPr>
-        <w:t>ass</w:t>
-      </w:r>
-      <w:proofErr w:type="spellEnd"/>
-    </w:p>
-    <w:p>
-      <w:pPr>
-        <w:pStyle w:val="Paragrafoelenco"/>
-        <w:numPr>
-          <w:ilvl w:val="0"/>
-          <w:numId w:val="1"/>
-        </w:numPr>
-        <w:rPr>
-          <w:b/>
-          <w:bCs/>
-        </w:rPr>
-      </w:pPr>
-      <w:r>
-        <w:t>Nome</w:t>
-      </w:r>
-    </w:p>
-    <w:p>
-      <w:pPr>
-        <w:pStyle w:val="Paragrafoelenco"/>
-        <w:numPr>
-          <w:ilvl w:val="0"/>
-          <w:numId w:val="1"/>
-        </w:numPr>
-        <w:rPr>
-          <w:b/>
-          <w:bCs/>
-        </w:rPr>
-      </w:pPr>
-      <w:r>
-        <w:t>Sito web</w:t>
-      </w:r>
-    </w:p>
-    <w:p>
-      <w:pPr>
-        <w:pStyle w:val="Paragrafoelenco"/>
-        <w:numPr>
-          <w:ilvl w:val="0"/>
-          <w:numId w:val="1"/>
-        </w:numPr>
-        <w:rPr>
-          <w:b/>
-          <w:bCs/>
-        </w:rPr>
-      </w:pPr>
-      <w:r>
-        <w:t>E-mail</w:t>
-      </w:r>
-    </w:p>
-    <w:p>
-      <w:pPr>
-        <w:pStyle w:val="Paragrafoelenco"/>
-        <w:numPr>
-          <w:ilvl w:val="0"/>
-          <w:numId w:val="1"/>
-        </w:numPr>
-        <w:rPr>
-          <w:b/>
-          <w:bCs/>
-        </w:rPr>
-      </w:pPr>
-      <w:r>
-        <w:t>Password</w:t>
-      </w:r>
-    </w:p>
-    <w:p>
-      <w:pPr>
-        <w:rPr>
-          <w:b/>
-          <w:bCs/>
-        </w:rPr>
-      </w:pPr>
-      <w:r>
-        <w:rPr>
-          <w:b/>
-          <w:bCs/>
-        </w:rPr>
-        <w:t>Tesserato:</w:t>
-      </w:r>
-    </w:p>
-    <w:p>
-      <w:pPr>
-        <w:pStyle w:val="Paragrafoelenco"/>
-        <w:numPr>
-          <w:ilvl w:val="0"/>
-          <w:numId w:val="2"/>
-        </w:numPr>
-        <w:rPr>
-          <w:b/>
-          <w:bCs/>
-          <w:u w:val="single"/>
-        </w:rPr>
-      </w:pPr>
-      <w:r>
-        <w:rPr>
-          <w:u w:val="single"/>
-        </w:rPr>
-        <w:t>CF</w:t>
-      </w:r>
-    </w:p>
-    <w:p>
-      <w:pPr>
-        <w:pStyle w:val="Paragrafoelenco"/>
-        <w:numPr>
-          <w:ilvl w:val="0"/>
-          <w:numId w:val="2"/>
-        </w:numPr>
-        <w:rPr>
-          <w:b/>
-          <w:bCs/>
-        </w:rPr>
-      </w:pPr>
-      <w:r>
-        <w:t>Nome</w:t>
-      </w:r>
-    </w:p>
-    <w:p>
-      <w:pPr>
-        <w:pStyle w:val="Paragrafoelenco"/>
-        <w:numPr>
-          <w:ilvl w:val="0"/>
-          <w:numId w:val="2"/>
-        </w:numPr>
-        <w:rPr>
-          <w:b/>
-          <w:bCs/>
-        </w:rPr>
-      </w:pPr>
-      <w:r>
-        <w:t>Cognome</w:t>
-      </w:r>
-    </w:p>
-    <w:p>
-      <w:pPr>
-        <w:pStyle w:val="Paragrafoelenco"/>
-        <w:numPr>
-          <w:ilvl w:val="0"/>
-          <w:numId w:val="2"/>
-        </w:numPr>
-        <w:rPr>
-          <w:b/>
-          <w:bCs/>
-        </w:rPr>
-      </w:pPr>
-      <w:r>
-        <w:t>Data di nascita</w:t>
-      </w:r>
-    </w:p>
-    <w:p>
-      <w:pPr>
-        <w:pStyle w:val="Paragrafoelenco"/>
-        <w:numPr>
-          <w:ilvl w:val="0"/>
-          <w:numId w:val="2"/>
-        </w:numPr>
-        <w:rPr>
-          <w:b/>
-          <w:bCs/>
-        </w:rPr>
-      </w:pPr>
-      <w:r>
-        <w:t>E-mail</w:t>
-      </w:r>
-    </w:p>
-    <w:p>
-      <w:pPr>
-        <w:pStyle w:val="Paragrafoelenco"/>
-        <w:numPr>
-          <w:ilvl w:val="0"/>
-          <w:numId w:val="2"/>
-        </w:numPr>
-        <w:rPr>
-          <w:b/>
-          <w:bCs/>
-        </w:rPr>
-      </w:pPr>
-      <w:r>
-        <w:t>Cellulare</w:t>
-      </w:r>
-    </w:p>
-    <w:p>
-      <w:pPr>
-        <w:pStyle w:val="Paragrafoelenco"/>
-        <w:numPr>
-          <w:ilvl w:val="0"/>
-          <w:numId w:val="2"/>
-        </w:numPr>
-        <w:rPr>
-          <w:b/>
-          <w:bCs/>
-        </w:rPr>
-      </w:pPr>
-      <w:r>
-        <w:t>Password</w:t>
-      </w:r>
-    </w:p>
-    <w:p>
-      <w:pPr>
-        <w:rPr>
-          <w:b/>
-          <w:bCs/>
-        </w:rPr>
-      </w:pPr>
-      <w:r>
-        <w:rPr>
-          <w:b/>
-          <w:bCs/>
-        </w:rPr>
-        <w:t>Sede:</w:t>
-      </w:r>
-    </w:p>
-    <w:p>
-      <w:pPr>
-        <w:pStyle w:val="Paragrafoelenco"/>
-        <w:numPr>
-          <w:ilvl w:val="0"/>
-          <w:numId w:val="3"/>
-        </w:numPr>
-        <w:rPr>
-          <w:b/>
-          <w:bCs/>
-        </w:rPr>
-      </w:pPr>
-      <w:r>
-        <w:t>Indirizzo</w:t>
-      </w:r>
-    </w:p>
-    <w:p>
-      <w:pPr>
-        <w:pStyle w:val="Paragrafoelenco"/>
-        <w:numPr>
-          <w:ilvl w:val="0"/>
-          <w:numId w:val="3"/>
-        </w:numPr>
-        <w:rPr>
-          <w:b/>
-          <w:bCs/>
-        </w:rPr>
-      </w:pPr>
-      <w:r>
-        <w:t>Telefono</w:t>
-      </w:r>
-    </w:p>
-    <w:p>
-      <w:pPr>
-        <w:pStyle w:val="Paragrafoelenco"/>
-        <w:numPr>
-          <w:ilvl w:val="0"/>
-          <w:numId w:val="3"/>
-        </w:numPr>
-        <w:rPr>
-          <w:b/>
-          <w:bCs/>
-        </w:rPr>
-      </w:pPr>
-      <w:r>
-        <w:t>Nome (es. Polisportiva Rossi Mestre)</w:t>
-      </w:r>
-    </w:p>
-    <w:p>
-      <w:pPr>
-        <w:rPr>
-          <w:b/>
-          <w:bCs/>
-        </w:rPr>
-      </w:pPr>
-      <w:r>
-        <w:rPr>
-          <w:b/>
-          <w:bCs/>
-        </w:rPr>
-        <w:t>Città:</w:t>
-      </w:r>
-    </w:p>
-    <w:p>
-      <w:pPr>
-        <w:pStyle w:val="Paragrafoelenco"/>
-        <w:numPr>
-          <w:ilvl w:val="0"/>
-          <w:numId w:val="4"/>
-        </w:numPr>
-        <w:rPr>
-          <w:b/>
-          <w:bCs/>
-        </w:rPr>
-      </w:pPr>
-      <w:r>
-        <w:rPr>
-          <w:u w:val="single"/>
-        </w:rPr>
-        <w:t>Provincia</w:t>
-      </w:r>
-      <w:r>
-        <w:t xml:space="preserve"> (2 lettere; es. VE)</w:t>
-      </w:r>
-    </w:p>
-    <w:p>
-      <w:pPr>
-        <w:pStyle w:val="Paragrafoelenco"/>
-        <w:numPr>
-          <w:ilvl w:val="0"/>
-          <w:numId w:val="4"/>
-        </w:numPr>
-        <w:rPr>
-          <w:b/>
-          <w:bCs/>
-        </w:rPr>
-      </w:pPr>
-      <w:r>
-        <w:rPr>
-          <w:u w:val="single"/>
-        </w:rPr>
-        <w:t>CAP</w:t>
-      </w:r>
-    </w:p>
-    <w:p>
-      <w:pPr>
-        <w:pStyle w:val="Paragrafoelenco"/>
-        <w:numPr>
-          <w:ilvl w:val="0"/>
-          <w:numId w:val="4"/>
-        </w:numPr>
-        <w:rPr>
-          <w:b/>
-          <w:bCs/>
-        </w:rPr>
-      </w:pPr>
-      <w:r>
-        <w:t xml:space="preserve">Nome </w:t>
-      </w:r>
-      <w:r>
-        <w:t>(es. San Donà di Piave)</w:t>
-      </w:r>
-    </w:p>
-    <w:p>
-      <w:pPr>
-        <w:rPr>
-          <w:b/>
-          <w:bCs/>
-        </w:rPr>
-      </w:pPr>
-      <w:r>
-        <w:rPr>
-          <w:b/>
-          <w:bCs/>
-        </w:rPr>
-        <w:t>Fornitore:</w:t>
-      </w:r>
-    </w:p>
-    <w:p>
-      <w:pPr>
-        <w:pStyle w:val="Paragrafoelenco"/>
-        <w:numPr>
-          <w:ilvl w:val="0"/>
-          <w:numId w:val="5"/>
-        </w:numPr>
-        <w:rPr>
-          <w:b/>
-          <w:bCs/>
-        </w:rPr>
-      </w:pPr>
-      <w:r>
-        <w:t>Codice</w:t>
-      </w:r>
-    </w:p>
-    <w:p>
-      <w:pPr>
-        <w:pStyle w:val="Paragrafoelenco"/>
-        <w:numPr>
-          <w:ilvl w:val="0"/>
-          <w:numId w:val="5"/>
-        </w:numPr>
-        <w:rPr>
-          <w:b/>
-          <w:bCs/>
-        </w:rPr>
-      </w:pPr>
-      <w:r>
         <w:t>P.IVA</w:t>
       </w:r>
     </w:p>
@@ -2704,15 +3016,7 @@
         </w:rPr>
       </w:pPr>
       <w:r>
-        <w:t>Attrezzatura (</w:t>
-      </w:r>
-      <w:proofErr w:type="spellStart"/>
-      <w:r>
-        <w:t>bool</w:t>
-      </w:r>
-      <w:proofErr w:type="spellEnd"/>
-      <w:r>
-        <w:t>)</w:t>
+        <w:t>Attrezzatura (bool)</w:t>
       </w:r>
     </w:p>
     <w:p>
@@ -2810,7 +3114,6 @@
         </w:rPr>
       </w:pPr>
       <w:r>
-        <w:lastRenderedPageBreak/>
         <w:t>Codice progressivo (forse inutile, possiamo usare la data e i campi ottenuti dalle relazioni)</w:t>
       </w:r>
     </w:p>
@@ -3024,6 +3327,7 @@
         <w:pStyle w:val="Titolo3"/>
       </w:pPr>
       <w:r>
+        <w:lastRenderedPageBreak/>
         <w:t>4.1.3 Scelta degli identificatori primari</w:t>
       </w:r>
     </w:p>
@@ -4310,6 +4614,119 @@
     </w:lvl>
   </w:abstractNum>
   <w:abstractNum w:abstractNumId="11" w15:restartNumberingAfterBreak="0">
+    <w:nsid w:val="510E4CEC"/>
+    <w:multiLevelType w:val="hybridMultilevel"/>
+    <w:tmpl w:val="66DC666A"/>
+    <w:lvl w:ilvl="0" w:tplc="04100001">
+      <w:start w:val="1"/>
+      <w:numFmt w:val="bullet"/>
+      <w:lvlText w:val=""/>
+      <w:lvlJc w:val="left"/>
+      <w:pPr>
+        <w:ind w:left="720" w:hanging="360"/>
+      </w:pPr>
+      <w:rPr>
+        <w:rFonts w:ascii="Symbol" w:hAnsi="Symbol" w:hint="default"/>
+      </w:rPr>
+    </w:lvl>
+    <w:lvl w:ilvl="1" w:tplc="04100003" w:tentative="1">
+      <w:start w:val="1"/>
+      <w:numFmt w:val="bullet"/>
+      <w:lvlText w:val="o"/>
+      <w:lvlJc w:val="left"/>
+      <w:pPr>
+        <w:ind w:left="1440" w:hanging="360"/>
+      </w:pPr>
+      <w:rPr>
+        <w:rFonts w:ascii="Courier New" w:hAnsi="Courier New" w:cs="Courier New" w:hint="default"/>
+      </w:rPr>
+    </w:lvl>
+    <w:lvl w:ilvl="2" w:tplc="04100005" w:tentative="1">
+      <w:start w:val="1"/>
+      <w:numFmt w:val="bullet"/>
+      <w:lvlText w:val=""/>
+      <w:lvlJc w:val="left"/>
+      <w:pPr>
+        <w:ind w:left="2160" w:hanging="360"/>
+      </w:pPr>
+      <w:rPr>
+        <w:rFonts w:ascii="Wingdings" w:hAnsi="Wingdings" w:hint="default"/>
+      </w:rPr>
+    </w:lvl>
+    <w:lvl w:ilvl="3" w:tplc="04100001" w:tentative="1">
+      <w:start w:val="1"/>
+      <w:numFmt w:val="bullet"/>
+      <w:lvlText w:val=""/>
+      <w:lvlJc w:val="left"/>
+      <w:pPr>
+        <w:ind w:left="2880" w:hanging="360"/>
+      </w:pPr>
+      <w:rPr>
+        <w:rFonts w:ascii="Symbol" w:hAnsi="Symbol" w:hint="default"/>
+      </w:rPr>
+    </w:lvl>
+    <w:lvl w:ilvl="4" w:tplc="04100003" w:tentative="1">
+      <w:start w:val="1"/>
+      <w:numFmt w:val="bullet"/>
+      <w:lvlText w:val="o"/>
+      <w:lvlJc w:val="left"/>
+      <w:pPr>
+        <w:ind w:left="3600" w:hanging="360"/>
+      </w:pPr>
+      <w:rPr>
+        <w:rFonts w:ascii="Courier New" w:hAnsi="Courier New" w:cs="Courier New" w:hint="default"/>
+      </w:rPr>
+    </w:lvl>
+    <w:lvl w:ilvl="5" w:tplc="04100005" w:tentative="1">
+      <w:start w:val="1"/>
+      <w:numFmt w:val="bullet"/>
+      <w:lvlText w:val=""/>
+      <w:lvlJc w:val="left"/>
+      <w:pPr>
+        <w:ind w:left="4320" w:hanging="360"/>
+      </w:pPr>
+      <w:rPr>
+        <w:rFonts w:ascii="Wingdings" w:hAnsi="Wingdings" w:hint="default"/>
+      </w:rPr>
+    </w:lvl>
+    <w:lvl w:ilvl="6" w:tplc="04100001" w:tentative="1">
+      <w:start w:val="1"/>
+      <w:numFmt w:val="bullet"/>
+      <w:lvlText w:val=""/>
+      <w:lvlJc w:val="left"/>
+      <w:pPr>
+        <w:ind w:left="5040" w:hanging="360"/>
+      </w:pPr>
+      <w:rPr>
+        <w:rFonts w:ascii="Symbol" w:hAnsi="Symbol" w:hint="default"/>
+      </w:rPr>
+    </w:lvl>
+    <w:lvl w:ilvl="7" w:tplc="04100003" w:tentative="1">
+      <w:start w:val="1"/>
+      <w:numFmt w:val="bullet"/>
+      <w:lvlText w:val="o"/>
+      <w:lvlJc w:val="left"/>
+      <w:pPr>
+        <w:ind w:left="5760" w:hanging="360"/>
+      </w:pPr>
+      <w:rPr>
+        <w:rFonts w:ascii="Courier New" w:hAnsi="Courier New" w:cs="Courier New" w:hint="default"/>
+      </w:rPr>
+    </w:lvl>
+    <w:lvl w:ilvl="8" w:tplc="04100005" w:tentative="1">
+      <w:start w:val="1"/>
+      <w:numFmt w:val="bullet"/>
+      <w:lvlText w:val=""/>
+      <w:lvlJc w:val="left"/>
+      <w:pPr>
+        <w:ind w:left="6480" w:hanging="360"/>
+      </w:pPr>
+      <w:rPr>
+        <w:rFonts w:ascii="Wingdings" w:hAnsi="Wingdings" w:hint="default"/>
+      </w:rPr>
+    </w:lvl>
+  </w:abstractNum>
+  <w:abstractNum w:abstractNumId="12" w15:restartNumberingAfterBreak="0">
     <w:nsid w:val="54DD6FA2"/>
     <w:multiLevelType w:val="hybridMultilevel"/>
     <w:tmpl w:val="B3A09054"/>
@@ -4422,7 +4839,7 @@
       </w:rPr>
     </w:lvl>
   </w:abstractNum>
-  <w:abstractNum w:abstractNumId="12" w15:restartNumberingAfterBreak="0">
+  <w:abstractNum w:abstractNumId="13" w15:restartNumberingAfterBreak="0">
     <w:nsid w:val="6C763FCA"/>
     <w:multiLevelType w:val="hybridMultilevel"/>
     <w:tmpl w:val="B98257C2"/>
@@ -4535,7 +4952,7 @@
       </w:rPr>
     </w:lvl>
   </w:abstractNum>
-  <w:abstractNum w:abstractNumId="13" w15:restartNumberingAfterBreak="0">
+  <w:abstractNum w:abstractNumId="14" w15:restartNumberingAfterBreak="0">
     <w:nsid w:val="7CB33855"/>
     <w:multiLevelType w:val="hybridMultilevel"/>
     <w:tmpl w:val="8566197E"/>
@@ -4652,7 +5069,7 @@
     <w:abstractNumId w:val="2"/>
   </w:num>
   <w:num w:numId="2">
-    <w:abstractNumId w:val="11"/>
+    <w:abstractNumId w:val="12"/>
   </w:num>
   <w:num w:numId="3">
     <w:abstractNumId w:val="0"/>
@@ -4673,7 +5090,7 @@
     <w:abstractNumId w:val="10"/>
   </w:num>
   <w:num w:numId="9">
-    <w:abstractNumId w:val="12"/>
+    <w:abstractNumId w:val="13"/>
   </w:num>
   <w:num w:numId="10">
     <w:abstractNumId w:val="5"/>
@@ -4682,13 +5099,16 @@
     <w:abstractNumId w:val="1"/>
   </w:num>
   <w:num w:numId="12">
-    <w:abstractNumId w:val="13"/>
+    <w:abstractNumId w:val="14"/>
   </w:num>
   <w:num w:numId="13">
     <w:abstractNumId w:val="4"/>
   </w:num>
   <w:num w:numId="14">
     <w:abstractNumId w:val="3"/>
+  </w:num>
+  <w:num w:numId="15">
+    <w:abstractNumId w:val="11"/>
   </w:num>
 </w:numbering>
 </file>

</xml_diff>

<commit_message>
UPD relazione + build_db
</commit_message>
<xml_diff>
--- a/relazioneDB.docx
+++ b/relazioneDB.docx
@@ -807,7 +807,13 @@
         <w:t>ad</w:t>
       </w:r>
       <w:r>
-        <w:t xml:space="preserve"> associazioni che gestiscono l’affitto di campi sportivi di diverso tipo. Poiché il sistema si basa sul multi-tenat</w:t>
+        <w:t xml:space="preserve"> associazioni che gestiscono l’affitto di campi sportivi di diverso tipo. Poiché il sistema si basa sul multi-tena</w:t>
+      </w:r>
+      <w:r>
+        <w:t>n</w:t>
+      </w:r>
+      <w:r>
+        <w:t>t</w:t>
       </w:r>
       <w:r>
         <w:t>,</w:t>
@@ -848,7 +854,7 @@
         <w:jc w:val="both"/>
       </w:pPr>
       <w:r>
-        <w:t>Nome</w:t>
+        <w:t>Ragione sociale</w:t>
       </w:r>
     </w:p>
     <w:p>
@@ -880,45 +886,48 @@
     </w:p>
     <w:p>
       <w:pPr>
-        <w:pStyle w:val="Paragrafoelenco"/>
-        <w:numPr>
-          <w:ilvl w:val="0"/>
-          <w:numId w:val="9"/>
-        </w:numPr>
         <w:jc w:val="both"/>
       </w:pPr>
       <w:r>
-        <w:t>Password (insieme alla e-mail vengono utilizzate per l’accesso al portale online)</w:t>
-      </w:r>
-    </w:p>
-    <w:p>
-      <w:pPr>
+        <w:t xml:space="preserve">Ogni associazione avrà dei </w:t>
+      </w:r>
+      <w:r>
+        <w:rPr>
+          <w:b/>
+          <w:bCs/>
+        </w:rPr>
+        <w:t>Tesserati</w:t>
+      </w:r>
+      <w:r>
+        <w:t>, che dopo essersi registrati potranno effettuare la prenotazione dei campi disponibili sia online</w:t>
+      </w:r>
+      <w:r>
+        <w:t xml:space="preserve"> (tramite una sezione dedicata alle prenotazioni),</w:t>
+      </w:r>
+      <w:r>
+        <w:t xml:space="preserve"> sia presso la segreteria</w:t>
+      </w:r>
+      <w:r>
+        <w:t>. Per i tesserati è nodo</w:t>
+      </w:r>
+      <w:r>
+        <w:t>:</w:t>
+      </w:r>
+    </w:p>
+    <w:p>
+      <w:pPr>
+        <w:pStyle w:val="Paragrafoelenco"/>
+        <w:numPr>
+          <w:ilvl w:val="0"/>
+          <w:numId w:val="10"/>
+        </w:numPr>
         <w:jc w:val="both"/>
       </w:pPr>
       <w:r>
-        <w:t xml:space="preserve">Ogni associazione avrà dei </w:t>
-      </w:r>
-      <w:r>
-        <w:rPr>
-          <w:b/>
-          <w:bCs/>
-        </w:rPr>
-        <w:t>Tesserati</w:t>
-      </w:r>
-      <w:r>
-        <w:t>, che dopo essersi registrati potranno effettuare la prenotazione dei campi disponibili sia online</w:t>
-      </w:r>
-      <w:r>
-        <w:t xml:space="preserve"> (tramite una sezione dedicata alle prenotazioni),</w:t>
-      </w:r>
-      <w:r>
-        <w:t xml:space="preserve"> sia presso la segreteria</w:t>
-      </w:r>
-      <w:r>
-        <w:t>. Per i tesserati è nodo</w:t>
-      </w:r>
-      <w:r>
-        <w:t>:</w:t>
+        <w:t>c</w:t>
+      </w:r>
+      <w:r>
+        <w:t>odice fiscale</w:t>
       </w:r>
     </w:p>
     <w:p>
@@ -931,10 +940,10 @@
         <w:jc w:val="both"/>
       </w:pPr>
       <w:r>
-        <w:t>c</w:t>
-      </w:r>
-      <w:r>
-        <w:t>odice fiscale</w:t>
+        <w:t>n</w:t>
+      </w:r>
+      <w:r>
+        <w:t>ome</w:t>
       </w:r>
     </w:p>
     <w:p>
@@ -947,10 +956,7 @@
         <w:jc w:val="both"/>
       </w:pPr>
       <w:r>
-        <w:t>n</w:t>
-      </w:r>
-      <w:r>
-        <w:t>ome</w:t>
+        <w:t>cognome</w:t>
       </w:r>
     </w:p>
     <w:p>
@@ -963,7 +969,10 @@
         <w:jc w:val="both"/>
       </w:pPr>
       <w:r>
-        <w:t>cognome</w:t>
+        <w:t>data</w:t>
+      </w:r>
+      <w:r>
+        <w:t xml:space="preserve"> di nascita</w:t>
       </w:r>
     </w:p>
     <w:p>
@@ -976,10 +985,10 @@
         <w:jc w:val="both"/>
       </w:pPr>
       <w:r>
-        <w:t>data</w:t>
-      </w:r>
-      <w:r>
-        <w:t xml:space="preserve"> di nascita</w:t>
+        <w:t>e</w:t>
+      </w:r>
+      <w:r>
+        <w:t>-mail</w:t>
       </w:r>
     </w:p>
     <w:p>
@@ -992,10 +1001,16 @@
         <w:jc w:val="both"/>
       </w:pPr>
       <w:r>
-        <w:t>e</w:t>
-      </w:r>
-      <w:r>
-        <w:t>-mail</w:t>
+        <w:t>password</w:t>
+      </w:r>
+      <w:r>
+        <w:t xml:space="preserve"> (insieme alla e-mail </w:t>
+      </w:r>
+      <w:r>
+        <w:t>forma</w:t>
+      </w:r>
+      <w:r>
+        <w:t xml:space="preserve"> le credenziali di accesso)</w:t>
       </w:r>
     </w:p>
     <w:p>
@@ -1008,23 +1023,15 @@
         <w:jc w:val="both"/>
       </w:pPr>
       <w:r>
-        <w:t>password</w:t>
-      </w:r>
-      <w:r>
-        <w:t xml:space="preserve"> (anche qui, insieme alla e-mail indica le credenziali di accesso)</w:t>
-      </w:r>
-    </w:p>
-    <w:p>
-      <w:pPr>
-        <w:pStyle w:val="Paragrafoelenco"/>
-        <w:numPr>
-          <w:ilvl w:val="0"/>
-          <w:numId w:val="10"/>
-        </w:numPr>
+        <w:t>cellulare</w:t>
+      </w:r>
+    </w:p>
+    <w:p>
+      <w:pPr>
         <w:jc w:val="both"/>
       </w:pPr>
       <w:r>
-        <w:t>cellulare</w:t>
+        <w:t>Ogni tesserato inoltre può essere classificato in quanto “atleta” o “arbitro”, visto che l’associazione prevede la possibilità di poter richiedere un arbitro per eventuali partite importanti.</w:t>
       </w:r>
     </w:p>
     <w:p>
@@ -1032,57 +1039,55 @@
         <w:jc w:val="both"/>
       </w:pPr>
       <w:r>
-        <w:t>Ogni tesserato inoltre può essere classificato in quanto “atleta” o “arbitro”, visto che l’associazione prevede la possibilità di poter richiedere un arbitro per eventuali partite importanti.</w:t>
-      </w:r>
-    </w:p>
-    <w:p>
-      <w:pPr>
+        <w:t xml:space="preserve">Ogni associazione </w:t>
+      </w:r>
+      <w:r>
+        <w:t>possiede</w:t>
+      </w:r>
+      <w:r>
+        <w:t xml:space="preserve"> una o più </w:t>
+      </w:r>
+      <w:r>
+        <w:rPr>
+          <w:b/>
+          <w:bCs/>
+        </w:rPr>
+        <w:t>S</w:t>
+      </w:r>
+      <w:r>
+        <w:rPr>
+          <w:b/>
+          <w:bCs/>
+        </w:rPr>
+        <w:t>edi</w:t>
+      </w:r>
+      <w:r>
+        <w:t xml:space="preserve"> dislocate sul territorio, ognuna rappresentata tramite:</w:t>
+      </w:r>
+    </w:p>
+    <w:p>
+      <w:pPr>
+        <w:pStyle w:val="Paragrafoelenco"/>
+        <w:numPr>
+          <w:ilvl w:val="0"/>
+          <w:numId w:val="11"/>
+        </w:numPr>
         <w:jc w:val="both"/>
       </w:pPr>
       <w:r>
-        <w:t xml:space="preserve">Ogni associazione </w:t>
-      </w:r>
-      <w:r>
-        <w:t>possiede</w:t>
-      </w:r>
-      <w:r>
-        <w:t xml:space="preserve"> una o più </w:t>
-      </w:r>
-      <w:r>
-        <w:rPr>
-          <w:b/>
-          <w:bCs/>
-        </w:rPr>
-        <w:t>S</w:t>
-      </w:r>
-      <w:r>
-        <w:rPr>
-          <w:b/>
-          <w:bCs/>
-        </w:rPr>
-        <w:t>edi</w:t>
-      </w:r>
-      <w:r>
-        <w:t xml:space="preserve"> dislocate sul territorio, ognuna rappresentata tramite:</w:t>
-      </w:r>
-    </w:p>
-    <w:p>
-      <w:pPr>
-        <w:pStyle w:val="Paragrafoelenco"/>
-        <w:numPr>
-          <w:ilvl w:val="0"/>
-          <w:numId w:val="11"/>
-        </w:numPr>
-        <w:jc w:val="both"/>
-      </w:pPr>
-      <w:r>
         <w:t>i</w:t>
       </w:r>
       <w:r>
         <w:t>ndirizzo</w:t>
       </w:r>
       <w:r>
-        <w:t xml:space="preserve"> (via, CAP, città e provincia)</w:t>
+        <w:t xml:space="preserve"> (via, CAP, citt</w:t>
+      </w:r>
+      <w:r>
+        <w:t>à</w:t>
+      </w:r>
+      <w:r>
+        <w:t>)</w:t>
       </w:r>
     </w:p>
     <w:p>
@@ -1300,7 +1305,16 @@
         <w:t xml:space="preserve"> </w:t>
       </w:r>
       <w:r>
-        <w:t>dell’associazione, che si dividono in una gerarchia abbastanza elementare ma che rispecchia nella sua totalità i compiti principali che devono essere svolti in un sistema di gestione di associazioni sportive</w:t>
+        <w:t xml:space="preserve">dell’associazione, che si dividono in una gerarchia abbastanza elementare ma che rispecchia nella sua </w:t>
+      </w:r>
+      <w:r>
+        <w:t>essenzialità</w:t>
+      </w:r>
+      <w:r>
+        <w:t xml:space="preserve"> i compiti principali che devono essere svolti in un sistema di </w:t>
+      </w:r>
+      <w:r>
+        <w:t>questo tipo</w:t>
       </w:r>
       <w:r>
         <w:t>.</w:t>
@@ -1336,7 +1350,31 @@
         <w:t>Amministrazione</w:t>
       </w:r>
       <w:r>
-        <w:t xml:space="preserve">. La segreteria si occuperà di gestire i pagamenti delle tariffe dei campi all’arrivo del tesserato che ha prenotato precedentemente il campo e che ne usufruirà. Il responsabile avrà un’area apposita nel portale in cui potrà registrare e aggiornare lo stato dei campi (ad esempio dopo l’arrivo della nuova attrezzatura). L’amministrazione invece si occupa di monitorare l’operato dei soggetti sottostanti, </w:t>
+        <w:t xml:space="preserve">. La segreteria si occuperà di gestire </w:t>
+      </w:r>
+      <w:r>
+        <w:t xml:space="preserve">tutti pagamenti che riguardano i tesserati, sia quelli relativi alle </w:t>
+      </w:r>
+      <w:r>
+        <w:t>tariffe dei camp</w:t>
+      </w:r>
+      <w:r>
+        <w:t>i sia quelli relativi al compenso degli arbitri</w:t>
+      </w:r>
+      <w:r>
+        <w:t>. Il responsabile avrà un’area apposita nel portale in cui potrà registrare e aggiornare lo stato dei campi (ad esempio dopo l’arrivo della nuova attrezzatura)</w:t>
+      </w:r>
+      <w:r>
+        <w:t xml:space="preserve"> e si occup</w:t>
+      </w:r>
+      <w:r>
+        <w:t xml:space="preserve">a </w:t>
+      </w:r>
+      <w:r>
+        <w:t>di gestire i pagamenti verso i fornitori</w:t>
+      </w:r>
+      <w:r>
+        <w:t xml:space="preserve">. L’amministrazione invece si occupa di monitorare l’operato dei soggetti sottostanti, </w:t>
       </w:r>
       <w:r>
         <w:t xml:space="preserve">e </w:t>
@@ -1380,7 +1418,13 @@
         <w:jc w:val="both"/>
       </w:pPr>
       <w:r>
-        <w:t xml:space="preserve">Ogni dipendente lavora presso una sede dell’associazione, e sono noti </w:t>
+        <w:t xml:space="preserve">Ogni dipendente lavora presso </w:t>
+      </w:r>
+      <w:r>
+        <w:t>un’unica</w:t>
+      </w:r>
+      <w:r>
+        <w:t xml:space="preserve"> sede dell’associazione, e sono noti </w:t>
       </w:r>
       <w:r>
         <w:t>i seguenti dati:</w:t>
@@ -1474,7 +1518,105 @@
         <w:jc w:val="both"/>
       </w:pPr>
       <w:r>
+        <w:t>telefono</w:t>
+      </w:r>
+    </w:p>
+    <w:p>
+      <w:pPr>
+        <w:jc w:val="both"/>
+      </w:pPr>
+      <w:r>
         <w:lastRenderedPageBreak/>
+        <w:t xml:space="preserve">Poiché ogni associazione </w:t>
+      </w:r>
+      <w:r>
+        <w:t xml:space="preserve">ha </w:t>
+      </w:r>
+      <w:r>
+        <w:t xml:space="preserve">bisogno di ammodernare la propria </w:t>
+      </w:r>
+      <w:r>
+        <w:t xml:space="preserve">attrezzatura, </w:t>
+      </w:r>
+      <w:r>
+        <w:t xml:space="preserve">è possibile mantenere un registro </w:t>
+      </w:r>
+      <w:r>
+        <w:t xml:space="preserve">dei </w:t>
+      </w:r>
+      <w:r>
+        <w:rPr>
+          <w:b/>
+          <w:bCs/>
+        </w:rPr>
+        <w:t>Fornitori</w:t>
+      </w:r>
+      <w:r>
+        <w:t>,</w:t>
+      </w:r>
+      <w:r>
+        <w:rPr>
+          <w:b/>
+          <w:bCs/>
+        </w:rPr>
+        <w:t xml:space="preserve"> </w:t>
+      </w:r>
+      <w:r>
+        <w:t>con i quali si mantiene un rapporto lavorativo stabile</w:t>
+      </w:r>
+      <w:r>
+        <w:t>, caratterizzati da:</w:t>
+      </w:r>
+    </w:p>
+    <w:p>
+      <w:pPr>
+        <w:pStyle w:val="Paragrafoelenco"/>
+        <w:numPr>
+          <w:ilvl w:val="0"/>
+          <w:numId w:val="13"/>
+        </w:numPr>
+        <w:jc w:val="both"/>
+      </w:pPr>
+      <w:r>
+        <w:t>partita iva</w:t>
+      </w:r>
+    </w:p>
+    <w:p>
+      <w:pPr>
+        <w:pStyle w:val="Paragrafoelenco"/>
+        <w:numPr>
+          <w:ilvl w:val="0"/>
+          <w:numId w:val="13"/>
+        </w:numPr>
+        <w:jc w:val="both"/>
+      </w:pPr>
+      <w:r>
+        <w:t>nome</w:t>
+      </w:r>
+    </w:p>
+    <w:p>
+      <w:pPr>
+        <w:pStyle w:val="Paragrafoelenco"/>
+        <w:numPr>
+          <w:ilvl w:val="0"/>
+          <w:numId w:val="13"/>
+        </w:numPr>
+        <w:jc w:val="both"/>
+      </w:pPr>
+      <w:r>
+        <w:t>e-mail</w:t>
+      </w:r>
+    </w:p>
+    <w:p>
+      <w:pPr>
+        <w:pStyle w:val="Paragrafoelenco"/>
+        <w:numPr>
+          <w:ilvl w:val="0"/>
+          <w:numId w:val="13"/>
+        </w:numPr>
+        <w:jc w:val="both"/>
+      </w:pPr>
+      <w:r>
         <w:t>telefono</w:t>
       </w:r>
     </w:p>
@@ -1483,96 +1625,19 @@
         <w:jc w:val="both"/>
       </w:pPr>
       <w:r>
-        <w:t xml:space="preserve">Poiché ogni associazione potrebbe aver bisogno di ammodernare la propria </w:t>
-      </w:r>
-      <w:r>
-        <w:t xml:space="preserve">attrezzatura, </w:t>
-      </w:r>
-      <w:r>
-        <w:t xml:space="preserve">è possibile mantenere un registro </w:t>
-      </w:r>
-      <w:r>
-        <w:t xml:space="preserve">dei propri </w:t>
-      </w:r>
-      <w:r>
-        <w:rPr>
-          <w:b/>
-          <w:bCs/>
-        </w:rPr>
-        <w:t>Fornitori</w:t>
-      </w:r>
-      <w:r>
-        <w:rPr>
-          <w:b/>
-          <w:bCs/>
-        </w:rPr>
-        <w:t xml:space="preserve">, </w:t>
-      </w:r>
-      <w:r>
-        <w:t>con i quali si mantiene un rapporto lavorativo stabile</w:t>
-      </w:r>
-      <w:r>
-        <w:t>, caratterizzati da:</w:t>
-      </w:r>
-    </w:p>
-    <w:p>
-      <w:pPr>
-        <w:pStyle w:val="Paragrafoelenco"/>
-        <w:numPr>
-          <w:ilvl w:val="0"/>
-          <w:numId w:val="13"/>
-        </w:numPr>
-        <w:jc w:val="both"/>
-      </w:pPr>
-      <w:r>
-        <w:t>partita iva</w:t>
-      </w:r>
-    </w:p>
-    <w:p>
-      <w:pPr>
-        <w:pStyle w:val="Paragrafoelenco"/>
-        <w:numPr>
-          <w:ilvl w:val="0"/>
-          <w:numId w:val="13"/>
-        </w:numPr>
-        <w:jc w:val="both"/>
-      </w:pPr>
-      <w:r>
-        <w:t>nome</w:t>
-      </w:r>
-    </w:p>
-    <w:p>
-      <w:pPr>
-        <w:pStyle w:val="Paragrafoelenco"/>
-        <w:numPr>
-          <w:ilvl w:val="0"/>
-          <w:numId w:val="13"/>
-        </w:numPr>
-        <w:jc w:val="both"/>
-      </w:pPr>
-      <w:r>
-        <w:t>e-mail</w:t>
-      </w:r>
-    </w:p>
-    <w:p>
-      <w:pPr>
-        <w:pStyle w:val="Paragrafoelenco"/>
-        <w:numPr>
-          <w:ilvl w:val="0"/>
-          <w:numId w:val="13"/>
-        </w:numPr>
-        <w:jc w:val="both"/>
-      </w:pPr>
-      <w:r>
-        <w:t>telefono</w:t>
-      </w:r>
-    </w:p>
-    <w:p>
-      <w:pPr>
-        <w:jc w:val="both"/>
-      </w:pPr>
-      <w:r>
-        <w:t xml:space="preserve">Viste le diverse attività finanziarie presenti, il portale vuole poter offrire alle proprie associazioni la possibilità di visualizzare un estratto conto e di tenere in questo modo, traccia di tutte le spese in uscita e le entrate della propria realtà. Per una maggiore sicurezza le varie registrazioni delle transazioni sono tracciate dall’identificativo del dipendente incaricato. Per ogni </w:t>
+        <w:t xml:space="preserve">Viste le diverse attività finanziarie presenti, il portale vuole poter offrire alle proprie associazioni la possibilità di visualizzare un estratto conto e di tenere in questo modo, traccia di tutte le spese in uscita e </w:t>
+      </w:r>
+      <w:r>
+        <w:t>in</w:t>
+      </w:r>
+      <w:r>
+        <w:t xml:space="preserve"> entrat</w:t>
+      </w:r>
+      <w:r>
+        <w:t>a</w:t>
+      </w:r>
+      <w:r>
+        <w:t xml:space="preserve"> della propria realtà. Per una maggiore sicurezza le varie registrazioni delle transazioni sono tracciate dall’identificativo del dipendente incaricato. Per ogni </w:t>
       </w:r>
       <w:r>
         <w:rPr>
@@ -2007,15 +2072,6 @@
           </w:tcPr>
           <w:p>
             <w:r>
-              <w:rPr>
-                <w:highlight w:val="yellow"/>
-              </w:rPr>
-              <w:t>Entità padre di Calcio, Basket e Tennis,</w:t>
-            </w:r>
-            <w:r>
-              <w:t xml:space="preserve"> collegamento con: </w:t>
-            </w:r>
-            <w:r>
               <w:t>Sede, Tesserato</w:t>
             </w:r>
           </w:p>
@@ -2176,11 +2232,7 @@
               <w:jc w:val="both"/>
             </w:pPr>
             <w:r>
-              <w:t xml:space="preserve">Azienda, società o altro ente che si occupa della vendita di attrezzature sportive e con il quale </w:t>
-            </w:r>
-            <w:r>
-              <w:lastRenderedPageBreak/>
-              <w:t xml:space="preserve">una o più associazioni hanno </w:t>
+              <w:t xml:space="preserve">Azienda, società o altro ente che si occupa della vendita di attrezzature sportive e con il quale una o più associazioni hanno </w:t>
             </w:r>
             <w:r>
               <w:t>stretto un accordo</w:t>
@@ -2196,7 +2248,6 @@
           </w:tcPr>
           <w:p>
             <w:r>
-              <w:lastRenderedPageBreak/>
               <w:t>Uscit</w:t>
             </w:r>
             <w:r>
@@ -2256,6 +2307,7 @@
               <w:jc w:val="center"/>
             </w:pPr>
             <w:r>
+              <w:lastRenderedPageBreak/>
               <w:t>Amministrazione</w:t>
             </w:r>
           </w:p>
@@ -2294,9 +2346,6 @@
               <w:jc w:val="center"/>
             </w:pPr>
             <w:r>
-              <w:rPr>
-                <w:highlight w:val="yellow"/>
-              </w:rPr>
               <w:t>Responsabile</w:t>
             </w:r>
           </w:p>
@@ -2313,15 +2362,7 @@
               <w:t>Impiegato che si occupa della manutenzione dei campi sportivi dentro alle varie sedi</w:t>
             </w:r>
             <w:r>
-              <w:t>.</w:t>
-            </w:r>
-          </w:p>
-          <w:p>
-            <w:pPr>
-              <w:jc w:val="both"/>
-            </w:pPr>
-            <w:r>
-              <w:t>Si occupa dei fornitori??</w:t>
+              <w:t xml:space="preserve"> e registra i pagamenti verso i fornitori.</w:t>
             </w:r>
           </w:p>
         </w:tc>
@@ -2331,9 +2372,6 @@
           </w:tcPr>
           <w:p>
             <w:r>
-              <w:rPr>
-                <w:highlight w:val="yellow"/>
-              </w:rPr>
               <w:t>Uscita</w:t>
             </w:r>
           </w:p>
@@ -2374,6 +2412,9 @@
             <w:r>
               <w:t>Entrata</w:t>
             </w:r>
+            <w:r>
+              <w:t>, Uscita</w:t>
+            </w:r>
           </w:p>
         </w:tc>
       </w:tr>
@@ -2840,70 +2881,70 @@
         </w:rPr>
       </w:pPr>
       <w:r>
+        <w:t>P.IVA</w:t>
+      </w:r>
+    </w:p>
+    <w:p>
+      <w:pPr>
+        <w:pStyle w:val="Paragrafoelenco"/>
+        <w:numPr>
+          <w:ilvl w:val="0"/>
+          <w:numId w:val="5"/>
+        </w:numPr>
+        <w:rPr>
+          <w:b/>
+          <w:bCs/>
+        </w:rPr>
+      </w:pPr>
+      <w:r>
+        <w:t>Nome</w:t>
+      </w:r>
+    </w:p>
+    <w:p>
+      <w:pPr>
+        <w:pStyle w:val="Paragrafoelenco"/>
+        <w:numPr>
+          <w:ilvl w:val="0"/>
+          <w:numId w:val="5"/>
+        </w:numPr>
+        <w:rPr>
+          <w:b/>
+          <w:bCs/>
+        </w:rPr>
+      </w:pPr>
+      <w:r>
+        <w:t>E-mail</w:t>
+      </w:r>
+    </w:p>
+    <w:p>
+      <w:pPr>
+        <w:pStyle w:val="Paragrafoelenco"/>
+        <w:numPr>
+          <w:ilvl w:val="0"/>
+          <w:numId w:val="5"/>
+        </w:numPr>
+        <w:rPr>
+          <w:b/>
+          <w:bCs/>
+        </w:rPr>
+      </w:pPr>
+      <w:r>
+        <w:t>Telefono</w:t>
+      </w:r>
+    </w:p>
+    <w:p>
+      <w:pPr>
+        <w:rPr>
+          <w:b/>
+          <w:bCs/>
+        </w:rPr>
+      </w:pPr>
+      <w:r>
+        <w:rPr>
+          <w:b/>
+          <w:bCs/>
+        </w:rPr>
         <w:lastRenderedPageBreak/>
-        <w:t>P.IVA</w:t>
-      </w:r>
-    </w:p>
-    <w:p>
-      <w:pPr>
-        <w:pStyle w:val="Paragrafoelenco"/>
-        <w:numPr>
-          <w:ilvl w:val="0"/>
-          <w:numId w:val="5"/>
-        </w:numPr>
-        <w:rPr>
-          <w:b/>
-          <w:bCs/>
-        </w:rPr>
-      </w:pPr>
-      <w:r>
-        <w:t>Nome</w:t>
-      </w:r>
-    </w:p>
-    <w:p>
-      <w:pPr>
-        <w:pStyle w:val="Paragrafoelenco"/>
-        <w:numPr>
-          <w:ilvl w:val="0"/>
-          <w:numId w:val="5"/>
-        </w:numPr>
-        <w:rPr>
-          <w:b/>
-          <w:bCs/>
-        </w:rPr>
-      </w:pPr>
-      <w:r>
-        <w:t>E-mail</w:t>
-      </w:r>
-    </w:p>
-    <w:p>
-      <w:pPr>
-        <w:pStyle w:val="Paragrafoelenco"/>
-        <w:numPr>
-          <w:ilvl w:val="0"/>
-          <w:numId w:val="5"/>
-        </w:numPr>
-        <w:rPr>
-          <w:b/>
-          <w:bCs/>
-        </w:rPr>
-      </w:pPr>
-      <w:r>
-        <w:t>Telefono</w:t>
-      </w:r>
-    </w:p>
-    <w:p>
-      <w:pPr>
-        <w:rPr>
-          <w:b/>
-          <w:bCs/>
-        </w:rPr>
-      </w:pPr>
-      <w:r>
-        <w:rPr>
-          <w:b/>
-          <w:bCs/>
-        </w:rPr>
         <w:t>Campo:</w:t>
       </w:r>
     </w:p>
@@ -3327,26 +3368,26 @@
         <w:pStyle w:val="Titolo3"/>
       </w:pPr>
       <w:r>
+        <w:t>4.1.3 Scelta degli identificatori primari</w:t>
+      </w:r>
+    </w:p>
+    <w:p/>
+    <w:p>
+      <w:pPr>
+        <w:pStyle w:val="Titolo3"/>
+      </w:pPr>
+      <w:r>
+        <w:t>4.1.4 Diagramma schema ristrutturato</w:t>
+      </w:r>
+    </w:p>
+    <w:p/>
+    <w:p>
+      <w:pPr>
+        <w:pStyle w:val="Titolo1"/>
+      </w:pPr>
+      <w:bookmarkStart w:id="8" w:name="_Toc59990923"/>
+      <w:r>
         <w:lastRenderedPageBreak/>
-        <w:t>4.1.3 Scelta degli identificatori primari</w:t>
-      </w:r>
-    </w:p>
-    <w:p/>
-    <w:p>
-      <w:pPr>
-        <w:pStyle w:val="Titolo3"/>
-      </w:pPr>
-      <w:r>
-        <w:t>4.1.4 Diagramma schema ristrutturato</w:t>
-      </w:r>
-    </w:p>
-    <w:p/>
-    <w:p>
-      <w:pPr>
-        <w:pStyle w:val="Titolo1"/>
-      </w:pPr>
-      <w:bookmarkStart w:id="8" w:name="_Toc59990923"/>
-      <w:r>
         <w:t>5 – Query e indici</w:t>
       </w:r>
       <w:bookmarkEnd w:id="8"/>

</xml_diff>